<commit_message>
ejercicio 6 | unidad 1
</commit_message>
<xml_diff>
--- a/Unidad_1_SQL/Ejercicios-Unidad-1/Resolucion de ejercicios - Unidad 1.docx
+++ b/Unidad_1_SQL/Ejercicios-Unidad-1/Resolucion de ejercicios - Unidad 1.docx
@@ -772,6 +772,7 @@
         <w:t xml:space="preserve"> </w:t>
       </w:r>
       <w:proofErr w:type="spellStart"/>
+      <w:proofErr w:type="gramStart"/>
       <w:r>
         <w:rPr>
           <w:rFonts w:ascii="Arial" w:hAnsi="Arial" w:cs="Arial"/>
@@ -803,6 +804,7 @@
         <w:t>Nombre</w:t>
       </w:r>
       <w:proofErr w:type="spellEnd"/>
+      <w:proofErr w:type="gramEnd"/>
       <w:r>
         <w:rPr>
           <w:rFonts w:ascii="Arial" w:hAnsi="Arial" w:cs="Arial"/>
@@ -1092,6 +1094,7 @@
         <w:t xml:space="preserve"> </w:t>
       </w:r>
       <w:proofErr w:type="spellStart"/>
+      <w:proofErr w:type="gramStart"/>
       <w:r>
         <w:rPr>
           <w:rFonts w:ascii="Arial" w:hAnsi="Arial" w:cs="Arial"/>
@@ -1123,6 +1126,7 @@
         <w:t>IdNacionalidad</w:t>
       </w:r>
       <w:proofErr w:type="spellEnd"/>
+      <w:proofErr w:type="gramEnd"/>
       <w:r>
         <w:rPr>
           <w:rFonts w:ascii="Arial" w:hAnsi="Arial" w:cs="Arial"/>
@@ -1534,7 +1538,29 @@
           <w:sz w:val="24"/>
           <w:szCs w:val="24"/>
         </w:rPr>
-        <w:t>analizo el Id de Disney+  -&gt; id = 3</w:t>
+        <w:t>analizo el Id de Disney</w:t>
+      </w:r>
+      <w:proofErr w:type="gramStart"/>
+      <w:r>
+        <w:rPr>
+          <w:rFonts w:ascii="Arial" w:hAnsi="Arial" w:cs="Arial"/>
+          <w:color w:val="008000"/>
+          <w:kern w:val="0"/>
+          <w:sz w:val="24"/>
+          <w:szCs w:val="24"/>
+        </w:rPr>
+        <w:t>+  -</w:t>
+      </w:r>
+      <w:proofErr w:type="gramEnd"/>
+      <w:r>
+        <w:rPr>
+          <w:rFonts w:ascii="Arial" w:hAnsi="Arial" w:cs="Arial"/>
+          <w:color w:val="008000"/>
+          <w:kern w:val="0"/>
+          <w:sz w:val="24"/>
+          <w:szCs w:val="24"/>
+        </w:rPr>
+        <w:t>&gt; id = 3</w:t>
       </w:r>
     </w:p>
     <w:p>
@@ -1587,6 +1613,7 @@
         <w:t xml:space="preserve"> </w:t>
       </w:r>
       <w:proofErr w:type="spellStart"/>
+      <w:proofErr w:type="gramStart"/>
       <w:r>
         <w:rPr>
           <w:rFonts w:ascii="Arial" w:hAnsi="Arial" w:cs="Arial"/>
@@ -1618,6 +1645,7 @@
         <w:t>Titulo</w:t>
       </w:r>
       <w:proofErr w:type="spellEnd"/>
+      <w:proofErr w:type="gramEnd"/>
       <w:r>
         <w:rPr>
           <w:rFonts w:ascii="Arial" w:hAnsi="Arial" w:cs="Arial"/>
@@ -1810,6 +1838,7 @@
         <w:t xml:space="preserve"> </w:t>
       </w:r>
       <w:proofErr w:type="spellStart"/>
+      <w:proofErr w:type="gramStart"/>
       <w:r>
         <w:rPr>
           <w:rFonts w:ascii="Arial" w:hAnsi="Arial" w:cs="Arial"/>
@@ -1841,6 +1870,7 @@
         <w:t>Id</w:t>
       </w:r>
       <w:proofErr w:type="spellEnd"/>
+      <w:proofErr w:type="gramEnd"/>
       <w:r>
         <w:rPr>
           <w:rFonts w:ascii="Arial" w:hAnsi="Arial" w:cs="Arial"/>
@@ -1979,6 +2009,7 @@
         <w:t xml:space="preserve"> </w:t>
       </w:r>
       <w:proofErr w:type="spellStart"/>
+      <w:proofErr w:type="gramStart"/>
       <w:r>
         <w:rPr>
           <w:rFonts w:ascii="Arial" w:hAnsi="Arial" w:cs="Arial"/>
@@ -2010,6 +2041,7 @@
         <w:t>IdPlataforma</w:t>
       </w:r>
       <w:proofErr w:type="spellEnd"/>
+      <w:proofErr w:type="gramEnd"/>
       <w:r>
         <w:rPr>
           <w:rFonts w:ascii="Arial" w:hAnsi="Arial" w:cs="Arial"/>
@@ -2087,6 +2119,7 @@
           <w:szCs w:val="24"/>
         </w:rPr>
       </w:pPr>
+      <w:proofErr w:type="gramStart"/>
       <w:r>
         <w:rPr>
           <w:rFonts w:ascii="Arial" w:hAnsi="Arial" w:cs="Arial"/>
@@ -2118,6 +2151,7 @@
         </w:rPr>
         <w:t>PL</w:t>
       </w:r>
+      <w:proofErr w:type="gramEnd"/>
       <w:r>
         <w:rPr>
           <w:rFonts w:ascii="Arial" w:hAnsi="Arial" w:cs="Arial"/>
@@ -2435,6 +2469,7 @@
         <w:t>(</w:t>
       </w:r>
       <w:proofErr w:type="spellStart"/>
+      <w:proofErr w:type="gramStart"/>
       <w:r>
         <w:rPr>
           <w:rFonts w:ascii="Arial" w:hAnsi="Arial" w:cs="Arial"/>
@@ -2460,6 +2495,7 @@
         <w:t>Id</w:t>
       </w:r>
       <w:proofErr w:type="spellEnd"/>
+      <w:proofErr w:type="gramEnd"/>
       <w:r>
         <w:rPr>
           <w:rFonts w:ascii="Arial" w:hAnsi="Arial" w:cs="Arial"/>
@@ -2645,6 +2681,7 @@
         <w:t xml:space="preserve"> </w:t>
       </w:r>
       <w:proofErr w:type="spellStart"/>
+      <w:proofErr w:type="gramStart"/>
       <w:r>
         <w:rPr>
           <w:rFonts w:ascii="Arial" w:hAnsi="Arial" w:cs="Arial"/>
@@ -2670,6 +2707,7 @@
         <w:t>Id</w:t>
       </w:r>
       <w:proofErr w:type="spellEnd"/>
+      <w:proofErr w:type="gramEnd"/>
       <w:r>
         <w:rPr>
           <w:rFonts w:ascii="Arial" w:hAnsi="Arial" w:cs="Arial"/>
@@ -2782,6 +2820,7 @@
         <w:t xml:space="preserve"> </w:t>
       </w:r>
       <w:proofErr w:type="spellStart"/>
+      <w:proofErr w:type="gramStart"/>
       <w:r>
         <w:rPr>
           <w:rFonts w:ascii="Arial" w:hAnsi="Arial" w:cs="Arial"/>
@@ -2807,6 +2846,7 @@
         <w:t>Id</w:t>
       </w:r>
       <w:proofErr w:type="spellEnd"/>
+      <w:proofErr w:type="gramEnd"/>
       <w:r>
         <w:rPr>
           <w:rFonts w:ascii="Arial" w:hAnsi="Arial" w:cs="Arial"/>
@@ -2887,6 +2927,7 @@
         <w:t xml:space="preserve"> </w:t>
       </w:r>
       <w:proofErr w:type="spellStart"/>
+      <w:proofErr w:type="gramStart"/>
       <w:r>
         <w:rPr>
           <w:rFonts w:ascii="Arial" w:hAnsi="Arial" w:cs="Arial"/>
@@ -2912,6 +2953,7 @@
         <w:t>Descripcion</w:t>
       </w:r>
       <w:proofErr w:type="spellEnd"/>
+      <w:proofErr w:type="gramEnd"/>
       <w:r>
         <w:rPr>
           <w:rFonts w:ascii="Arial" w:hAnsi="Arial" w:cs="Arial"/>
@@ -3025,6 +3067,8 @@
           <w:rFonts w:ascii="Arial" w:hAnsi="Arial" w:cs="Arial"/>
           <w:color w:val="000000"/>
           <w:kern w:val="0"/>
+          <w:sz w:val="16"/>
+          <w:szCs w:val="16"/>
         </w:rPr>
       </w:pPr>
     </w:p>
@@ -3094,6 +3138,7 @@
         <w:t>(</w:t>
       </w:r>
       <w:proofErr w:type="spellStart"/>
+      <w:proofErr w:type="gramStart"/>
       <w:r>
         <w:rPr>
           <w:rFonts w:ascii="Arial" w:hAnsi="Arial" w:cs="Arial"/>
@@ -3119,6 +3164,7 @@
         <w:t>Id</w:t>
       </w:r>
       <w:proofErr w:type="spellEnd"/>
+      <w:proofErr w:type="gramEnd"/>
       <w:r>
         <w:rPr>
           <w:rFonts w:ascii="Arial" w:hAnsi="Arial" w:cs="Arial"/>
@@ -3304,6 +3350,7 @@
         <w:t xml:space="preserve"> </w:t>
       </w:r>
       <w:proofErr w:type="spellStart"/>
+      <w:proofErr w:type="gramStart"/>
       <w:r>
         <w:rPr>
           <w:rFonts w:ascii="Arial" w:hAnsi="Arial" w:cs="Arial"/>
@@ -3329,6 +3376,7 @@
         <w:t>Id</w:t>
       </w:r>
       <w:proofErr w:type="spellEnd"/>
+      <w:proofErr w:type="gramEnd"/>
       <w:r>
         <w:rPr>
           <w:rFonts w:ascii="Arial" w:hAnsi="Arial" w:cs="Arial"/>
@@ -3441,6 +3489,7 @@
         <w:t xml:space="preserve"> </w:t>
       </w:r>
       <w:proofErr w:type="spellStart"/>
+      <w:proofErr w:type="gramStart"/>
       <w:r>
         <w:rPr>
           <w:rFonts w:ascii="Arial" w:hAnsi="Arial" w:cs="Arial"/>
@@ -3466,6 +3515,7 @@
         <w:t>Id</w:t>
       </w:r>
       <w:proofErr w:type="spellEnd"/>
+      <w:proofErr w:type="gramEnd"/>
       <w:r>
         <w:rPr>
           <w:rFonts w:ascii="Arial" w:hAnsi="Arial" w:cs="Arial"/>
@@ -3542,6 +3592,7 @@
         <w:t xml:space="preserve"> </w:t>
       </w:r>
       <w:proofErr w:type="spellStart"/>
+      <w:proofErr w:type="gramStart"/>
       <w:r>
         <w:rPr>
           <w:rFonts w:ascii="Arial" w:hAnsi="Arial" w:cs="Arial"/>
@@ -3567,6 +3618,7 @@
         <w:t>Id</w:t>
       </w:r>
       <w:proofErr w:type="spellEnd"/>
+      <w:proofErr w:type="gramEnd"/>
       <w:r>
         <w:rPr>
           <w:rFonts w:ascii="Arial" w:hAnsi="Arial" w:cs="Arial"/>
@@ -3654,15 +3706,6 @@
     </w:p>
     <w:p>
       <w:pPr>
-        <w:jc w:val="center"/>
-        <w:rPr>
-          <w:rFonts w:ascii="Arial" w:hAnsi="Arial" w:cs="Arial"/>
-          <w:lang w:val="es-MX"/>
-        </w:rPr>
-      </w:pPr>
-    </w:p>
-    <w:p>
-      <w:pPr>
         <w:autoSpaceDE w:val="0"/>
         <w:autoSpaceDN w:val="0"/>
         <w:adjustRightInd w:val="0"/>
@@ -4041,6 +4084,8 @@
       <w:pPr>
         <w:rPr>
           <w:rFonts w:ascii="Arial" w:hAnsi="Arial" w:cs="Arial"/>
+          <w:sz w:val="16"/>
+          <w:szCs w:val="16"/>
           <w:lang w:val="es-MX"/>
         </w:rPr>
       </w:pPr>
@@ -4119,24 +4164,16 @@
           <w:lang w:val="es-MX"/>
         </w:rPr>
       </w:pPr>
-    </w:p>
-    <w:p>
-      <w:pPr>
-        <w:jc w:val="center"/>
-        <w:rPr>
-          <w:rFonts w:ascii="Arial" w:hAnsi="Arial" w:cs="Arial"/>
+      <w:r>
+        <w:rPr>
+          <w:rFonts w:ascii="Arial" w:hAnsi="Arial" w:cs="Arial"/>
+          <w:noProof/>
           <w:lang w:val="es-MX"/>
         </w:rPr>
-      </w:pPr>
-      <w:r>
-        <w:rPr>
-          <w:rFonts w:ascii="Arial" w:hAnsi="Arial" w:cs="Arial"/>
-          <w:lang w:val="es-MX"/>
-        </w:rPr>
         <w:drawing>
-          <wp:inline distT="0" distB="0" distL="0" distR="0" wp14:anchorId="354C62AD" wp14:editId="5E62CB7F">
-            <wp:extent cx="2533650" cy="800100"/>
-            <wp:effectExtent l="0" t="0" r="0" b="0"/>
+          <wp:inline distT="0" distB="0" distL="0" distR="0" wp14:anchorId="354C62AD" wp14:editId="3F291E4E">
+            <wp:extent cx="2228850" cy="703847"/>
+            <wp:effectExtent l="0" t="0" r="0" b="1270"/>
             <wp:docPr id="7" name="Imagen 7"/>
             <wp:cNvGraphicFramePr>
               <a:graphicFrameLocks xmlns:a="http://schemas.openxmlformats.org/drawingml/2006/main" noChangeAspect="1"/>
@@ -4157,7 +4194,7 @@
                   <pic:spPr>
                     <a:xfrm>
                       <a:off x="0" y="0"/>
-                      <a:ext cx="2535430" cy="800662"/>
+                      <a:ext cx="2255238" cy="712180"/>
                     </a:xfrm>
                     <a:prstGeom prst="rect">
                       <a:avLst/>
@@ -4169,6 +4206,726 @@
           </wp:inline>
         </w:drawing>
       </w:r>
+    </w:p>
+    <w:p>
+      <w:pPr>
+        <w:jc w:val="center"/>
+        <w:rPr>
+          <w:rFonts w:ascii="Arial" w:hAnsi="Arial" w:cs="Arial"/>
+          <w:sz w:val="16"/>
+          <w:szCs w:val="16"/>
+          <w:lang w:val="es-MX"/>
+        </w:rPr>
+      </w:pPr>
+    </w:p>
+    <w:p>
+      <w:pPr>
+        <w:autoSpaceDE w:val="0"/>
+        <w:autoSpaceDN w:val="0"/>
+        <w:adjustRightInd w:val="0"/>
+        <w:spacing w:after="0" w:line="240" w:lineRule="auto"/>
+        <w:rPr>
+          <w:rFonts w:ascii="Arial" w:hAnsi="Arial" w:cs="Arial"/>
+          <w:color w:val="000000"/>
+          <w:kern w:val="0"/>
+        </w:rPr>
+      </w:pPr>
+      <w:r>
+        <w:rPr>
+          <w:rFonts w:ascii="Arial" w:hAnsi="Arial" w:cs="Arial"/>
+          <w:color w:val="008000"/>
+          <w:kern w:val="0"/>
+        </w:rPr>
+        <w:t>-- 6) Obtener las Películas de Categoría 'Superhéroes'.</w:t>
+      </w:r>
+    </w:p>
+    <w:p>
+      <w:pPr>
+        <w:autoSpaceDE w:val="0"/>
+        <w:autoSpaceDN w:val="0"/>
+        <w:adjustRightInd w:val="0"/>
+        <w:spacing w:after="0" w:line="240" w:lineRule="auto"/>
+        <w:rPr>
+          <w:rFonts w:ascii="Arial" w:hAnsi="Arial" w:cs="Arial"/>
+          <w:color w:val="000000"/>
+          <w:kern w:val="0"/>
+        </w:rPr>
+      </w:pPr>
+      <w:r>
+        <w:rPr>
+          <w:rFonts w:ascii="Arial" w:hAnsi="Arial" w:cs="Arial"/>
+          <w:color w:val="0000FF"/>
+          <w:kern w:val="0"/>
+        </w:rPr>
+        <w:t>SELECT</w:t>
+      </w:r>
+      <w:r>
+        <w:rPr>
+          <w:rFonts w:ascii="Arial" w:hAnsi="Arial" w:cs="Arial"/>
+          <w:color w:val="000000"/>
+          <w:kern w:val="0"/>
+        </w:rPr>
+        <w:t xml:space="preserve"> </w:t>
+      </w:r>
+      <w:r>
+        <w:rPr>
+          <w:rFonts w:ascii="Arial" w:hAnsi="Arial" w:cs="Arial"/>
+          <w:color w:val="808080"/>
+          <w:kern w:val="0"/>
+        </w:rPr>
+        <w:t>*</w:t>
+      </w:r>
+      <w:r>
+        <w:rPr>
+          <w:rFonts w:ascii="Arial" w:hAnsi="Arial" w:cs="Arial"/>
+          <w:color w:val="000000"/>
+          <w:kern w:val="0"/>
+        </w:rPr>
+        <w:t xml:space="preserve"> </w:t>
+      </w:r>
+      <w:r>
+        <w:rPr>
+          <w:rFonts w:ascii="Arial" w:hAnsi="Arial" w:cs="Arial"/>
+          <w:color w:val="0000FF"/>
+          <w:kern w:val="0"/>
+        </w:rPr>
+        <w:t>FROM</w:t>
+      </w:r>
+      <w:r>
+        <w:rPr>
+          <w:rFonts w:ascii="Arial" w:hAnsi="Arial" w:cs="Arial"/>
+          <w:color w:val="000000"/>
+          <w:kern w:val="0"/>
+        </w:rPr>
+        <w:t xml:space="preserve"> </w:t>
+      </w:r>
+      <w:proofErr w:type="spellStart"/>
+      <w:r>
+        <w:rPr>
+          <w:rFonts w:ascii="Arial" w:hAnsi="Arial" w:cs="Arial"/>
+          <w:color w:val="000000"/>
+          <w:kern w:val="0"/>
+        </w:rPr>
+        <w:t>Categorias</w:t>
+      </w:r>
+      <w:proofErr w:type="spellEnd"/>
+      <w:r>
+        <w:rPr>
+          <w:rFonts w:ascii="Arial" w:hAnsi="Arial" w:cs="Arial"/>
+          <w:color w:val="000000"/>
+          <w:kern w:val="0"/>
+        </w:rPr>
+        <w:t xml:space="preserve"> </w:t>
+      </w:r>
+      <w:r>
+        <w:rPr>
+          <w:rFonts w:ascii="Arial" w:hAnsi="Arial" w:cs="Arial"/>
+          <w:color w:val="008000"/>
+          <w:kern w:val="0"/>
+        </w:rPr>
+        <w:t>-- id = 27 -&gt; Superhéroes</w:t>
+      </w:r>
+    </w:p>
+    <w:p>
+      <w:pPr>
+        <w:autoSpaceDE w:val="0"/>
+        <w:autoSpaceDN w:val="0"/>
+        <w:adjustRightInd w:val="0"/>
+        <w:spacing w:after="0" w:line="240" w:lineRule="auto"/>
+        <w:rPr>
+          <w:rFonts w:ascii="Arial" w:hAnsi="Arial" w:cs="Arial"/>
+          <w:color w:val="000000"/>
+          <w:kern w:val="0"/>
+        </w:rPr>
+      </w:pPr>
+    </w:p>
+    <w:p>
+      <w:pPr>
+        <w:autoSpaceDE w:val="0"/>
+        <w:autoSpaceDN w:val="0"/>
+        <w:adjustRightInd w:val="0"/>
+        <w:spacing w:after="0" w:line="240" w:lineRule="auto"/>
+        <w:rPr>
+          <w:rFonts w:ascii="Arial" w:hAnsi="Arial" w:cs="Arial"/>
+          <w:color w:val="000000"/>
+          <w:kern w:val="0"/>
+        </w:rPr>
+      </w:pPr>
+      <w:r>
+        <w:rPr>
+          <w:rFonts w:ascii="Arial" w:hAnsi="Arial" w:cs="Arial"/>
+          <w:color w:val="0000FF"/>
+          <w:kern w:val="0"/>
+        </w:rPr>
+        <w:t>SELECT</w:t>
+      </w:r>
+      <w:r>
+        <w:rPr>
+          <w:rFonts w:ascii="Arial" w:hAnsi="Arial" w:cs="Arial"/>
+          <w:color w:val="000000"/>
+          <w:kern w:val="0"/>
+        </w:rPr>
+        <w:t xml:space="preserve"> </w:t>
+      </w:r>
+      <w:proofErr w:type="spellStart"/>
+      <w:proofErr w:type="gramStart"/>
+      <w:r>
+        <w:rPr>
+          <w:rFonts w:ascii="Arial" w:hAnsi="Arial" w:cs="Arial"/>
+          <w:color w:val="000000"/>
+          <w:kern w:val="0"/>
+        </w:rPr>
+        <w:t>P</w:t>
+      </w:r>
+      <w:r>
+        <w:rPr>
+          <w:rFonts w:ascii="Arial" w:hAnsi="Arial" w:cs="Arial"/>
+          <w:color w:val="808080"/>
+          <w:kern w:val="0"/>
+        </w:rPr>
+        <w:t>.</w:t>
+      </w:r>
+      <w:r>
+        <w:rPr>
+          <w:rFonts w:ascii="Arial" w:hAnsi="Arial" w:cs="Arial"/>
+          <w:color w:val="000000"/>
+          <w:kern w:val="0"/>
+        </w:rPr>
+        <w:t>Titulo</w:t>
+      </w:r>
+      <w:proofErr w:type="spellEnd"/>
+      <w:proofErr w:type="gramEnd"/>
+      <w:r>
+        <w:rPr>
+          <w:rFonts w:ascii="Arial" w:hAnsi="Arial" w:cs="Arial"/>
+          <w:color w:val="000000"/>
+          <w:kern w:val="0"/>
+        </w:rPr>
+        <w:t xml:space="preserve"> </w:t>
+      </w:r>
+      <w:r>
+        <w:rPr>
+          <w:rFonts w:ascii="Arial" w:hAnsi="Arial" w:cs="Arial"/>
+          <w:color w:val="0000FF"/>
+          <w:kern w:val="0"/>
+        </w:rPr>
+        <w:t>AS</w:t>
+      </w:r>
+      <w:r>
+        <w:rPr>
+          <w:rFonts w:ascii="Arial" w:hAnsi="Arial" w:cs="Arial"/>
+          <w:color w:val="000000"/>
+          <w:kern w:val="0"/>
+        </w:rPr>
+        <w:t xml:space="preserve"> </w:t>
+      </w:r>
+      <w:proofErr w:type="spellStart"/>
+      <w:r>
+        <w:rPr>
+          <w:rFonts w:ascii="Arial" w:hAnsi="Arial" w:cs="Arial"/>
+          <w:color w:val="000000"/>
+          <w:kern w:val="0"/>
+        </w:rPr>
+        <w:t>Pelicula</w:t>
+      </w:r>
+      <w:proofErr w:type="spellEnd"/>
+    </w:p>
+    <w:p>
+      <w:pPr>
+        <w:autoSpaceDE w:val="0"/>
+        <w:autoSpaceDN w:val="0"/>
+        <w:adjustRightInd w:val="0"/>
+        <w:spacing w:after="0" w:line="240" w:lineRule="auto"/>
+        <w:rPr>
+          <w:rFonts w:ascii="Arial" w:hAnsi="Arial" w:cs="Arial"/>
+          <w:color w:val="000000"/>
+          <w:kern w:val="0"/>
+        </w:rPr>
+      </w:pPr>
+      <w:r>
+        <w:rPr>
+          <w:rFonts w:ascii="Arial" w:hAnsi="Arial" w:cs="Arial"/>
+          <w:color w:val="0000FF"/>
+          <w:kern w:val="0"/>
+        </w:rPr>
+        <w:t>FROM</w:t>
+      </w:r>
+      <w:r>
+        <w:rPr>
+          <w:rFonts w:ascii="Arial" w:hAnsi="Arial" w:cs="Arial"/>
+          <w:color w:val="000000"/>
+          <w:kern w:val="0"/>
+        </w:rPr>
+        <w:t xml:space="preserve"> </w:t>
+      </w:r>
+      <w:proofErr w:type="spellStart"/>
+      <w:r>
+        <w:rPr>
+          <w:rFonts w:ascii="Arial" w:hAnsi="Arial" w:cs="Arial"/>
+          <w:color w:val="000000"/>
+          <w:kern w:val="0"/>
+        </w:rPr>
+        <w:t>Peliculas</w:t>
+      </w:r>
+      <w:proofErr w:type="spellEnd"/>
+      <w:r>
+        <w:rPr>
+          <w:rFonts w:ascii="Arial" w:hAnsi="Arial" w:cs="Arial"/>
+          <w:color w:val="000000"/>
+          <w:kern w:val="0"/>
+        </w:rPr>
+        <w:t xml:space="preserve"> P</w:t>
+      </w:r>
+    </w:p>
+    <w:p>
+      <w:pPr>
+        <w:autoSpaceDE w:val="0"/>
+        <w:autoSpaceDN w:val="0"/>
+        <w:adjustRightInd w:val="0"/>
+        <w:spacing w:after="0" w:line="240" w:lineRule="auto"/>
+        <w:rPr>
+          <w:rFonts w:ascii="Arial" w:hAnsi="Arial" w:cs="Arial"/>
+          <w:color w:val="000000"/>
+          <w:kern w:val="0"/>
+        </w:rPr>
+      </w:pPr>
+      <w:r>
+        <w:rPr>
+          <w:rFonts w:ascii="Arial" w:hAnsi="Arial" w:cs="Arial"/>
+          <w:color w:val="808080"/>
+          <w:kern w:val="0"/>
+        </w:rPr>
+        <w:t>INNER</w:t>
+      </w:r>
+      <w:r>
+        <w:rPr>
+          <w:rFonts w:ascii="Arial" w:hAnsi="Arial" w:cs="Arial"/>
+          <w:color w:val="000000"/>
+          <w:kern w:val="0"/>
+        </w:rPr>
+        <w:t xml:space="preserve"> </w:t>
+      </w:r>
+      <w:r>
+        <w:rPr>
+          <w:rFonts w:ascii="Arial" w:hAnsi="Arial" w:cs="Arial"/>
+          <w:color w:val="808080"/>
+          <w:kern w:val="0"/>
+        </w:rPr>
+        <w:t>JOIN</w:t>
+      </w:r>
+      <w:r>
+        <w:rPr>
+          <w:rFonts w:ascii="Arial" w:hAnsi="Arial" w:cs="Arial"/>
+          <w:color w:val="000000"/>
+          <w:kern w:val="0"/>
+        </w:rPr>
+        <w:t xml:space="preserve"> [</w:t>
+      </w:r>
+      <w:proofErr w:type="spellStart"/>
+      <w:r>
+        <w:rPr>
+          <w:rFonts w:ascii="Arial" w:hAnsi="Arial" w:cs="Arial"/>
+          <w:color w:val="000000"/>
+          <w:kern w:val="0"/>
+        </w:rPr>
+        <w:t>Peliculas.Categorias</w:t>
+      </w:r>
+      <w:proofErr w:type="spellEnd"/>
+      <w:r>
+        <w:rPr>
+          <w:rFonts w:ascii="Arial" w:hAnsi="Arial" w:cs="Arial"/>
+          <w:color w:val="000000"/>
+          <w:kern w:val="0"/>
+        </w:rPr>
+        <w:t xml:space="preserve">] PC </w:t>
+      </w:r>
+      <w:r>
+        <w:rPr>
+          <w:rFonts w:ascii="Arial" w:hAnsi="Arial" w:cs="Arial"/>
+          <w:color w:val="0000FF"/>
+          <w:kern w:val="0"/>
+        </w:rPr>
+        <w:t>ON</w:t>
+      </w:r>
+      <w:r>
+        <w:rPr>
+          <w:rFonts w:ascii="Arial" w:hAnsi="Arial" w:cs="Arial"/>
+          <w:color w:val="000000"/>
+          <w:kern w:val="0"/>
+        </w:rPr>
+        <w:t xml:space="preserve"> </w:t>
+      </w:r>
+      <w:proofErr w:type="spellStart"/>
+      <w:proofErr w:type="gramStart"/>
+      <w:r>
+        <w:rPr>
+          <w:rFonts w:ascii="Arial" w:hAnsi="Arial" w:cs="Arial"/>
+          <w:color w:val="000000"/>
+          <w:kern w:val="0"/>
+        </w:rPr>
+        <w:t>P</w:t>
+      </w:r>
+      <w:r>
+        <w:rPr>
+          <w:rFonts w:ascii="Arial" w:hAnsi="Arial" w:cs="Arial"/>
+          <w:color w:val="808080"/>
+          <w:kern w:val="0"/>
+        </w:rPr>
+        <w:t>.</w:t>
+      </w:r>
+      <w:r>
+        <w:rPr>
+          <w:rFonts w:ascii="Arial" w:hAnsi="Arial" w:cs="Arial"/>
+          <w:color w:val="000000"/>
+          <w:kern w:val="0"/>
+        </w:rPr>
+        <w:t>Id</w:t>
+      </w:r>
+      <w:proofErr w:type="spellEnd"/>
+      <w:proofErr w:type="gramEnd"/>
+      <w:r>
+        <w:rPr>
+          <w:rFonts w:ascii="Arial" w:hAnsi="Arial" w:cs="Arial"/>
+          <w:color w:val="000000"/>
+          <w:kern w:val="0"/>
+        </w:rPr>
+        <w:t xml:space="preserve"> </w:t>
+      </w:r>
+      <w:r>
+        <w:rPr>
+          <w:rFonts w:ascii="Arial" w:hAnsi="Arial" w:cs="Arial"/>
+          <w:color w:val="808080"/>
+          <w:kern w:val="0"/>
+        </w:rPr>
+        <w:t>=</w:t>
+      </w:r>
+      <w:r>
+        <w:rPr>
+          <w:rFonts w:ascii="Arial" w:hAnsi="Arial" w:cs="Arial"/>
+          <w:color w:val="000000"/>
+          <w:kern w:val="0"/>
+        </w:rPr>
+        <w:t xml:space="preserve"> </w:t>
+      </w:r>
+      <w:proofErr w:type="spellStart"/>
+      <w:r>
+        <w:rPr>
+          <w:rFonts w:ascii="Arial" w:hAnsi="Arial" w:cs="Arial"/>
+          <w:color w:val="000000"/>
+          <w:kern w:val="0"/>
+        </w:rPr>
+        <w:t>PC</w:t>
+      </w:r>
+      <w:r>
+        <w:rPr>
+          <w:rFonts w:ascii="Arial" w:hAnsi="Arial" w:cs="Arial"/>
+          <w:color w:val="808080"/>
+          <w:kern w:val="0"/>
+        </w:rPr>
+        <w:t>.</w:t>
+      </w:r>
+      <w:r>
+        <w:rPr>
+          <w:rFonts w:ascii="Arial" w:hAnsi="Arial" w:cs="Arial"/>
+          <w:color w:val="000000"/>
+          <w:kern w:val="0"/>
+        </w:rPr>
+        <w:t>IdPelicula</w:t>
+      </w:r>
+      <w:proofErr w:type="spellEnd"/>
+    </w:p>
+    <w:p>
+      <w:pPr>
+        <w:autoSpaceDE w:val="0"/>
+        <w:autoSpaceDN w:val="0"/>
+        <w:adjustRightInd w:val="0"/>
+        <w:spacing w:after="0" w:line="240" w:lineRule="auto"/>
+        <w:rPr>
+          <w:rFonts w:ascii="Arial" w:hAnsi="Arial" w:cs="Arial"/>
+          <w:color w:val="000000"/>
+          <w:kern w:val="0"/>
+        </w:rPr>
+      </w:pPr>
+      <w:r>
+        <w:rPr>
+          <w:rFonts w:ascii="Arial" w:hAnsi="Arial" w:cs="Arial"/>
+          <w:color w:val="808080"/>
+          <w:kern w:val="0"/>
+        </w:rPr>
+        <w:t>INNER</w:t>
+      </w:r>
+      <w:r>
+        <w:rPr>
+          <w:rFonts w:ascii="Arial" w:hAnsi="Arial" w:cs="Arial"/>
+          <w:color w:val="000000"/>
+          <w:kern w:val="0"/>
+        </w:rPr>
+        <w:t xml:space="preserve"> </w:t>
+      </w:r>
+      <w:r>
+        <w:rPr>
+          <w:rFonts w:ascii="Arial" w:hAnsi="Arial" w:cs="Arial"/>
+          <w:color w:val="808080"/>
+          <w:kern w:val="0"/>
+        </w:rPr>
+        <w:t>JOIN</w:t>
+      </w:r>
+      <w:r>
+        <w:rPr>
+          <w:rFonts w:ascii="Arial" w:hAnsi="Arial" w:cs="Arial"/>
+          <w:color w:val="000000"/>
+          <w:kern w:val="0"/>
+        </w:rPr>
+        <w:t xml:space="preserve"> </w:t>
+      </w:r>
+      <w:proofErr w:type="spellStart"/>
+      <w:r>
+        <w:rPr>
+          <w:rFonts w:ascii="Arial" w:hAnsi="Arial" w:cs="Arial"/>
+          <w:color w:val="000000"/>
+          <w:kern w:val="0"/>
+        </w:rPr>
+        <w:t>Categorias</w:t>
+      </w:r>
+      <w:proofErr w:type="spellEnd"/>
+      <w:r>
+        <w:rPr>
+          <w:rFonts w:ascii="Arial" w:hAnsi="Arial" w:cs="Arial"/>
+          <w:color w:val="000000"/>
+          <w:kern w:val="0"/>
+        </w:rPr>
+        <w:t xml:space="preserve"> C </w:t>
+      </w:r>
+      <w:r>
+        <w:rPr>
+          <w:rFonts w:ascii="Arial" w:hAnsi="Arial" w:cs="Arial"/>
+          <w:color w:val="0000FF"/>
+          <w:kern w:val="0"/>
+        </w:rPr>
+        <w:t>ON</w:t>
+      </w:r>
+      <w:r>
+        <w:rPr>
+          <w:rFonts w:ascii="Arial" w:hAnsi="Arial" w:cs="Arial"/>
+          <w:color w:val="000000"/>
+          <w:kern w:val="0"/>
+        </w:rPr>
+        <w:t xml:space="preserve"> </w:t>
+      </w:r>
+      <w:proofErr w:type="spellStart"/>
+      <w:proofErr w:type="gramStart"/>
+      <w:r>
+        <w:rPr>
+          <w:rFonts w:ascii="Arial" w:hAnsi="Arial" w:cs="Arial"/>
+          <w:color w:val="000000"/>
+          <w:kern w:val="0"/>
+        </w:rPr>
+        <w:t>PC</w:t>
+      </w:r>
+      <w:r>
+        <w:rPr>
+          <w:rFonts w:ascii="Arial" w:hAnsi="Arial" w:cs="Arial"/>
+          <w:color w:val="808080"/>
+          <w:kern w:val="0"/>
+        </w:rPr>
+        <w:t>.</w:t>
+      </w:r>
+      <w:r>
+        <w:rPr>
+          <w:rFonts w:ascii="Arial" w:hAnsi="Arial" w:cs="Arial"/>
+          <w:color w:val="000000"/>
+          <w:kern w:val="0"/>
+        </w:rPr>
+        <w:t>IdCategoria</w:t>
+      </w:r>
+      <w:proofErr w:type="spellEnd"/>
+      <w:proofErr w:type="gramEnd"/>
+      <w:r>
+        <w:rPr>
+          <w:rFonts w:ascii="Arial" w:hAnsi="Arial" w:cs="Arial"/>
+          <w:color w:val="000000"/>
+          <w:kern w:val="0"/>
+        </w:rPr>
+        <w:t xml:space="preserve"> </w:t>
+      </w:r>
+      <w:r>
+        <w:rPr>
+          <w:rFonts w:ascii="Arial" w:hAnsi="Arial" w:cs="Arial"/>
+          <w:color w:val="808080"/>
+          <w:kern w:val="0"/>
+        </w:rPr>
+        <w:t>=</w:t>
+      </w:r>
+      <w:r>
+        <w:rPr>
+          <w:rFonts w:ascii="Arial" w:hAnsi="Arial" w:cs="Arial"/>
+          <w:color w:val="000000"/>
+          <w:kern w:val="0"/>
+        </w:rPr>
+        <w:t xml:space="preserve"> </w:t>
+      </w:r>
+      <w:proofErr w:type="spellStart"/>
+      <w:r>
+        <w:rPr>
+          <w:rFonts w:ascii="Arial" w:hAnsi="Arial" w:cs="Arial"/>
+          <w:color w:val="000000"/>
+          <w:kern w:val="0"/>
+        </w:rPr>
+        <w:t>C</w:t>
+      </w:r>
+      <w:r>
+        <w:rPr>
+          <w:rFonts w:ascii="Arial" w:hAnsi="Arial" w:cs="Arial"/>
+          <w:color w:val="808080"/>
+          <w:kern w:val="0"/>
+        </w:rPr>
+        <w:t>.</w:t>
+      </w:r>
+      <w:r>
+        <w:rPr>
+          <w:rFonts w:ascii="Arial" w:hAnsi="Arial" w:cs="Arial"/>
+          <w:color w:val="000000"/>
+          <w:kern w:val="0"/>
+        </w:rPr>
+        <w:t>Id</w:t>
+      </w:r>
+      <w:proofErr w:type="spellEnd"/>
+    </w:p>
+    <w:p>
+      <w:pPr>
+        <w:rPr>
+          <w:rFonts w:ascii="Arial" w:hAnsi="Arial" w:cs="Arial"/>
+          <w:color w:val="000000"/>
+          <w:kern w:val="0"/>
+        </w:rPr>
+      </w:pPr>
+      <w:r>
+        <w:rPr>
+          <w:rFonts w:ascii="Arial" w:hAnsi="Arial" w:cs="Arial"/>
+          <w:color w:val="0000FF"/>
+          <w:kern w:val="0"/>
+        </w:rPr>
+        <w:t>WHERE</w:t>
+      </w:r>
+      <w:r>
+        <w:rPr>
+          <w:rFonts w:ascii="Arial" w:hAnsi="Arial" w:cs="Arial"/>
+          <w:color w:val="000000"/>
+          <w:kern w:val="0"/>
+        </w:rPr>
+        <w:t xml:space="preserve"> </w:t>
+      </w:r>
+      <w:proofErr w:type="spellStart"/>
+      <w:proofErr w:type="gramStart"/>
+      <w:r>
+        <w:rPr>
+          <w:rFonts w:ascii="Arial" w:hAnsi="Arial" w:cs="Arial"/>
+          <w:color w:val="000000"/>
+          <w:kern w:val="0"/>
+        </w:rPr>
+        <w:t>C</w:t>
+      </w:r>
+      <w:r>
+        <w:rPr>
+          <w:rFonts w:ascii="Arial" w:hAnsi="Arial" w:cs="Arial"/>
+          <w:color w:val="808080"/>
+          <w:kern w:val="0"/>
+        </w:rPr>
+        <w:t>.</w:t>
+      </w:r>
+      <w:r>
+        <w:rPr>
+          <w:rFonts w:ascii="Arial" w:hAnsi="Arial" w:cs="Arial"/>
+          <w:color w:val="000000"/>
+          <w:kern w:val="0"/>
+        </w:rPr>
+        <w:t>Id</w:t>
+      </w:r>
+      <w:proofErr w:type="spellEnd"/>
+      <w:proofErr w:type="gramEnd"/>
+      <w:r>
+        <w:rPr>
+          <w:rFonts w:ascii="Arial" w:hAnsi="Arial" w:cs="Arial"/>
+          <w:color w:val="000000"/>
+          <w:kern w:val="0"/>
+        </w:rPr>
+        <w:t xml:space="preserve"> </w:t>
+      </w:r>
+      <w:r>
+        <w:rPr>
+          <w:rFonts w:ascii="Arial" w:hAnsi="Arial" w:cs="Arial"/>
+          <w:color w:val="808080"/>
+          <w:kern w:val="0"/>
+        </w:rPr>
+        <w:t>=</w:t>
+      </w:r>
+      <w:r>
+        <w:rPr>
+          <w:rFonts w:ascii="Arial" w:hAnsi="Arial" w:cs="Arial"/>
+          <w:color w:val="000000"/>
+          <w:kern w:val="0"/>
+        </w:rPr>
+        <w:t xml:space="preserve"> 27</w:t>
+      </w:r>
+    </w:p>
+    <w:p>
+      <w:pPr>
+        <w:jc w:val="center"/>
+        <w:rPr>
+          <w:rFonts w:ascii="Arial" w:hAnsi="Arial" w:cs="Arial"/>
+          <w:lang w:val="es-MX"/>
+        </w:rPr>
+      </w:pPr>
+      <w:r>
+        <w:rPr>
+          <w:rFonts w:ascii="Arial" w:hAnsi="Arial" w:cs="Arial"/>
+          <w:lang w:val="es-MX"/>
+        </w:rPr>
+        <w:drawing>
+          <wp:inline distT="0" distB="0" distL="0" distR="0" wp14:anchorId="254E5B42" wp14:editId="2460D36F">
+            <wp:extent cx="1743075" cy="1731755"/>
+            <wp:effectExtent l="0" t="0" r="0" b="1905"/>
+            <wp:docPr id="8" name="Imagen 8"/>
+            <wp:cNvGraphicFramePr>
+              <a:graphicFrameLocks xmlns:a="http://schemas.openxmlformats.org/drawingml/2006/main" noChangeAspect="1"/>
+            </wp:cNvGraphicFramePr>
+            <a:graphic xmlns:a="http://schemas.openxmlformats.org/drawingml/2006/main">
+              <a:graphicData uri="http://schemas.openxmlformats.org/drawingml/2006/picture">
+                <pic:pic xmlns:pic="http://schemas.openxmlformats.org/drawingml/2006/picture">
+                  <pic:nvPicPr>
+                    <pic:cNvPr id="1" name=""/>
+                    <pic:cNvPicPr/>
+                  </pic:nvPicPr>
+                  <pic:blipFill>
+                    <a:blip r:embed="rId10"/>
+                    <a:stretch>
+                      <a:fillRect/>
+                    </a:stretch>
+                  </pic:blipFill>
+                  <pic:spPr>
+                    <a:xfrm>
+                      <a:off x="0" y="0"/>
+                      <a:ext cx="1748255" cy="1736901"/>
+                    </a:xfrm>
+                    <a:prstGeom prst="rect">
+                      <a:avLst/>
+                    </a:prstGeom>
+                  </pic:spPr>
+                </pic:pic>
+              </a:graphicData>
+            </a:graphic>
+          </wp:inline>
+        </w:drawing>
+      </w:r>
+    </w:p>
+    <w:p>
+      <w:pPr>
+        <w:jc w:val="center"/>
+        <w:rPr>
+          <w:rFonts w:ascii="Arial" w:hAnsi="Arial" w:cs="Arial"/>
+          <w:lang w:val="es-MX"/>
+        </w:rPr>
+      </w:pPr>
     </w:p>
     <w:sectPr>
       <w:pgSz w:w="11906" w:h="16838"/>

</xml_diff>

<commit_message>
ejercicio 7 | unidad 1
</commit_message>
<xml_diff>
--- a/Unidad_1_SQL/Ejercicios-Unidad-1/Resolucion de ejercicios - Unidad 1.docx
+++ b/Unidad_1_SQL/Ejercicios-Unidad-1/Resolucion de ejercicios - Unidad 1.docx
@@ -4879,6 +4879,7 @@
       <w:r>
         <w:rPr>
           <w:rFonts w:ascii="Arial" w:hAnsi="Arial" w:cs="Arial"/>
+          <w:noProof/>
           <w:lang w:val="es-MX"/>
         </w:rPr>
         <w:drawing>
@@ -4920,7 +4921,767 @@
     </w:p>
     <w:p>
       <w:pPr>
+        <w:autoSpaceDE w:val="0"/>
+        <w:autoSpaceDN w:val="0"/>
+        <w:adjustRightInd w:val="0"/>
+        <w:spacing w:after="0" w:line="240" w:lineRule="auto"/>
+        <w:rPr>
+          <w:rFonts w:ascii="Arial" w:hAnsi="Arial" w:cs="Arial"/>
+          <w:color w:val="000000"/>
+          <w:kern w:val="0"/>
+        </w:rPr>
+      </w:pPr>
+      <w:proofErr w:type="gramStart"/>
+      <w:r>
+        <w:rPr>
+          <w:rFonts w:ascii="Arial" w:hAnsi="Arial" w:cs="Arial"/>
+          <w:color w:val="008000"/>
+          <w:kern w:val="0"/>
+        </w:rPr>
+        <w:lastRenderedPageBreak/>
+        <w:t>--  Obtener</w:t>
+      </w:r>
+      <w:proofErr w:type="gramEnd"/>
+      <w:r>
+        <w:rPr>
+          <w:rFonts w:ascii="Arial" w:hAnsi="Arial" w:cs="Arial"/>
+          <w:color w:val="008000"/>
+          <w:kern w:val="0"/>
+        </w:rPr>
+        <w:t xml:space="preserve"> la Cantidad de Actores que trabajaron en la Película 'Los Intocables'.</w:t>
+      </w:r>
+    </w:p>
+    <w:p>
+      <w:pPr>
+        <w:autoSpaceDE w:val="0"/>
+        <w:autoSpaceDN w:val="0"/>
+        <w:adjustRightInd w:val="0"/>
+        <w:spacing w:after="0" w:line="240" w:lineRule="auto"/>
+        <w:rPr>
+          <w:rFonts w:ascii="Arial" w:hAnsi="Arial" w:cs="Arial"/>
+          <w:color w:val="000000"/>
+          <w:kern w:val="0"/>
+        </w:rPr>
+      </w:pPr>
+      <w:r>
+        <w:rPr>
+          <w:rFonts w:ascii="Arial" w:hAnsi="Arial" w:cs="Arial"/>
+          <w:color w:val="0000FF"/>
+          <w:kern w:val="0"/>
+        </w:rPr>
+        <w:t>SELECT</w:t>
+      </w:r>
+      <w:r>
+        <w:rPr>
+          <w:rFonts w:ascii="Arial" w:hAnsi="Arial" w:cs="Arial"/>
+          <w:color w:val="000000"/>
+          <w:kern w:val="0"/>
+        </w:rPr>
+        <w:t xml:space="preserve"> </w:t>
+      </w:r>
+      <w:r>
+        <w:rPr>
+          <w:rFonts w:ascii="Arial" w:hAnsi="Arial" w:cs="Arial"/>
+          <w:color w:val="808080"/>
+          <w:kern w:val="0"/>
+        </w:rPr>
+        <w:t>*</w:t>
+      </w:r>
+      <w:r>
+        <w:rPr>
+          <w:rFonts w:ascii="Arial" w:hAnsi="Arial" w:cs="Arial"/>
+          <w:color w:val="000000"/>
+          <w:kern w:val="0"/>
+        </w:rPr>
+        <w:t xml:space="preserve"> </w:t>
+      </w:r>
+      <w:r>
+        <w:rPr>
+          <w:rFonts w:ascii="Arial" w:hAnsi="Arial" w:cs="Arial"/>
+          <w:color w:val="0000FF"/>
+          <w:kern w:val="0"/>
+        </w:rPr>
+        <w:t>FROM</w:t>
+      </w:r>
+      <w:r>
+        <w:rPr>
+          <w:rFonts w:ascii="Arial" w:hAnsi="Arial" w:cs="Arial"/>
+          <w:color w:val="000000"/>
+          <w:kern w:val="0"/>
+        </w:rPr>
+        <w:t xml:space="preserve"> </w:t>
+      </w:r>
+      <w:proofErr w:type="spellStart"/>
+      <w:r>
+        <w:rPr>
+          <w:rFonts w:ascii="Arial" w:hAnsi="Arial" w:cs="Arial"/>
+          <w:color w:val="000000"/>
+          <w:kern w:val="0"/>
+        </w:rPr>
+        <w:t>Peliculas</w:t>
+      </w:r>
+      <w:proofErr w:type="spellEnd"/>
+      <w:r>
+        <w:rPr>
+          <w:rFonts w:ascii="Arial" w:hAnsi="Arial" w:cs="Arial"/>
+          <w:color w:val="000000"/>
+          <w:kern w:val="0"/>
+        </w:rPr>
+        <w:t xml:space="preserve"> </w:t>
+      </w:r>
+      <w:r>
+        <w:rPr>
+          <w:rFonts w:ascii="Arial" w:hAnsi="Arial" w:cs="Arial"/>
+          <w:color w:val="008000"/>
+          <w:kern w:val="0"/>
+        </w:rPr>
+        <w:t>-- ID = 7</w:t>
+      </w:r>
+      <w:r>
+        <w:rPr>
+          <w:rFonts w:ascii="Arial" w:hAnsi="Arial" w:cs="Arial"/>
+          <w:color w:val="008000"/>
+          <w:kern w:val="0"/>
+        </w:rPr>
+        <w:t xml:space="preserve"> -&gt; </w:t>
+      </w:r>
+      <w:r>
+        <w:rPr>
+          <w:rFonts w:ascii="Arial" w:hAnsi="Arial" w:cs="Arial"/>
+          <w:color w:val="008000"/>
+          <w:kern w:val="0"/>
+        </w:rPr>
+        <w:t>Los Intocables</w:t>
+      </w:r>
+    </w:p>
+    <w:p>
+      <w:pPr>
+        <w:autoSpaceDE w:val="0"/>
+        <w:autoSpaceDN w:val="0"/>
+        <w:adjustRightInd w:val="0"/>
+        <w:spacing w:after="0" w:line="240" w:lineRule="auto"/>
+        <w:rPr>
+          <w:rFonts w:ascii="Arial" w:hAnsi="Arial" w:cs="Arial"/>
+          <w:color w:val="000000"/>
+          <w:kern w:val="0"/>
+        </w:rPr>
+      </w:pPr>
+    </w:p>
+    <w:p>
+      <w:pPr>
+        <w:autoSpaceDE w:val="0"/>
+        <w:autoSpaceDN w:val="0"/>
+        <w:adjustRightInd w:val="0"/>
+        <w:spacing w:after="0" w:line="240" w:lineRule="auto"/>
+        <w:rPr>
+          <w:rFonts w:ascii="Arial" w:hAnsi="Arial" w:cs="Arial"/>
+          <w:color w:val="000000"/>
+          <w:kern w:val="0"/>
+        </w:rPr>
+      </w:pPr>
+      <w:r>
+        <w:rPr>
+          <w:rFonts w:ascii="Arial" w:hAnsi="Arial" w:cs="Arial"/>
+          <w:color w:val="0000FF"/>
+          <w:kern w:val="0"/>
+        </w:rPr>
+        <w:t>SELECT</w:t>
+      </w:r>
+      <w:r>
+        <w:rPr>
+          <w:rFonts w:ascii="Arial" w:hAnsi="Arial" w:cs="Arial"/>
+          <w:color w:val="000000"/>
+          <w:kern w:val="0"/>
+        </w:rPr>
+        <w:t xml:space="preserve"> </w:t>
+      </w:r>
+      <w:r>
+        <w:rPr>
+          <w:rFonts w:ascii="Arial" w:hAnsi="Arial" w:cs="Arial"/>
+          <w:color w:val="FF00FF"/>
+          <w:kern w:val="0"/>
+        </w:rPr>
+        <w:t>COUNT</w:t>
+      </w:r>
+      <w:r>
+        <w:rPr>
+          <w:rFonts w:ascii="Arial" w:hAnsi="Arial" w:cs="Arial"/>
+          <w:color w:val="808080"/>
+          <w:kern w:val="0"/>
+        </w:rPr>
+        <w:t>(</w:t>
+      </w:r>
+      <w:proofErr w:type="spellStart"/>
+      <w:proofErr w:type="gramStart"/>
+      <w:r>
+        <w:rPr>
+          <w:rFonts w:ascii="Arial" w:hAnsi="Arial" w:cs="Arial"/>
+          <w:color w:val="000000"/>
+          <w:kern w:val="0"/>
+        </w:rPr>
+        <w:t>R</w:t>
+      </w:r>
+      <w:r>
+        <w:rPr>
+          <w:rFonts w:ascii="Arial" w:hAnsi="Arial" w:cs="Arial"/>
+          <w:color w:val="808080"/>
+          <w:kern w:val="0"/>
+        </w:rPr>
+        <w:t>.</w:t>
+      </w:r>
+      <w:r>
+        <w:rPr>
+          <w:rFonts w:ascii="Arial" w:hAnsi="Arial" w:cs="Arial"/>
+          <w:color w:val="000000"/>
+          <w:kern w:val="0"/>
+        </w:rPr>
+        <w:t>Id</w:t>
+      </w:r>
+      <w:proofErr w:type="spellEnd"/>
+      <w:proofErr w:type="gramEnd"/>
+      <w:r>
+        <w:rPr>
+          <w:rFonts w:ascii="Arial" w:hAnsi="Arial" w:cs="Arial"/>
+          <w:color w:val="808080"/>
+          <w:kern w:val="0"/>
+        </w:rPr>
+        <w:t>)</w:t>
+      </w:r>
+      <w:r>
+        <w:rPr>
+          <w:rFonts w:ascii="Arial" w:hAnsi="Arial" w:cs="Arial"/>
+          <w:color w:val="000000"/>
+          <w:kern w:val="0"/>
+        </w:rPr>
+        <w:t xml:space="preserve"> </w:t>
+      </w:r>
+      <w:r>
+        <w:rPr>
+          <w:rFonts w:ascii="Arial" w:hAnsi="Arial" w:cs="Arial"/>
+          <w:color w:val="0000FF"/>
+          <w:kern w:val="0"/>
+        </w:rPr>
+        <w:t>AS</w:t>
+      </w:r>
+      <w:r>
+        <w:rPr>
+          <w:rFonts w:ascii="Arial" w:hAnsi="Arial" w:cs="Arial"/>
+          <w:color w:val="000000"/>
+          <w:kern w:val="0"/>
+        </w:rPr>
+        <w:t xml:space="preserve"> </w:t>
+      </w:r>
+      <w:r>
+        <w:rPr>
+          <w:rFonts w:ascii="Arial" w:hAnsi="Arial" w:cs="Arial"/>
+          <w:color w:val="FF0000"/>
+          <w:kern w:val="0"/>
+        </w:rPr>
+        <w:t>'Total de actores'</w:t>
+      </w:r>
+    </w:p>
+    <w:p>
+      <w:pPr>
+        <w:autoSpaceDE w:val="0"/>
+        <w:autoSpaceDN w:val="0"/>
+        <w:adjustRightInd w:val="0"/>
+        <w:spacing w:after="0" w:line="240" w:lineRule="auto"/>
+        <w:rPr>
+          <w:rFonts w:ascii="Arial" w:hAnsi="Arial" w:cs="Arial"/>
+          <w:color w:val="000000"/>
+          <w:kern w:val="0"/>
+        </w:rPr>
+      </w:pPr>
+      <w:r>
+        <w:rPr>
+          <w:rFonts w:ascii="Arial" w:hAnsi="Arial" w:cs="Arial"/>
+          <w:color w:val="0000FF"/>
+          <w:kern w:val="0"/>
+        </w:rPr>
+        <w:t>FROM</w:t>
+      </w:r>
+      <w:r>
+        <w:rPr>
+          <w:rFonts w:ascii="Arial" w:hAnsi="Arial" w:cs="Arial"/>
+          <w:color w:val="000000"/>
+          <w:kern w:val="0"/>
+        </w:rPr>
+        <w:t xml:space="preserve"> Reparto R</w:t>
+      </w:r>
+    </w:p>
+    <w:p>
+      <w:pPr>
+        <w:autoSpaceDE w:val="0"/>
+        <w:autoSpaceDN w:val="0"/>
+        <w:adjustRightInd w:val="0"/>
+        <w:spacing w:after="0" w:line="240" w:lineRule="auto"/>
+        <w:rPr>
+          <w:rFonts w:ascii="Arial" w:hAnsi="Arial" w:cs="Arial"/>
+          <w:color w:val="000000"/>
+          <w:kern w:val="0"/>
+        </w:rPr>
+      </w:pPr>
+      <w:r>
+        <w:rPr>
+          <w:rFonts w:ascii="Arial" w:hAnsi="Arial" w:cs="Arial"/>
+          <w:color w:val="808080"/>
+          <w:kern w:val="0"/>
+        </w:rPr>
+        <w:t>INNER</w:t>
+      </w:r>
+      <w:r>
+        <w:rPr>
+          <w:rFonts w:ascii="Arial" w:hAnsi="Arial" w:cs="Arial"/>
+          <w:color w:val="000000"/>
+          <w:kern w:val="0"/>
+        </w:rPr>
+        <w:t xml:space="preserve"> </w:t>
+      </w:r>
+      <w:r>
+        <w:rPr>
+          <w:rFonts w:ascii="Arial" w:hAnsi="Arial" w:cs="Arial"/>
+          <w:color w:val="808080"/>
+          <w:kern w:val="0"/>
+        </w:rPr>
+        <w:t>JOIN</w:t>
+      </w:r>
+      <w:r>
+        <w:rPr>
+          <w:rFonts w:ascii="Arial" w:hAnsi="Arial" w:cs="Arial"/>
+          <w:color w:val="000000"/>
+          <w:kern w:val="0"/>
+        </w:rPr>
+        <w:t xml:space="preserve"> [</w:t>
+      </w:r>
+      <w:proofErr w:type="spellStart"/>
+      <w:r>
+        <w:rPr>
+          <w:rFonts w:ascii="Arial" w:hAnsi="Arial" w:cs="Arial"/>
+          <w:color w:val="000000"/>
+          <w:kern w:val="0"/>
+        </w:rPr>
+        <w:t>Peliculas.Reparto</w:t>
+      </w:r>
+      <w:proofErr w:type="spellEnd"/>
+      <w:r>
+        <w:rPr>
+          <w:rFonts w:ascii="Arial" w:hAnsi="Arial" w:cs="Arial"/>
+          <w:color w:val="000000"/>
+          <w:kern w:val="0"/>
+        </w:rPr>
+        <w:t xml:space="preserve">] PR </w:t>
+      </w:r>
+      <w:r>
+        <w:rPr>
+          <w:rFonts w:ascii="Arial" w:hAnsi="Arial" w:cs="Arial"/>
+          <w:color w:val="0000FF"/>
+          <w:kern w:val="0"/>
+        </w:rPr>
+        <w:t>ON</w:t>
+      </w:r>
+      <w:r>
+        <w:rPr>
+          <w:rFonts w:ascii="Arial" w:hAnsi="Arial" w:cs="Arial"/>
+          <w:color w:val="000000"/>
+          <w:kern w:val="0"/>
+        </w:rPr>
+        <w:t xml:space="preserve"> </w:t>
+      </w:r>
+      <w:proofErr w:type="spellStart"/>
+      <w:proofErr w:type="gramStart"/>
+      <w:r>
+        <w:rPr>
+          <w:rFonts w:ascii="Arial" w:hAnsi="Arial" w:cs="Arial"/>
+          <w:color w:val="000000"/>
+          <w:kern w:val="0"/>
+        </w:rPr>
+        <w:t>R</w:t>
+      </w:r>
+      <w:r>
+        <w:rPr>
+          <w:rFonts w:ascii="Arial" w:hAnsi="Arial" w:cs="Arial"/>
+          <w:color w:val="808080"/>
+          <w:kern w:val="0"/>
+        </w:rPr>
+        <w:t>.</w:t>
+      </w:r>
+      <w:r>
+        <w:rPr>
+          <w:rFonts w:ascii="Arial" w:hAnsi="Arial" w:cs="Arial"/>
+          <w:color w:val="000000"/>
+          <w:kern w:val="0"/>
+        </w:rPr>
+        <w:t>Id</w:t>
+      </w:r>
+      <w:proofErr w:type="spellEnd"/>
+      <w:proofErr w:type="gramEnd"/>
+      <w:r>
+        <w:rPr>
+          <w:rFonts w:ascii="Arial" w:hAnsi="Arial" w:cs="Arial"/>
+          <w:color w:val="000000"/>
+          <w:kern w:val="0"/>
+        </w:rPr>
+        <w:t xml:space="preserve"> </w:t>
+      </w:r>
+      <w:r>
+        <w:rPr>
+          <w:rFonts w:ascii="Arial" w:hAnsi="Arial" w:cs="Arial"/>
+          <w:color w:val="808080"/>
+          <w:kern w:val="0"/>
+        </w:rPr>
+        <w:t>=</w:t>
+      </w:r>
+      <w:r>
+        <w:rPr>
+          <w:rFonts w:ascii="Arial" w:hAnsi="Arial" w:cs="Arial"/>
+          <w:color w:val="000000"/>
+          <w:kern w:val="0"/>
+        </w:rPr>
+        <w:t xml:space="preserve"> </w:t>
+      </w:r>
+      <w:proofErr w:type="spellStart"/>
+      <w:r>
+        <w:rPr>
+          <w:rFonts w:ascii="Arial" w:hAnsi="Arial" w:cs="Arial"/>
+          <w:color w:val="000000"/>
+          <w:kern w:val="0"/>
+        </w:rPr>
+        <w:t>PR</w:t>
+      </w:r>
+      <w:r>
+        <w:rPr>
+          <w:rFonts w:ascii="Arial" w:hAnsi="Arial" w:cs="Arial"/>
+          <w:color w:val="808080"/>
+          <w:kern w:val="0"/>
+        </w:rPr>
+        <w:t>.</w:t>
+      </w:r>
+      <w:r>
+        <w:rPr>
+          <w:rFonts w:ascii="Arial" w:hAnsi="Arial" w:cs="Arial"/>
+          <w:color w:val="000000"/>
+          <w:kern w:val="0"/>
+        </w:rPr>
+        <w:t>IdReparto</w:t>
+      </w:r>
+      <w:proofErr w:type="spellEnd"/>
+    </w:p>
+    <w:p>
+      <w:pPr>
+        <w:autoSpaceDE w:val="0"/>
+        <w:autoSpaceDN w:val="0"/>
+        <w:adjustRightInd w:val="0"/>
+        <w:spacing w:after="0" w:line="240" w:lineRule="auto"/>
+        <w:rPr>
+          <w:rFonts w:ascii="Arial" w:hAnsi="Arial" w:cs="Arial"/>
+          <w:color w:val="000000"/>
+          <w:kern w:val="0"/>
+        </w:rPr>
+      </w:pPr>
+      <w:r>
+        <w:rPr>
+          <w:rFonts w:ascii="Arial" w:hAnsi="Arial" w:cs="Arial"/>
+          <w:color w:val="808080"/>
+          <w:kern w:val="0"/>
+        </w:rPr>
+        <w:t>INNER</w:t>
+      </w:r>
+      <w:r>
+        <w:rPr>
+          <w:rFonts w:ascii="Arial" w:hAnsi="Arial" w:cs="Arial"/>
+          <w:color w:val="000000"/>
+          <w:kern w:val="0"/>
+        </w:rPr>
+        <w:t xml:space="preserve"> </w:t>
+      </w:r>
+      <w:r>
+        <w:rPr>
+          <w:rFonts w:ascii="Arial" w:hAnsi="Arial" w:cs="Arial"/>
+          <w:color w:val="808080"/>
+          <w:kern w:val="0"/>
+        </w:rPr>
+        <w:t>JOIN</w:t>
+      </w:r>
+      <w:r>
+        <w:rPr>
+          <w:rFonts w:ascii="Arial" w:hAnsi="Arial" w:cs="Arial"/>
+          <w:color w:val="000000"/>
+          <w:kern w:val="0"/>
+        </w:rPr>
+        <w:t xml:space="preserve"> </w:t>
+      </w:r>
+      <w:proofErr w:type="spellStart"/>
+      <w:r>
+        <w:rPr>
+          <w:rFonts w:ascii="Arial" w:hAnsi="Arial" w:cs="Arial"/>
+          <w:color w:val="000000"/>
+          <w:kern w:val="0"/>
+        </w:rPr>
+        <w:t>Peliculas</w:t>
+      </w:r>
+      <w:proofErr w:type="spellEnd"/>
+      <w:r>
+        <w:rPr>
+          <w:rFonts w:ascii="Arial" w:hAnsi="Arial" w:cs="Arial"/>
+          <w:color w:val="000000"/>
+          <w:kern w:val="0"/>
+        </w:rPr>
+        <w:t xml:space="preserve"> P </w:t>
+      </w:r>
+      <w:r>
+        <w:rPr>
+          <w:rFonts w:ascii="Arial" w:hAnsi="Arial" w:cs="Arial"/>
+          <w:color w:val="0000FF"/>
+          <w:kern w:val="0"/>
+        </w:rPr>
+        <w:t>ON</w:t>
+      </w:r>
+      <w:r>
+        <w:rPr>
+          <w:rFonts w:ascii="Arial" w:hAnsi="Arial" w:cs="Arial"/>
+          <w:color w:val="000000"/>
+          <w:kern w:val="0"/>
+        </w:rPr>
+        <w:t xml:space="preserve"> </w:t>
+      </w:r>
+      <w:proofErr w:type="spellStart"/>
+      <w:proofErr w:type="gramStart"/>
+      <w:r>
+        <w:rPr>
+          <w:rFonts w:ascii="Arial" w:hAnsi="Arial" w:cs="Arial"/>
+          <w:color w:val="000000"/>
+          <w:kern w:val="0"/>
+        </w:rPr>
+        <w:t>P</w:t>
+      </w:r>
+      <w:r>
+        <w:rPr>
+          <w:rFonts w:ascii="Arial" w:hAnsi="Arial" w:cs="Arial"/>
+          <w:color w:val="808080"/>
+          <w:kern w:val="0"/>
+        </w:rPr>
+        <w:t>.</w:t>
+      </w:r>
+      <w:r>
+        <w:rPr>
+          <w:rFonts w:ascii="Arial" w:hAnsi="Arial" w:cs="Arial"/>
+          <w:color w:val="000000"/>
+          <w:kern w:val="0"/>
+        </w:rPr>
+        <w:t>Id</w:t>
+      </w:r>
+      <w:proofErr w:type="spellEnd"/>
+      <w:proofErr w:type="gramEnd"/>
+      <w:r>
+        <w:rPr>
+          <w:rFonts w:ascii="Arial" w:hAnsi="Arial" w:cs="Arial"/>
+          <w:color w:val="000000"/>
+          <w:kern w:val="0"/>
+        </w:rPr>
+        <w:t xml:space="preserve"> </w:t>
+      </w:r>
+      <w:r>
+        <w:rPr>
+          <w:rFonts w:ascii="Arial" w:hAnsi="Arial" w:cs="Arial"/>
+          <w:color w:val="808080"/>
+          <w:kern w:val="0"/>
+        </w:rPr>
+        <w:t>=</w:t>
+      </w:r>
+      <w:r>
+        <w:rPr>
+          <w:rFonts w:ascii="Arial" w:hAnsi="Arial" w:cs="Arial"/>
+          <w:color w:val="000000"/>
+          <w:kern w:val="0"/>
+        </w:rPr>
+        <w:t xml:space="preserve"> </w:t>
+      </w:r>
+      <w:proofErr w:type="spellStart"/>
+      <w:r>
+        <w:rPr>
+          <w:rFonts w:ascii="Arial" w:hAnsi="Arial" w:cs="Arial"/>
+          <w:color w:val="000000"/>
+          <w:kern w:val="0"/>
+        </w:rPr>
+        <w:t>PR</w:t>
+      </w:r>
+      <w:r>
+        <w:rPr>
+          <w:rFonts w:ascii="Arial" w:hAnsi="Arial" w:cs="Arial"/>
+          <w:color w:val="808080"/>
+          <w:kern w:val="0"/>
+        </w:rPr>
+        <w:t>.</w:t>
+      </w:r>
+      <w:r>
+        <w:rPr>
+          <w:rFonts w:ascii="Arial" w:hAnsi="Arial" w:cs="Arial"/>
+          <w:color w:val="000000"/>
+          <w:kern w:val="0"/>
+        </w:rPr>
+        <w:t>IdPelicula</w:t>
+      </w:r>
+      <w:proofErr w:type="spellEnd"/>
+    </w:p>
+    <w:p>
+      <w:pPr>
+        <w:rPr>
+          <w:rFonts w:ascii="Arial" w:hAnsi="Arial" w:cs="Arial"/>
+          <w:color w:val="000000"/>
+          <w:kern w:val="0"/>
+        </w:rPr>
+      </w:pPr>
+      <w:r>
+        <w:rPr>
+          <w:rFonts w:ascii="Arial" w:hAnsi="Arial" w:cs="Arial"/>
+          <w:color w:val="0000FF"/>
+          <w:kern w:val="0"/>
+        </w:rPr>
+        <w:t>WHERE</w:t>
+      </w:r>
+      <w:r>
+        <w:rPr>
+          <w:rFonts w:ascii="Arial" w:hAnsi="Arial" w:cs="Arial"/>
+          <w:color w:val="000000"/>
+          <w:kern w:val="0"/>
+        </w:rPr>
+        <w:t xml:space="preserve"> </w:t>
+      </w:r>
+      <w:proofErr w:type="spellStart"/>
+      <w:proofErr w:type="gramStart"/>
+      <w:r>
+        <w:rPr>
+          <w:rFonts w:ascii="Arial" w:hAnsi="Arial" w:cs="Arial"/>
+          <w:color w:val="000000"/>
+          <w:kern w:val="0"/>
+        </w:rPr>
+        <w:t>P</w:t>
+      </w:r>
+      <w:r>
+        <w:rPr>
+          <w:rFonts w:ascii="Arial" w:hAnsi="Arial" w:cs="Arial"/>
+          <w:color w:val="808080"/>
+          <w:kern w:val="0"/>
+        </w:rPr>
+        <w:t>.</w:t>
+      </w:r>
+      <w:r>
+        <w:rPr>
+          <w:rFonts w:ascii="Arial" w:hAnsi="Arial" w:cs="Arial"/>
+          <w:color w:val="000000"/>
+          <w:kern w:val="0"/>
+        </w:rPr>
+        <w:t>Id</w:t>
+      </w:r>
+      <w:proofErr w:type="spellEnd"/>
+      <w:proofErr w:type="gramEnd"/>
+      <w:r>
+        <w:rPr>
+          <w:rFonts w:ascii="Arial" w:hAnsi="Arial" w:cs="Arial"/>
+          <w:color w:val="000000"/>
+          <w:kern w:val="0"/>
+        </w:rPr>
+        <w:t xml:space="preserve"> </w:t>
+      </w:r>
+      <w:r>
+        <w:rPr>
+          <w:rFonts w:ascii="Arial" w:hAnsi="Arial" w:cs="Arial"/>
+          <w:color w:val="808080"/>
+          <w:kern w:val="0"/>
+        </w:rPr>
+        <w:t>=</w:t>
+      </w:r>
+      <w:r>
+        <w:rPr>
+          <w:rFonts w:ascii="Arial" w:hAnsi="Arial" w:cs="Arial"/>
+          <w:color w:val="000000"/>
+          <w:kern w:val="0"/>
+        </w:rPr>
+        <w:t xml:space="preserve"> 7</w:t>
+      </w:r>
+    </w:p>
+    <w:p>
+      <w:pPr>
+        <w:rPr>
+          <w:rFonts w:ascii="Arial" w:hAnsi="Arial" w:cs="Arial"/>
+          <w:color w:val="000000"/>
+          <w:kern w:val="0"/>
+        </w:rPr>
+      </w:pPr>
+    </w:p>
+    <w:p>
+      <w:pPr>
         <w:jc w:val="center"/>
+        <w:rPr>
+          <w:rFonts w:ascii="Arial" w:hAnsi="Arial" w:cs="Arial"/>
+          <w:color w:val="000000"/>
+          <w:kern w:val="0"/>
+        </w:rPr>
+      </w:pPr>
+      <w:r>
+        <w:rPr>
+          <w:rFonts w:ascii="Arial" w:hAnsi="Arial" w:cs="Arial"/>
+          <w:color w:val="000000"/>
+          <w:kern w:val="0"/>
+        </w:rPr>
+        <w:drawing>
+          <wp:inline distT="0" distB="0" distL="0" distR="0" wp14:anchorId="36359251" wp14:editId="6F121187">
+            <wp:extent cx="1744183" cy="590550"/>
+            <wp:effectExtent l="0" t="0" r="8890" b="0"/>
+            <wp:docPr id="9" name="Imagen 9"/>
+            <wp:cNvGraphicFramePr>
+              <a:graphicFrameLocks xmlns:a="http://schemas.openxmlformats.org/drawingml/2006/main" noChangeAspect="1"/>
+            </wp:cNvGraphicFramePr>
+            <a:graphic xmlns:a="http://schemas.openxmlformats.org/drawingml/2006/main">
+              <a:graphicData uri="http://schemas.openxmlformats.org/drawingml/2006/picture">
+                <pic:pic xmlns:pic="http://schemas.openxmlformats.org/drawingml/2006/picture">
+                  <pic:nvPicPr>
+                    <pic:cNvPr id="1" name=""/>
+                    <pic:cNvPicPr/>
+                  </pic:nvPicPr>
+                  <pic:blipFill>
+                    <a:blip r:embed="rId11"/>
+                    <a:stretch>
+                      <a:fillRect/>
+                    </a:stretch>
+                  </pic:blipFill>
+                  <pic:spPr>
+                    <a:xfrm>
+                      <a:off x="0" y="0"/>
+                      <a:ext cx="1748335" cy="591956"/>
+                    </a:xfrm>
+                    <a:prstGeom prst="rect">
+                      <a:avLst/>
+                    </a:prstGeom>
+                  </pic:spPr>
+                </pic:pic>
+              </a:graphicData>
+            </a:graphic>
+          </wp:inline>
+        </w:drawing>
+      </w:r>
+    </w:p>
+    <w:p>
+      <w:pPr>
+        <w:jc w:val="center"/>
+        <w:rPr>
+          <w:rFonts w:ascii="Arial" w:hAnsi="Arial" w:cs="Arial"/>
+          <w:color w:val="000000"/>
+          <w:kern w:val="0"/>
+        </w:rPr>
+      </w:pPr>
+    </w:p>
+    <w:p>
+      <w:pPr>
+        <w:rPr>
+          <w:rFonts w:ascii="Arial" w:hAnsi="Arial" w:cs="Arial"/>
+          <w:color w:val="000000"/>
+          <w:kern w:val="0"/>
+        </w:rPr>
+      </w:pPr>
+    </w:p>
+    <w:p>
+      <w:pPr>
         <w:rPr>
           <w:rFonts w:ascii="Arial" w:hAnsi="Arial" w:cs="Arial"/>
           <w:lang w:val="es-MX"/>

</xml_diff>

<commit_message>
ejercicio 8 | unidad 1
</commit_message>
<xml_diff>
--- a/Unidad_1_SQL/Ejercicios-Unidad-1/Resolucion de ejercicios - Unidad 1.docx
+++ b/Unidad_1_SQL/Ejercicios-Unidad-1/Resolucion de ejercicios - Unidad 1.docx
@@ -5621,6 +5621,7 @@
       <w:r>
         <w:rPr>
           <w:rFonts w:ascii="Arial" w:hAnsi="Arial" w:cs="Arial"/>
+          <w:noProof/>
           <w:color w:val="000000"/>
           <w:kern w:val="0"/>
         </w:rPr>
@@ -5649,6 +5650,980 @@
                     <a:xfrm>
                       <a:off x="0" y="0"/>
                       <a:ext cx="1748335" cy="591956"/>
+                    </a:xfrm>
+                    <a:prstGeom prst="rect">
+                      <a:avLst/>
+                    </a:prstGeom>
+                  </pic:spPr>
+                </pic:pic>
+              </a:graphicData>
+            </a:graphic>
+          </wp:inline>
+        </w:drawing>
+      </w:r>
+    </w:p>
+    <w:p>
+      <w:pPr>
+        <w:jc w:val="center"/>
+        <w:rPr>
+          <w:rFonts w:ascii="Arial" w:hAnsi="Arial" w:cs="Arial"/>
+          <w:color w:val="000000"/>
+          <w:kern w:val="0"/>
+        </w:rPr>
+      </w:pPr>
+    </w:p>
+    <w:p>
+      <w:pPr>
+        <w:autoSpaceDE w:val="0"/>
+        <w:autoSpaceDN w:val="0"/>
+        <w:adjustRightInd w:val="0"/>
+        <w:spacing w:after="0" w:line="240" w:lineRule="auto"/>
+        <w:rPr>
+          <w:rFonts w:ascii="Arial" w:hAnsi="Arial" w:cs="Arial"/>
+          <w:color w:val="000000"/>
+          <w:kern w:val="0"/>
+        </w:rPr>
+      </w:pPr>
+      <w:r>
+        <w:rPr>
+          <w:rFonts w:ascii="Arial" w:hAnsi="Arial" w:cs="Arial"/>
+          <w:color w:val="008000"/>
+          <w:kern w:val="0"/>
+        </w:rPr>
+        <w:t>-- 8) Obtener los Actores que trabajaron en la Películas 'Los Intocables'.</w:t>
+      </w:r>
+    </w:p>
+    <w:p>
+      <w:pPr>
+        <w:autoSpaceDE w:val="0"/>
+        <w:autoSpaceDN w:val="0"/>
+        <w:adjustRightInd w:val="0"/>
+        <w:spacing w:after="0" w:line="240" w:lineRule="auto"/>
+        <w:rPr>
+          <w:rFonts w:ascii="Arial" w:hAnsi="Arial" w:cs="Arial"/>
+          <w:color w:val="000000"/>
+          <w:kern w:val="0"/>
+        </w:rPr>
+      </w:pPr>
+      <w:r>
+        <w:rPr>
+          <w:rFonts w:ascii="Arial" w:hAnsi="Arial" w:cs="Arial"/>
+          <w:color w:val="0000FF"/>
+          <w:kern w:val="0"/>
+        </w:rPr>
+        <w:t>SELECT</w:t>
+      </w:r>
+      <w:r>
+        <w:rPr>
+          <w:rFonts w:ascii="Arial" w:hAnsi="Arial" w:cs="Arial"/>
+          <w:color w:val="000000"/>
+          <w:kern w:val="0"/>
+        </w:rPr>
+        <w:t xml:space="preserve"> </w:t>
+      </w:r>
+      <w:proofErr w:type="spellStart"/>
+      <w:proofErr w:type="gramStart"/>
+      <w:r>
+        <w:rPr>
+          <w:rFonts w:ascii="Arial" w:hAnsi="Arial" w:cs="Arial"/>
+          <w:color w:val="000000"/>
+          <w:kern w:val="0"/>
+        </w:rPr>
+        <w:t>R</w:t>
+      </w:r>
+      <w:r>
+        <w:rPr>
+          <w:rFonts w:ascii="Arial" w:hAnsi="Arial" w:cs="Arial"/>
+          <w:color w:val="808080"/>
+          <w:kern w:val="0"/>
+        </w:rPr>
+        <w:t>.</w:t>
+      </w:r>
+      <w:r>
+        <w:rPr>
+          <w:rFonts w:ascii="Arial" w:hAnsi="Arial" w:cs="Arial"/>
+          <w:color w:val="000000"/>
+          <w:kern w:val="0"/>
+        </w:rPr>
+        <w:t>Nombre</w:t>
+      </w:r>
+      <w:proofErr w:type="spellEnd"/>
+      <w:proofErr w:type="gramEnd"/>
+      <w:r>
+        <w:rPr>
+          <w:rFonts w:ascii="Arial" w:hAnsi="Arial" w:cs="Arial"/>
+          <w:color w:val="000000"/>
+          <w:kern w:val="0"/>
+        </w:rPr>
+        <w:t xml:space="preserve"> </w:t>
+      </w:r>
+      <w:r>
+        <w:rPr>
+          <w:rFonts w:ascii="Arial" w:hAnsi="Arial" w:cs="Arial"/>
+          <w:color w:val="808080"/>
+          <w:kern w:val="0"/>
+        </w:rPr>
+        <w:t>+</w:t>
+      </w:r>
+      <w:r>
+        <w:rPr>
+          <w:rFonts w:ascii="Arial" w:hAnsi="Arial" w:cs="Arial"/>
+          <w:color w:val="000000"/>
+          <w:kern w:val="0"/>
+        </w:rPr>
+        <w:t xml:space="preserve"> </w:t>
+      </w:r>
+      <w:r>
+        <w:rPr>
+          <w:rFonts w:ascii="Arial" w:hAnsi="Arial" w:cs="Arial"/>
+          <w:color w:val="FF0000"/>
+          <w:kern w:val="0"/>
+        </w:rPr>
+        <w:t>' '</w:t>
+      </w:r>
+      <w:r>
+        <w:rPr>
+          <w:rFonts w:ascii="Arial" w:hAnsi="Arial" w:cs="Arial"/>
+          <w:color w:val="000000"/>
+          <w:kern w:val="0"/>
+        </w:rPr>
+        <w:t xml:space="preserve"> </w:t>
+      </w:r>
+      <w:r>
+        <w:rPr>
+          <w:rFonts w:ascii="Arial" w:hAnsi="Arial" w:cs="Arial"/>
+          <w:color w:val="808080"/>
+          <w:kern w:val="0"/>
+        </w:rPr>
+        <w:t>+</w:t>
+      </w:r>
+      <w:r>
+        <w:rPr>
+          <w:rFonts w:ascii="Arial" w:hAnsi="Arial" w:cs="Arial"/>
+          <w:color w:val="000000"/>
+          <w:kern w:val="0"/>
+        </w:rPr>
+        <w:t xml:space="preserve"> </w:t>
+      </w:r>
+      <w:proofErr w:type="spellStart"/>
+      <w:r>
+        <w:rPr>
+          <w:rFonts w:ascii="Arial" w:hAnsi="Arial" w:cs="Arial"/>
+          <w:color w:val="000000"/>
+          <w:kern w:val="0"/>
+        </w:rPr>
+        <w:t>R</w:t>
+      </w:r>
+      <w:r>
+        <w:rPr>
+          <w:rFonts w:ascii="Arial" w:hAnsi="Arial" w:cs="Arial"/>
+          <w:color w:val="808080"/>
+          <w:kern w:val="0"/>
+        </w:rPr>
+        <w:t>.</w:t>
+      </w:r>
+      <w:r>
+        <w:rPr>
+          <w:rFonts w:ascii="Arial" w:hAnsi="Arial" w:cs="Arial"/>
+          <w:color w:val="000000"/>
+          <w:kern w:val="0"/>
+        </w:rPr>
+        <w:t>Apellido</w:t>
+      </w:r>
+      <w:proofErr w:type="spellEnd"/>
+      <w:r>
+        <w:rPr>
+          <w:rFonts w:ascii="Arial" w:hAnsi="Arial" w:cs="Arial"/>
+          <w:color w:val="000000"/>
+          <w:kern w:val="0"/>
+        </w:rPr>
+        <w:t xml:space="preserve"> </w:t>
+      </w:r>
+      <w:r>
+        <w:rPr>
+          <w:rFonts w:ascii="Arial" w:hAnsi="Arial" w:cs="Arial"/>
+          <w:color w:val="0000FF"/>
+          <w:kern w:val="0"/>
+        </w:rPr>
+        <w:t>AS</w:t>
+      </w:r>
+      <w:r>
+        <w:rPr>
+          <w:rFonts w:ascii="Arial" w:hAnsi="Arial" w:cs="Arial"/>
+          <w:color w:val="000000"/>
+          <w:kern w:val="0"/>
+        </w:rPr>
+        <w:t xml:space="preserve"> </w:t>
+      </w:r>
+      <w:r>
+        <w:rPr>
+          <w:rFonts w:ascii="Arial" w:hAnsi="Arial" w:cs="Arial"/>
+          <w:color w:val="FF0000"/>
+          <w:kern w:val="0"/>
+        </w:rPr>
+        <w:t>'Nombre &amp; Apellido'</w:t>
+      </w:r>
+      <w:r>
+        <w:rPr>
+          <w:rFonts w:ascii="Arial" w:hAnsi="Arial" w:cs="Arial"/>
+          <w:color w:val="808080"/>
+          <w:kern w:val="0"/>
+        </w:rPr>
+        <w:t>,</w:t>
+      </w:r>
+      <w:r>
+        <w:rPr>
+          <w:rFonts w:ascii="Arial" w:hAnsi="Arial" w:cs="Arial"/>
+          <w:color w:val="000000"/>
+          <w:kern w:val="0"/>
+        </w:rPr>
+        <w:t xml:space="preserve"> </w:t>
+      </w:r>
+      <w:proofErr w:type="spellStart"/>
+      <w:r>
+        <w:rPr>
+          <w:rFonts w:ascii="Arial" w:hAnsi="Arial" w:cs="Arial"/>
+          <w:color w:val="000000"/>
+          <w:kern w:val="0"/>
+        </w:rPr>
+        <w:t>PA</w:t>
+      </w:r>
+      <w:r>
+        <w:rPr>
+          <w:rFonts w:ascii="Arial" w:hAnsi="Arial" w:cs="Arial"/>
+          <w:color w:val="808080"/>
+          <w:kern w:val="0"/>
+        </w:rPr>
+        <w:t>.</w:t>
+      </w:r>
+      <w:r>
+        <w:rPr>
+          <w:rFonts w:ascii="Arial" w:hAnsi="Arial" w:cs="Arial"/>
+          <w:color w:val="000000"/>
+          <w:kern w:val="0"/>
+        </w:rPr>
+        <w:t>Nombre</w:t>
+      </w:r>
+      <w:proofErr w:type="spellEnd"/>
+      <w:r>
+        <w:rPr>
+          <w:rFonts w:ascii="Arial" w:hAnsi="Arial" w:cs="Arial"/>
+          <w:color w:val="000000"/>
+          <w:kern w:val="0"/>
+        </w:rPr>
+        <w:t xml:space="preserve"> </w:t>
+      </w:r>
+      <w:r>
+        <w:rPr>
+          <w:rFonts w:ascii="Arial" w:hAnsi="Arial" w:cs="Arial"/>
+          <w:color w:val="0000FF"/>
+          <w:kern w:val="0"/>
+        </w:rPr>
+        <w:t>AS</w:t>
+      </w:r>
+      <w:r>
+        <w:rPr>
+          <w:rFonts w:ascii="Arial" w:hAnsi="Arial" w:cs="Arial"/>
+          <w:color w:val="000000"/>
+          <w:kern w:val="0"/>
+        </w:rPr>
+        <w:t xml:space="preserve"> Nacionalidad</w:t>
+      </w:r>
+      <w:r>
+        <w:rPr>
+          <w:rFonts w:ascii="Arial" w:hAnsi="Arial" w:cs="Arial"/>
+          <w:color w:val="808080"/>
+          <w:kern w:val="0"/>
+        </w:rPr>
+        <w:t>,</w:t>
+      </w:r>
+      <w:r>
+        <w:rPr>
+          <w:rFonts w:ascii="Arial" w:hAnsi="Arial" w:cs="Arial"/>
+          <w:color w:val="000000"/>
+          <w:kern w:val="0"/>
+        </w:rPr>
+        <w:t xml:space="preserve"> </w:t>
+      </w:r>
+      <w:proofErr w:type="spellStart"/>
+      <w:r>
+        <w:rPr>
+          <w:rFonts w:ascii="Arial" w:hAnsi="Arial" w:cs="Arial"/>
+          <w:color w:val="000000"/>
+          <w:kern w:val="0"/>
+        </w:rPr>
+        <w:t>R</w:t>
+      </w:r>
+      <w:r>
+        <w:rPr>
+          <w:rFonts w:ascii="Arial" w:hAnsi="Arial" w:cs="Arial"/>
+          <w:color w:val="808080"/>
+          <w:kern w:val="0"/>
+        </w:rPr>
+        <w:t>.</w:t>
+      </w:r>
+      <w:r>
+        <w:rPr>
+          <w:rFonts w:ascii="Arial" w:hAnsi="Arial" w:cs="Arial"/>
+          <w:color w:val="000000"/>
+          <w:kern w:val="0"/>
+        </w:rPr>
+        <w:t>FechaNacimiento</w:t>
+      </w:r>
+      <w:proofErr w:type="spellEnd"/>
+      <w:r>
+        <w:rPr>
+          <w:rFonts w:ascii="Arial" w:hAnsi="Arial" w:cs="Arial"/>
+          <w:color w:val="000000"/>
+          <w:kern w:val="0"/>
+        </w:rPr>
+        <w:t xml:space="preserve"> </w:t>
+      </w:r>
+      <w:r>
+        <w:rPr>
+          <w:rFonts w:ascii="Arial" w:hAnsi="Arial" w:cs="Arial"/>
+          <w:color w:val="0000FF"/>
+          <w:kern w:val="0"/>
+        </w:rPr>
+        <w:t>AS</w:t>
+      </w:r>
+      <w:r>
+        <w:rPr>
+          <w:rFonts w:ascii="Arial" w:hAnsi="Arial" w:cs="Arial"/>
+          <w:color w:val="000000"/>
+          <w:kern w:val="0"/>
+        </w:rPr>
+        <w:t xml:space="preserve"> Nacimiento</w:t>
+      </w:r>
+    </w:p>
+    <w:p>
+      <w:pPr>
+        <w:autoSpaceDE w:val="0"/>
+        <w:autoSpaceDN w:val="0"/>
+        <w:adjustRightInd w:val="0"/>
+        <w:spacing w:after="0" w:line="240" w:lineRule="auto"/>
+        <w:rPr>
+          <w:rFonts w:ascii="Arial" w:hAnsi="Arial" w:cs="Arial"/>
+          <w:color w:val="000000"/>
+          <w:kern w:val="0"/>
+        </w:rPr>
+      </w:pPr>
+      <w:r>
+        <w:rPr>
+          <w:rFonts w:ascii="Arial" w:hAnsi="Arial" w:cs="Arial"/>
+          <w:color w:val="0000FF"/>
+          <w:kern w:val="0"/>
+        </w:rPr>
+        <w:t>FROM</w:t>
+      </w:r>
+      <w:r>
+        <w:rPr>
+          <w:rFonts w:ascii="Arial" w:hAnsi="Arial" w:cs="Arial"/>
+          <w:color w:val="000000"/>
+          <w:kern w:val="0"/>
+        </w:rPr>
+        <w:t xml:space="preserve"> Reparto R</w:t>
+      </w:r>
+    </w:p>
+    <w:p>
+      <w:pPr>
+        <w:autoSpaceDE w:val="0"/>
+        <w:autoSpaceDN w:val="0"/>
+        <w:adjustRightInd w:val="0"/>
+        <w:spacing w:after="0" w:line="240" w:lineRule="auto"/>
+        <w:rPr>
+          <w:rFonts w:ascii="Arial" w:hAnsi="Arial" w:cs="Arial"/>
+          <w:color w:val="000000"/>
+          <w:kern w:val="0"/>
+        </w:rPr>
+      </w:pPr>
+      <w:r>
+        <w:rPr>
+          <w:rFonts w:ascii="Arial" w:hAnsi="Arial" w:cs="Arial"/>
+          <w:color w:val="808080"/>
+          <w:kern w:val="0"/>
+        </w:rPr>
+        <w:t>INNER</w:t>
+      </w:r>
+      <w:r>
+        <w:rPr>
+          <w:rFonts w:ascii="Arial" w:hAnsi="Arial" w:cs="Arial"/>
+          <w:color w:val="000000"/>
+          <w:kern w:val="0"/>
+        </w:rPr>
+        <w:t xml:space="preserve"> </w:t>
+      </w:r>
+      <w:r>
+        <w:rPr>
+          <w:rFonts w:ascii="Arial" w:hAnsi="Arial" w:cs="Arial"/>
+          <w:color w:val="808080"/>
+          <w:kern w:val="0"/>
+        </w:rPr>
+        <w:t>JOIN</w:t>
+      </w:r>
+      <w:r>
+        <w:rPr>
+          <w:rFonts w:ascii="Arial" w:hAnsi="Arial" w:cs="Arial"/>
+          <w:color w:val="000000"/>
+          <w:kern w:val="0"/>
+        </w:rPr>
+        <w:t xml:space="preserve"> </w:t>
+      </w:r>
+      <w:proofErr w:type="spellStart"/>
+      <w:r>
+        <w:rPr>
+          <w:rFonts w:ascii="Arial" w:hAnsi="Arial" w:cs="Arial"/>
+          <w:color w:val="000000"/>
+          <w:kern w:val="0"/>
+        </w:rPr>
+        <w:t>Paises</w:t>
+      </w:r>
+      <w:proofErr w:type="spellEnd"/>
+      <w:r>
+        <w:rPr>
+          <w:rFonts w:ascii="Arial" w:hAnsi="Arial" w:cs="Arial"/>
+          <w:color w:val="000000"/>
+          <w:kern w:val="0"/>
+        </w:rPr>
+        <w:t xml:space="preserve"> PA </w:t>
+      </w:r>
+      <w:r>
+        <w:rPr>
+          <w:rFonts w:ascii="Arial" w:hAnsi="Arial" w:cs="Arial"/>
+          <w:color w:val="0000FF"/>
+          <w:kern w:val="0"/>
+        </w:rPr>
+        <w:t>ON</w:t>
+      </w:r>
+      <w:r>
+        <w:rPr>
+          <w:rFonts w:ascii="Arial" w:hAnsi="Arial" w:cs="Arial"/>
+          <w:color w:val="000000"/>
+          <w:kern w:val="0"/>
+        </w:rPr>
+        <w:t xml:space="preserve"> </w:t>
+      </w:r>
+      <w:proofErr w:type="spellStart"/>
+      <w:proofErr w:type="gramStart"/>
+      <w:r>
+        <w:rPr>
+          <w:rFonts w:ascii="Arial" w:hAnsi="Arial" w:cs="Arial"/>
+          <w:color w:val="000000"/>
+          <w:kern w:val="0"/>
+        </w:rPr>
+        <w:t>R</w:t>
+      </w:r>
+      <w:r>
+        <w:rPr>
+          <w:rFonts w:ascii="Arial" w:hAnsi="Arial" w:cs="Arial"/>
+          <w:color w:val="808080"/>
+          <w:kern w:val="0"/>
+        </w:rPr>
+        <w:t>.</w:t>
+      </w:r>
+      <w:r>
+        <w:rPr>
+          <w:rFonts w:ascii="Arial" w:hAnsi="Arial" w:cs="Arial"/>
+          <w:color w:val="000000"/>
+          <w:kern w:val="0"/>
+        </w:rPr>
+        <w:t>IdNacionalidad</w:t>
+      </w:r>
+      <w:proofErr w:type="spellEnd"/>
+      <w:proofErr w:type="gramEnd"/>
+      <w:r>
+        <w:rPr>
+          <w:rFonts w:ascii="Arial" w:hAnsi="Arial" w:cs="Arial"/>
+          <w:color w:val="000000"/>
+          <w:kern w:val="0"/>
+        </w:rPr>
+        <w:t xml:space="preserve"> </w:t>
+      </w:r>
+      <w:r>
+        <w:rPr>
+          <w:rFonts w:ascii="Arial" w:hAnsi="Arial" w:cs="Arial"/>
+          <w:color w:val="808080"/>
+          <w:kern w:val="0"/>
+        </w:rPr>
+        <w:t>=</w:t>
+      </w:r>
+      <w:r>
+        <w:rPr>
+          <w:rFonts w:ascii="Arial" w:hAnsi="Arial" w:cs="Arial"/>
+          <w:color w:val="000000"/>
+          <w:kern w:val="0"/>
+        </w:rPr>
+        <w:t xml:space="preserve"> </w:t>
+      </w:r>
+      <w:proofErr w:type="spellStart"/>
+      <w:r>
+        <w:rPr>
+          <w:rFonts w:ascii="Arial" w:hAnsi="Arial" w:cs="Arial"/>
+          <w:color w:val="000000"/>
+          <w:kern w:val="0"/>
+        </w:rPr>
+        <w:t>PA</w:t>
+      </w:r>
+      <w:r>
+        <w:rPr>
+          <w:rFonts w:ascii="Arial" w:hAnsi="Arial" w:cs="Arial"/>
+          <w:color w:val="808080"/>
+          <w:kern w:val="0"/>
+        </w:rPr>
+        <w:t>.</w:t>
+      </w:r>
+      <w:r>
+        <w:rPr>
+          <w:rFonts w:ascii="Arial" w:hAnsi="Arial" w:cs="Arial"/>
+          <w:color w:val="000000"/>
+          <w:kern w:val="0"/>
+        </w:rPr>
+        <w:t>Id</w:t>
+      </w:r>
+      <w:proofErr w:type="spellEnd"/>
+    </w:p>
+    <w:p>
+      <w:pPr>
+        <w:autoSpaceDE w:val="0"/>
+        <w:autoSpaceDN w:val="0"/>
+        <w:adjustRightInd w:val="0"/>
+        <w:spacing w:after="0" w:line="240" w:lineRule="auto"/>
+        <w:rPr>
+          <w:rFonts w:ascii="Arial" w:hAnsi="Arial" w:cs="Arial"/>
+          <w:color w:val="000000"/>
+          <w:kern w:val="0"/>
+        </w:rPr>
+      </w:pPr>
+      <w:r>
+        <w:rPr>
+          <w:rFonts w:ascii="Arial" w:hAnsi="Arial" w:cs="Arial"/>
+          <w:color w:val="808080"/>
+          <w:kern w:val="0"/>
+        </w:rPr>
+        <w:t>INNER</w:t>
+      </w:r>
+      <w:r>
+        <w:rPr>
+          <w:rFonts w:ascii="Arial" w:hAnsi="Arial" w:cs="Arial"/>
+          <w:color w:val="000000"/>
+          <w:kern w:val="0"/>
+        </w:rPr>
+        <w:t xml:space="preserve"> </w:t>
+      </w:r>
+      <w:r>
+        <w:rPr>
+          <w:rFonts w:ascii="Arial" w:hAnsi="Arial" w:cs="Arial"/>
+          <w:color w:val="808080"/>
+          <w:kern w:val="0"/>
+        </w:rPr>
+        <w:t>JOIN</w:t>
+      </w:r>
+      <w:r>
+        <w:rPr>
+          <w:rFonts w:ascii="Arial" w:hAnsi="Arial" w:cs="Arial"/>
+          <w:color w:val="000000"/>
+          <w:kern w:val="0"/>
+        </w:rPr>
+        <w:t xml:space="preserve"> [</w:t>
+      </w:r>
+      <w:proofErr w:type="spellStart"/>
+      <w:r>
+        <w:rPr>
+          <w:rFonts w:ascii="Arial" w:hAnsi="Arial" w:cs="Arial"/>
+          <w:color w:val="000000"/>
+          <w:kern w:val="0"/>
+        </w:rPr>
+        <w:t>Peliculas.Reparto</w:t>
+      </w:r>
+      <w:proofErr w:type="spellEnd"/>
+      <w:r>
+        <w:rPr>
+          <w:rFonts w:ascii="Arial" w:hAnsi="Arial" w:cs="Arial"/>
+          <w:color w:val="000000"/>
+          <w:kern w:val="0"/>
+        </w:rPr>
+        <w:t xml:space="preserve">] PR </w:t>
+      </w:r>
+      <w:r>
+        <w:rPr>
+          <w:rFonts w:ascii="Arial" w:hAnsi="Arial" w:cs="Arial"/>
+          <w:color w:val="0000FF"/>
+          <w:kern w:val="0"/>
+        </w:rPr>
+        <w:t>ON</w:t>
+      </w:r>
+      <w:r>
+        <w:rPr>
+          <w:rFonts w:ascii="Arial" w:hAnsi="Arial" w:cs="Arial"/>
+          <w:color w:val="000000"/>
+          <w:kern w:val="0"/>
+        </w:rPr>
+        <w:t xml:space="preserve"> </w:t>
+      </w:r>
+      <w:proofErr w:type="spellStart"/>
+      <w:proofErr w:type="gramStart"/>
+      <w:r>
+        <w:rPr>
+          <w:rFonts w:ascii="Arial" w:hAnsi="Arial" w:cs="Arial"/>
+          <w:color w:val="000000"/>
+          <w:kern w:val="0"/>
+        </w:rPr>
+        <w:t>R</w:t>
+      </w:r>
+      <w:r>
+        <w:rPr>
+          <w:rFonts w:ascii="Arial" w:hAnsi="Arial" w:cs="Arial"/>
+          <w:color w:val="808080"/>
+          <w:kern w:val="0"/>
+        </w:rPr>
+        <w:t>.</w:t>
+      </w:r>
+      <w:r>
+        <w:rPr>
+          <w:rFonts w:ascii="Arial" w:hAnsi="Arial" w:cs="Arial"/>
+          <w:color w:val="000000"/>
+          <w:kern w:val="0"/>
+        </w:rPr>
+        <w:t>Id</w:t>
+      </w:r>
+      <w:proofErr w:type="spellEnd"/>
+      <w:proofErr w:type="gramEnd"/>
+      <w:r>
+        <w:rPr>
+          <w:rFonts w:ascii="Arial" w:hAnsi="Arial" w:cs="Arial"/>
+          <w:color w:val="000000"/>
+          <w:kern w:val="0"/>
+        </w:rPr>
+        <w:t xml:space="preserve"> </w:t>
+      </w:r>
+      <w:r>
+        <w:rPr>
+          <w:rFonts w:ascii="Arial" w:hAnsi="Arial" w:cs="Arial"/>
+          <w:color w:val="808080"/>
+          <w:kern w:val="0"/>
+        </w:rPr>
+        <w:t>=</w:t>
+      </w:r>
+      <w:r>
+        <w:rPr>
+          <w:rFonts w:ascii="Arial" w:hAnsi="Arial" w:cs="Arial"/>
+          <w:color w:val="000000"/>
+          <w:kern w:val="0"/>
+        </w:rPr>
+        <w:t xml:space="preserve"> </w:t>
+      </w:r>
+      <w:proofErr w:type="spellStart"/>
+      <w:r>
+        <w:rPr>
+          <w:rFonts w:ascii="Arial" w:hAnsi="Arial" w:cs="Arial"/>
+          <w:color w:val="000000"/>
+          <w:kern w:val="0"/>
+        </w:rPr>
+        <w:t>PR</w:t>
+      </w:r>
+      <w:r>
+        <w:rPr>
+          <w:rFonts w:ascii="Arial" w:hAnsi="Arial" w:cs="Arial"/>
+          <w:color w:val="808080"/>
+          <w:kern w:val="0"/>
+        </w:rPr>
+        <w:t>.</w:t>
+      </w:r>
+      <w:r>
+        <w:rPr>
+          <w:rFonts w:ascii="Arial" w:hAnsi="Arial" w:cs="Arial"/>
+          <w:color w:val="000000"/>
+          <w:kern w:val="0"/>
+        </w:rPr>
+        <w:t>IdReparto</w:t>
+      </w:r>
+      <w:proofErr w:type="spellEnd"/>
+    </w:p>
+    <w:p>
+      <w:pPr>
+        <w:autoSpaceDE w:val="0"/>
+        <w:autoSpaceDN w:val="0"/>
+        <w:adjustRightInd w:val="0"/>
+        <w:spacing w:after="0" w:line="240" w:lineRule="auto"/>
+        <w:rPr>
+          <w:rFonts w:ascii="Arial" w:hAnsi="Arial" w:cs="Arial"/>
+          <w:color w:val="000000"/>
+          <w:kern w:val="0"/>
+        </w:rPr>
+      </w:pPr>
+      <w:r>
+        <w:rPr>
+          <w:rFonts w:ascii="Arial" w:hAnsi="Arial" w:cs="Arial"/>
+          <w:color w:val="808080"/>
+          <w:kern w:val="0"/>
+        </w:rPr>
+        <w:t>INNER</w:t>
+      </w:r>
+      <w:r>
+        <w:rPr>
+          <w:rFonts w:ascii="Arial" w:hAnsi="Arial" w:cs="Arial"/>
+          <w:color w:val="000000"/>
+          <w:kern w:val="0"/>
+        </w:rPr>
+        <w:t xml:space="preserve"> </w:t>
+      </w:r>
+      <w:r>
+        <w:rPr>
+          <w:rFonts w:ascii="Arial" w:hAnsi="Arial" w:cs="Arial"/>
+          <w:color w:val="808080"/>
+          <w:kern w:val="0"/>
+        </w:rPr>
+        <w:t>JOIN</w:t>
+      </w:r>
+      <w:r>
+        <w:rPr>
+          <w:rFonts w:ascii="Arial" w:hAnsi="Arial" w:cs="Arial"/>
+          <w:color w:val="000000"/>
+          <w:kern w:val="0"/>
+        </w:rPr>
+        <w:t xml:space="preserve"> </w:t>
+      </w:r>
+      <w:proofErr w:type="spellStart"/>
+      <w:r>
+        <w:rPr>
+          <w:rFonts w:ascii="Arial" w:hAnsi="Arial" w:cs="Arial"/>
+          <w:color w:val="000000"/>
+          <w:kern w:val="0"/>
+        </w:rPr>
+        <w:t>Peliculas</w:t>
+      </w:r>
+      <w:proofErr w:type="spellEnd"/>
+      <w:r>
+        <w:rPr>
+          <w:rFonts w:ascii="Arial" w:hAnsi="Arial" w:cs="Arial"/>
+          <w:color w:val="000000"/>
+          <w:kern w:val="0"/>
+        </w:rPr>
+        <w:t xml:space="preserve"> P </w:t>
+      </w:r>
+      <w:r>
+        <w:rPr>
+          <w:rFonts w:ascii="Arial" w:hAnsi="Arial" w:cs="Arial"/>
+          <w:color w:val="0000FF"/>
+          <w:kern w:val="0"/>
+        </w:rPr>
+        <w:t>ON</w:t>
+      </w:r>
+      <w:r>
+        <w:rPr>
+          <w:rFonts w:ascii="Arial" w:hAnsi="Arial" w:cs="Arial"/>
+          <w:color w:val="000000"/>
+          <w:kern w:val="0"/>
+        </w:rPr>
+        <w:t xml:space="preserve"> </w:t>
+      </w:r>
+      <w:proofErr w:type="spellStart"/>
+      <w:proofErr w:type="gramStart"/>
+      <w:r>
+        <w:rPr>
+          <w:rFonts w:ascii="Arial" w:hAnsi="Arial" w:cs="Arial"/>
+          <w:color w:val="000000"/>
+          <w:kern w:val="0"/>
+        </w:rPr>
+        <w:t>PR</w:t>
+      </w:r>
+      <w:r>
+        <w:rPr>
+          <w:rFonts w:ascii="Arial" w:hAnsi="Arial" w:cs="Arial"/>
+          <w:color w:val="808080"/>
+          <w:kern w:val="0"/>
+        </w:rPr>
+        <w:t>.</w:t>
+      </w:r>
+      <w:r>
+        <w:rPr>
+          <w:rFonts w:ascii="Arial" w:hAnsi="Arial" w:cs="Arial"/>
+          <w:color w:val="000000"/>
+          <w:kern w:val="0"/>
+        </w:rPr>
+        <w:t>IdPelicula</w:t>
+      </w:r>
+      <w:proofErr w:type="spellEnd"/>
+      <w:proofErr w:type="gramEnd"/>
+      <w:r>
+        <w:rPr>
+          <w:rFonts w:ascii="Arial" w:hAnsi="Arial" w:cs="Arial"/>
+          <w:color w:val="000000"/>
+          <w:kern w:val="0"/>
+        </w:rPr>
+        <w:t xml:space="preserve"> </w:t>
+      </w:r>
+      <w:r>
+        <w:rPr>
+          <w:rFonts w:ascii="Arial" w:hAnsi="Arial" w:cs="Arial"/>
+          <w:color w:val="808080"/>
+          <w:kern w:val="0"/>
+        </w:rPr>
+        <w:t>=</w:t>
+      </w:r>
+      <w:r>
+        <w:rPr>
+          <w:rFonts w:ascii="Arial" w:hAnsi="Arial" w:cs="Arial"/>
+          <w:color w:val="000000"/>
+          <w:kern w:val="0"/>
+        </w:rPr>
+        <w:t xml:space="preserve"> </w:t>
+      </w:r>
+      <w:proofErr w:type="spellStart"/>
+      <w:r>
+        <w:rPr>
+          <w:rFonts w:ascii="Arial" w:hAnsi="Arial" w:cs="Arial"/>
+          <w:color w:val="000000"/>
+          <w:kern w:val="0"/>
+        </w:rPr>
+        <w:t>P</w:t>
+      </w:r>
+      <w:r>
+        <w:rPr>
+          <w:rFonts w:ascii="Arial" w:hAnsi="Arial" w:cs="Arial"/>
+          <w:color w:val="808080"/>
+          <w:kern w:val="0"/>
+        </w:rPr>
+        <w:t>.</w:t>
+      </w:r>
+      <w:r>
+        <w:rPr>
+          <w:rFonts w:ascii="Arial" w:hAnsi="Arial" w:cs="Arial"/>
+          <w:color w:val="000000"/>
+          <w:kern w:val="0"/>
+        </w:rPr>
+        <w:t>Id</w:t>
+      </w:r>
+      <w:proofErr w:type="spellEnd"/>
+    </w:p>
+    <w:p>
+      <w:pPr>
+        <w:rPr>
+          <w:rFonts w:ascii="Arial" w:hAnsi="Arial" w:cs="Arial"/>
+          <w:color w:val="000000"/>
+          <w:kern w:val="0"/>
+        </w:rPr>
+      </w:pPr>
+      <w:r>
+        <w:rPr>
+          <w:rFonts w:ascii="Arial" w:hAnsi="Arial" w:cs="Arial"/>
+          <w:color w:val="0000FF"/>
+          <w:kern w:val="0"/>
+        </w:rPr>
+        <w:t>WHERE</w:t>
+      </w:r>
+      <w:r>
+        <w:rPr>
+          <w:rFonts w:ascii="Arial" w:hAnsi="Arial" w:cs="Arial"/>
+          <w:color w:val="000000"/>
+          <w:kern w:val="0"/>
+        </w:rPr>
+        <w:t xml:space="preserve"> </w:t>
+      </w:r>
+      <w:proofErr w:type="spellStart"/>
+      <w:proofErr w:type="gramStart"/>
+      <w:r>
+        <w:rPr>
+          <w:rFonts w:ascii="Arial" w:hAnsi="Arial" w:cs="Arial"/>
+          <w:color w:val="000000"/>
+          <w:kern w:val="0"/>
+        </w:rPr>
+        <w:t>P</w:t>
+      </w:r>
+      <w:r>
+        <w:rPr>
+          <w:rFonts w:ascii="Arial" w:hAnsi="Arial" w:cs="Arial"/>
+          <w:color w:val="808080"/>
+          <w:kern w:val="0"/>
+        </w:rPr>
+        <w:t>.</w:t>
+      </w:r>
+      <w:r>
+        <w:rPr>
+          <w:rFonts w:ascii="Arial" w:hAnsi="Arial" w:cs="Arial"/>
+          <w:color w:val="000000"/>
+          <w:kern w:val="0"/>
+        </w:rPr>
+        <w:t>Id</w:t>
+      </w:r>
+      <w:proofErr w:type="spellEnd"/>
+      <w:proofErr w:type="gramEnd"/>
+      <w:r>
+        <w:rPr>
+          <w:rFonts w:ascii="Arial" w:hAnsi="Arial" w:cs="Arial"/>
+          <w:color w:val="000000"/>
+          <w:kern w:val="0"/>
+        </w:rPr>
+        <w:t xml:space="preserve"> </w:t>
+      </w:r>
+      <w:r>
+        <w:rPr>
+          <w:rFonts w:ascii="Arial" w:hAnsi="Arial" w:cs="Arial"/>
+          <w:color w:val="808080"/>
+          <w:kern w:val="0"/>
+        </w:rPr>
+        <w:t>=</w:t>
+      </w:r>
+      <w:r>
+        <w:rPr>
+          <w:rFonts w:ascii="Arial" w:hAnsi="Arial" w:cs="Arial"/>
+          <w:color w:val="000000"/>
+          <w:kern w:val="0"/>
+        </w:rPr>
+        <w:t xml:space="preserve"> 7</w:t>
+      </w:r>
+    </w:p>
+    <w:p>
+      <w:pPr>
+        <w:rPr>
+          <w:rFonts w:ascii="Arial" w:hAnsi="Arial" w:cs="Arial"/>
+          <w:color w:val="000000"/>
+          <w:kern w:val="0"/>
+          <w:sz w:val="16"/>
+          <w:szCs w:val="16"/>
+        </w:rPr>
+      </w:pPr>
+    </w:p>
+    <w:p>
+      <w:pPr>
+        <w:jc w:val="center"/>
+        <w:rPr>
+          <w:rFonts w:ascii="Arial" w:hAnsi="Arial" w:cs="Arial"/>
+          <w:color w:val="000000"/>
+          <w:kern w:val="0"/>
+        </w:rPr>
+      </w:pPr>
+      <w:r>
+        <w:rPr>
+          <w:rFonts w:ascii="Arial" w:hAnsi="Arial" w:cs="Arial"/>
+          <w:color w:val="000000"/>
+          <w:kern w:val="0"/>
+        </w:rPr>
+        <w:drawing>
+          <wp:inline distT="0" distB="0" distL="0" distR="0" wp14:anchorId="558D2DFE" wp14:editId="32802A80">
+            <wp:extent cx="3857625" cy="1521006"/>
+            <wp:effectExtent l="0" t="0" r="0" b="3175"/>
+            <wp:docPr id="10" name="Imagen 10"/>
+            <wp:cNvGraphicFramePr>
+              <a:graphicFrameLocks xmlns:a="http://schemas.openxmlformats.org/drawingml/2006/main" noChangeAspect="1"/>
+            </wp:cNvGraphicFramePr>
+            <a:graphic xmlns:a="http://schemas.openxmlformats.org/drawingml/2006/main">
+              <a:graphicData uri="http://schemas.openxmlformats.org/drawingml/2006/picture">
+                <pic:pic xmlns:pic="http://schemas.openxmlformats.org/drawingml/2006/picture">
+                  <pic:nvPicPr>
+                    <pic:cNvPr id="1" name=""/>
+                    <pic:cNvPicPr/>
+                  </pic:nvPicPr>
+                  <pic:blipFill>
+                    <a:blip r:embed="rId12"/>
+                    <a:stretch>
+                      <a:fillRect/>
+                    </a:stretch>
+                  </pic:blipFill>
+                  <pic:spPr>
+                    <a:xfrm>
+                      <a:off x="0" y="0"/>
+                      <a:ext cx="3871657" cy="1526539"/>
                     </a:xfrm>
                     <a:prstGeom prst="rect">
                       <a:avLst/>

</xml_diff>

<commit_message>
ejercicio 9 | unidad 1
</commit_message>
<xml_diff>
--- a/Unidad_1_SQL/Ejercicios-Unidad-1/Resolucion de ejercicios - Unidad 1.docx
+++ b/Unidad_1_SQL/Ejercicios-Unidad-1/Resolucion de ejercicios - Unidad 1.docx
@@ -6596,6 +6596,7 @@
       <w:r>
         <w:rPr>
           <w:rFonts w:ascii="Arial" w:hAnsi="Arial" w:cs="Arial"/>
+          <w:noProof/>
           <w:color w:val="000000"/>
           <w:kern w:val="0"/>
         </w:rPr>
@@ -6648,10 +6649,204 @@
     </w:p>
     <w:p>
       <w:pPr>
-        <w:rPr>
-          <w:rFonts w:ascii="Arial" w:hAnsi="Arial" w:cs="Arial"/>
-          <w:color w:val="000000"/>
-          <w:kern w:val="0"/>
+        <w:autoSpaceDE w:val="0"/>
+        <w:autoSpaceDN w:val="0"/>
+        <w:adjustRightInd w:val="0"/>
+        <w:spacing w:after="0" w:line="240" w:lineRule="auto"/>
+        <w:rPr>
+          <w:rFonts w:ascii="Consolas" w:hAnsi="Consolas" w:cs="Consolas"/>
+          <w:color w:val="000000"/>
+          <w:kern w:val="0"/>
+        </w:rPr>
+      </w:pPr>
+      <w:r>
+        <w:rPr>
+          <w:rFonts w:ascii="Consolas" w:hAnsi="Consolas" w:cs="Consolas"/>
+          <w:color w:val="008000"/>
+          <w:kern w:val="0"/>
+        </w:rPr>
+        <w:t>-- 9) Obtener el Total de Películas del Catálogo.</w:t>
+      </w:r>
+    </w:p>
+    <w:p>
+      <w:pPr>
+        <w:rPr>
+          <w:rFonts w:ascii="Arial" w:hAnsi="Arial" w:cs="Arial"/>
+          <w:color w:val="000000"/>
+          <w:kern w:val="0"/>
+        </w:rPr>
+      </w:pPr>
+      <w:r>
+        <w:rPr>
+          <w:rFonts w:ascii="Consolas" w:hAnsi="Consolas" w:cs="Consolas"/>
+          <w:color w:val="0000FF"/>
+          <w:kern w:val="0"/>
+        </w:rPr>
+        <w:t>SELECT</w:t>
+      </w:r>
+      <w:r>
+        <w:rPr>
+          <w:rFonts w:ascii="Consolas" w:hAnsi="Consolas" w:cs="Consolas"/>
+          <w:color w:val="000000"/>
+          <w:kern w:val="0"/>
+        </w:rPr>
+        <w:t xml:space="preserve"> </w:t>
+      </w:r>
+      <w:r>
+        <w:rPr>
+          <w:rFonts w:ascii="Consolas" w:hAnsi="Consolas" w:cs="Consolas"/>
+          <w:color w:val="FF00FF"/>
+          <w:kern w:val="0"/>
+        </w:rPr>
+        <w:t>COUNT</w:t>
+      </w:r>
+      <w:r>
+        <w:rPr>
+          <w:rFonts w:ascii="Consolas" w:hAnsi="Consolas" w:cs="Consolas"/>
+          <w:color w:val="808080"/>
+          <w:kern w:val="0"/>
+        </w:rPr>
+        <w:t>(</w:t>
+      </w:r>
+      <w:r>
+        <w:rPr>
+          <w:rFonts w:ascii="Consolas" w:hAnsi="Consolas" w:cs="Consolas"/>
+          <w:color w:val="000000"/>
+          <w:kern w:val="0"/>
+        </w:rPr>
+        <w:t>Id</w:t>
+      </w:r>
+      <w:r>
+        <w:rPr>
+          <w:rFonts w:ascii="Consolas" w:hAnsi="Consolas" w:cs="Consolas"/>
+          <w:color w:val="808080"/>
+          <w:kern w:val="0"/>
+        </w:rPr>
+        <w:t>)</w:t>
+      </w:r>
+      <w:r>
+        <w:rPr>
+          <w:rFonts w:ascii="Consolas" w:hAnsi="Consolas" w:cs="Consolas"/>
+          <w:color w:val="000000"/>
+          <w:kern w:val="0"/>
+        </w:rPr>
+        <w:t xml:space="preserve"> </w:t>
+      </w:r>
+      <w:r>
+        <w:rPr>
+          <w:rFonts w:ascii="Consolas" w:hAnsi="Consolas" w:cs="Consolas"/>
+          <w:color w:val="0000FF"/>
+          <w:kern w:val="0"/>
+        </w:rPr>
+        <w:t>AS</w:t>
+      </w:r>
+      <w:r>
+        <w:rPr>
+          <w:rFonts w:ascii="Consolas" w:hAnsi="Consolas" w:cs="Consolas"/>
+          <w:color w:val="000000"/>
+          <w:kern w:val="0"/>
+        </w:rPr>
+        <w:t xml:space="preserve"> </w:t>
+      </w:r>
+      <w:r>
+        <w:rPr>
+          <w:rFonts w:ascii="Consolas" w:hAnsi="Consolas" w:cs="Consolas"/>
+          <w:color w:val="FF0000"/>
+          <w:kern w:val="0"/>
+        </w:rPr>
+        <w:t>'CANT PELICULAS'</w:t>
+      </w:r>
+      <w:r>
+        <w:rPr>
+          <w:rFonts w:ascii="Consolas" w:hAnsi="Consolas" w:cs="Consolas"/>
+          <w:color w:val="000000"/>
+          <w:kern w:val="0"/>
+        </w:rPr>
+        <w:t xml:space="preserve"> </w:t>
+      </w:r>
+      <w:r>
+        <w:rPr>
+          <w:rFonts w:ascii="Consolas" w:hAnsi="Consolas" w:cs="Consolas"/>
+          <w:color w:val="0000FF"/>
+          <w:kern w:val="0"/>
+        </w:rPr>
+        <w:t>FROM</w:t>
+      </w:r>
+      <w:r>
+        <w:rPr>
+          <w:rFonts w:ascii="Consolas" w:hAnsi="Consolas" w:cs="Consolas"/>
+          <w:color w:val="000000"/>
+          <w:kern w:val="0"/>
+        </w:rPr>
+        <w:t xml:space="preserve"> </w:t>
+      </w:r>
+      <w:proofErr w:type="spellStart"/>
+      <w:r>
+        <w:rPr>
+          <w:rFonts w:ascii="Consolas" w:hAnsi="Consolas" w:cs="Consolas"/>
+          <w:color w:val="000000"/>
+          <w:kern w:val="0"/>
+        </w:rPr>
+        <w:t>Peliculas</w:t>
+      </w:r>
+      <w:proofErr w:type="spellEnd"/>
+    </w:p>
+    <w:p>
+      <w:pPr>
+        <w:jc w:val="center"/>
+        <w:rPr>
+          <w:rFonts w:ascii="Arial" w:hAnsi="Arial" w:cs="Arial"/>
+          <w:lang w:val="es-MX"/>
+        </w:rPr>
+      </w:pPr>
+      <w:r>
+        <w:rPr>
+          <w:rFonts w:ascii="Arial" w:hAnsi="Arial" w:cs="Arial"/>
+          <w:lang w:val="es-MX"/>
+        </w:rPr>
+        <w:drawing>
+          <wp:inline distT="0" distB="0" distL="0" distR="0" wp14:anchorId="321FA243" wp14:editId="498598AE">
+            <wp:extent cx="1835888" cy="533400"/>
+            <wp:effectExtent l="0" t="0" r="0" b="0"/>
+            <wp:docPr id="11" name="Imagen 11"/>
+            <wp:cNvGraphicFramePr>
+              <a:graphicFrameLocks xmlns:a="http://schemas.openxmlformats.org/drawingml/2006/main" noChangeAspect="1"/>
+            </wp:cNvGraphicFramePr>
+            <a:graphic xmlns:a="http://schemas.openxmlformats.org/drawingml/2006/main">
+              <a:graphicData uri="http://schemas.openxmlformats.org/drawingml/2006/picture">
+                <pic:pic xmlns:pic="http://schemas.openxmlformats.org/drawingml/2006/picture">
+                  <pic:nvPicPr>
+                    <pic:cNvPr id="1" name=""/>
+                    <pic:cNvPicPr/>
+                  </pic:nvPicPr>
+                  <pic:blipFill>
+                    <a:blip r:embed="rId13"/>
+                    <a:stretch>
+                      <a:fillRect/>
+                    </a:stretch>
+                  </pic:blipFill>
+                  <pic:spPr>
+                    <a:xfrm>
+                      <a:off x="0" y="0"/>
+                      <a:ext cx="1837601" cy="533898"/>
+                    </a:xfrm>
+                    <a:prstGeom prst="rect">
+                      <a:avLst/>
+                    </a:prstGeom>
+                  </pic:spPr>
+                </pic:pic>
+              </a:graphicData>
+            </a:graphic>
+          </wp:inline>
+        </w:drawing>
+      </w:r>
+    </w:p>
+    <w:p>
+      <w:pPr>
+        <w:jc w:val="center"/>
+        <w:rPr>
+          <w:rFonts w:ascii="Arial" w:hAnsi="Arial" w:cs="Arial"/>
+          <w:lang w:val="es-MX"/>
         </w:rPr>
       </w:pPr>
     </w:p>

</xml_diff>

<commit_message>
ejercicio 10 | unidad 1
</commit_message>
<xml_diff>
--- a/Unidad_1_SQL/Ejercicios-Unidad-1/Resolucion de ejercicios - Unidad 1.docx
+++ b/Unidad_1_SQL/Ejercicios-Unidad-1/Resolucion de ejercicios - Unidad 1.docx
@@ -32,7 +32,6 @@
     </w:p>
     <w:p>
       <w:pPr>
-        <w:jc w:val="center"/>
         <w:rPr>
           <w:b/>
           <w:bCs/>
@@ -44,6 +43,27 @@
           <w:lang w:val="es-MX"/>
         </w:rPr>
       </w:pPr>
+      <w:r>
+        <w:rPr>
+          <w:rFonts w:ascii="Segoe UI" w:hAnsi="Segoe UI" w:cs="Segoe UI"/>
+          <w:color w:val="FFFFFF"/>
+          <w:sz w:val="30"/>
+          <w:szCs w:val="30"/>
+          <w:shd w:val="clear" w:color="auto" w:fill="0F5E9F"/>
+        </w:rPr>
+        <w:t>CONSULTAS DE </w:t>
+      </w:r>
+      <w:r>
+        <w:rPr>
+          <w:rStyle w:val="Textoennegrita"/>
+          <w:rFonts w:ascii="Segoe UI" w:hAnsi="Segoe UI" w:cs="Segoe UI"/>
+          <w:color w:val="FFFFFF"/>
+          <w:sz w:val="30"/>
+          <w:szCs w:val="30"/>
+          <w:shd w:val="clear" w:color="auto" w:fill="0F5E9F"/>
+        </w:rPr>
+        <w:t>SELECT</w:t>
+      </w:r>
     </w:p>
     <w:p>
       <w:pPr>
@@ -772,7 +792,6 @@
         <w:t xml:space="preserve"> </w:t>
       </w:r>
       <w:proofErr w:type="spellStart"/>
-      <w:proofErr w:type="gramStart"/>
       <w:r>
         <w:rPr>
           <w:rFonts w:ascii="Arial" w:hAnsi="Arial" w:cs="Arial"/>
@@ -804,7 +823,6 @@
         <w:t>Nombre</w:t>
       </w:r>
       <w:proofErr w:type="spellEnd"/>
-      <w:proofErr w:type="gramEnd"/>
       <w:r>
         <w:rPr>
           <w:rFonts w:ascii="Arial" w:hAnsi="Arial" w:cs="Arial"/>
@@ -1094,7 +1112,6 @@
         <w:t xml:space="preserve"> </w:t>
       </w:r>
       <w:proofErr w:type="spellStart"/>
-      <w:proofErr w:type="gramStart"/>
       <w:r>
         <w:rPr>
           <w:rFonts w:ascii="Arial" w:hAnsi="Arial" w:cs="Arial"/>
@@ -1126,7 +1143,6 @@
         <w:t>IdNacionalidad</w:t>
       </w:r>
       <w:proofErr w:type="spellEnd"/>
-      <w:proofErr w:type="gramEnd"/>
       <w:r>
         <w:rPr>
           <w:rFonts w:ascii="Arial" w:hAnsi="Arial" w:cs="Arial"/>
@@ -1538,29 +1554,7 @@
           <w:sz w:val="24"/>
           <w:szCs w:val="24"/>
         </w:rPr>
-        <w:t>analizo el Id de Disney</w:t>
-      </w:r>
-      <w:proofErr w:type="gramStart"/>
-      <w:r>
-        <w:rPr>
-          <w:rFonts w:ascii="Arial" w:hAnsi="Arial" w:cs="Arial"/>
-          <w:color w:val="008000"/>
-          <w:kern w:val="0"/>
-          <w:sz w:val="24"/>
-          <w:szCs w:val="24"/>
-        </w:rPr>
-        <w:t>+  -</w:t>
-      </w:r>
-      <w:proofErr w:type="gramEnd"/>
-      <w:r>
-        <w:rPr>
-          <w:rFonts w:ascii="Arial" w:hAnsi="Arial" w:cs="Arial"/>
-          <w:color w:val="008000"/>
-          <w:kern w:val="0"/>
-          <w:sz w:val="24"/>
-          <w:szCs w:val="24"/>
-        </w:rPr>
-        <w:t>&gt; id = 3</w:t>
+        <w:t>analizo el Id de Disney+  -&gt; id = 3</w:t>
       </w:r>
     </w:p>
     <w:p>
@@ -1613,7 +1607,6 @@
         <w:t xml:space="preserve"> </w:t>
       </w:r>
       <w:proofErr w:type="spellStart"/>
-      <w:proofErr w:type="gramStart"/>
       <w:r>
         <w:rPr>
           <w:rFonts w:ascii="Arial" w:hAnsi="Arial" w:cs="Arial"/>
@@ -1645,7 +1638,6 @@
         <w:t>Titulo</w:t>
       </w:r>
       <w:proofErr w:type="spellEnd"/>
-      <w:proofErr w:type="gramEnd"/>
       <w:r>
         <w:rPr>
           <w:rFonts w:ascii="Arial" w:hAnsi="Arial" w:cs="Arial"/>
@@ -1838,7 +1830,6 @@
         <w:t xml:space="preserve"> </w:t>
       </w:r>
       <w:proofErr w:type="spellStart"/>
-      <w:proofErr w:type="gramStart"/>
       <w:r>
         <w:rPr>
           <w:rFonts w:ascii="Arial" w:hAnsi="Arial" w:cs="Arial"/>
@@ -1870,7 +1861,6 @@
         <w:t>Id</w:t>
       </w:r>
       <w:proofErr w:type="spellEnd"/>
-      <w:proofErr w:type="gramEnd"/>
       <w:r>
         <w:rPr>
           <w:rFonts w:ascii="Arial" w:hAnsi="Arial" w:cs="Arial"/>
@@ -2009,7 +1999,6 @@
         <w:t xml:space="preserve"> </w:t>
       </w:r>
       <w:proofErr w:type="spellStart"/>
-      <w:proofErr w:type="gramStart"/>
       <w:r>
         <w:rPr>
           <w:rFonts w:ascii="Arial" w:hAnsi="Arial" w:cs="Arial"/>
@@ -2041,7 +2030,6 @@
         <w:t>IdPlataforma</w:t>
       </w:r>
       <w:proofErr w:type="spellEnd"/>
-      <w:proofErr w:type="gramEnd"/>
       <w:r>
         <w:rPr>
           <w:rFonts w:ascii="Arial" w:hAnsi="Arial" w:cs="Arial"/>
@@ -2119,7 +2107,6 @@
           <w:szCs w:val="24"/>
         </w:rPr>
       </w:pPr>
-      <w:proofErr w:type="gramStart"/>
       <w:r>
         <w:rPr>
           <w:rFonts w:ascii="Arial" w:hAnsi="Arial" w:cs="Arial"/>
@@ -2151,7 +2138,6 @@
         </w:rPr>
         <w:t>PL</w:t>
       </w:r>
-      <w:proofErr w:type="gramEnd"/>
       <w:r>
         <w:rPr>
           <w:rFonts w:ascii="Arial" w:hAnsi="Arial" w:cs="Arial"/>
@@ -2469,7 +2455,6 @@
         <w:t>(</w:t>
       </w:r>
       <w:proofErr w:type="spellStart"/>
-      <w:proofErr w:type="gramStart"/>
       <w:r>
         <w:rPr>
           <w:rFonts w:ascii="Arial" w:hAnsi="Arial" w:cs="Arial"/>
@@ -2495,7 +2480,6 @@
         <w:t>Id</w:t>
       </w:r>
       <w:proofErr w:type="spellEnd"/>
-      <w:proofErr w:type="gramEnd"/>
       <w:r>
         <w:rPr>
           <w:rFonts w:ascii="Arial" w:hAnsi="Arial" w:cs="Arial"/>
@@ -2681,7 +2665,6 @@
         <w:t xml:space="preserve"> </w:t>
       </w:r>
       <w:proofErr w:type="spellStart"/>
-      <w:proofErr w:type="gramStart"/>
       <w:r>
         <w:rPr>
           <w:rFonts w:ascii="Arial" w:hAnsi="Arial" w:cs="Arial"/>
@@ -2707,7 +2690,6 @@
         <w:t>Id</w:t>
       </w:r>
       <w:proofErr w:type="spellEnd"/>
-      <w:proofErr w:type="gramEnd"/>
       <w:r>
         <w:rPr>
           <w:rFonts w:ascii="Arial" w:hAnsi="Arial" w:cs="Arial"/>
@@ -2820,7 +2802,6 @@
         <w:t xml:space="preserve"> </w:t>
       </w:r>
       <w:proofErr w:type="spellStart"/>
-      <w:proofErr w:type="gramStart"/>
       <w:r>
         <w:rPr>
           <w:rFonts w:ascii="Arial" w:hAnsi="Arial" w:cs="Arial"/>
@@ -2846,7 +2827,6 @@
         <w:t>Id</w:t>
       </w:r>
       <w:proofErr w:type="spellEnd"/>
-      <w:proofErr w:type="gramEnd"/>
       <w:r>
         <w:rPr>
           <w:rFonts w:ascii="Arial" w:hAnsi="Arial" w:cs="Arial"/>
@@ -2927,7 +2907,6 @@
         <w:t xml:space="preserve"> </w:t>
       </w:r>
       <w:proofErr w:type="spellStart"/>
-      <w:proofErr w:type="gramStart"/>
       <w:r>
         <w:rPr>
           <w:rFonts w:ascii="Arial" w:hAnsi="Arial" w:cs="Arial"/>
@@ -2953,7 +2932,6 @@
         <w:t>Descripcion</w:t>
       </w:r>
       <w:proofErr w:type="spellEnd"/>
-      <w:proofErr w:type="gramEnd"/>
       <w:r>
         <w:rPr>
           <w:rFonts w:ascii="Arial" w:hAnsi="Arial" w:cs="Arial"/>
@@ -3138,7 +3116,6 @@
         <w:t>(</w:t>
       </w:r>
       <w:proofErr w:type="spellStart"/>
-      <w:proofErr w:type="gramStart"/>
       <w:r>
         <w:rPr>
           <w:rFonts w:ascii="Arial" w:hAnsi="Arial" w:cs="Arial"/>
@@ -3164,7 +3141,6 @@
         <w:t>Id</w:t>
       </w:r>
       <w:proofErr w:type="spellEnd"/>
-      <w:proofErr w:type="gramEnd"/>
       <w:r>
         <w:rPr>
           <w:rFonts w:ascii="Arial" w:hAnsi="Arial" w:cs="Arial"/>
@@ -3350,7 +3326,6 @@
         <w:t xml:space="preserve"> </w:t>
       </w:r>
       <w:proofErr w:type="spellStart"/>
-      <w:proofErr w:type="gramStart"/>
       <w:r>
         <w:rPr>
           <w:rFonts w:ascii="Arial" w:hAnsi="Arial" w:cs="Arial"/>
@@ -3376,7 +3351,6 @@
         <w:t>Id</w:t>
       </w:r>
       <w:proofErr w:type="spellEnd"/>
-      <w:proofErr w:type="gramEnd"/>
       <w:r>
         <w:rPr>
           <w:rFonts w:ascii="Arial" w:hAnsi="Arial" w:cs="Arial"/>
@@ -3489,7 +3463,6 @@
         <w:t xml:space="preserve"> </w:t>
       </w:r>
       <w:proofErr w:type="spellStart"/>
-      <w:proofErr w:type="gramStart"/>
       <w:r>
         <w:rPr>
           <w:rFonts w:ascii="Arial" w:hAnsi="Arial" w:cs="Arial"/>
@@ -3515,7 +3488,6 @@
         <w:t>Id</w:t>
       </w:r>
       <w:proofErr w:type="spellEnd"/>
-      <w:proofErr w:type="gramEnd"/>
       <w:r>
         <w:rPr>
           <w:rFonts w:ascii="Arial" w:hAnsi="Arial" w:cs="Arial"/>
@@ -3592,7 +3564,6 @@
         <w:t xml:space="preserve"> </w:t>
       </w:r>
       <w:proofErr w:type="spellStart"/>
-      <w:proofErr w:type="gramStart"/>
       <w:r>
         <w:rPr>
           <w:rFonts w:ascii="Arial" w:hAnsi="Arial" w:cs="Arial"/>
@@ -3618,7 +3589,6 @@
         <w:t>Id</w:t>
       </w:r>
       <w:proofErr w:type="spellEnd"/>
-      <w:proofErr w:type="gramEnd"/>
       <w:r>
         <w:rPr>
           <w:rFonts w:ascii="Arial" w:hAnsi="Arial" w:cs="Arial"/>
@@ -4368,7 +4338,6 @@
         <w:t xml:space="preserve"> </w:t>
       </w:r>
       <w:proofErr w:type="spellStart"/>
-      <w:proofErr w:type="gramStart"/>
       <w:r>
         <w:rPr>
           <w:rFonts w:ascii="Arial" w:hAnsi="Arial" w:cs="Arial"/>
@@ -4394,7 +4363,6 @@
         <w:t>Titulo</w:t>
       </w:r>
       <w:proofErr w:type="spellEnd"/>
-      <w:proofErr w:type="gramEnd"/>
       <w:r>
         <w:rPr>
           <w:rFonts w:ascii="Arial" w:hAnsi="Arial" w:cs="Arial"/>
@@ -4556,7 +4524,6 @@
         <w:t xml:space="preserve"> </w:t>
       </w:r>
       <w:proofErr w:type="spellStart"/>
-      <w:proofErr w:type="gramStart"/>
       <w:r>
         <w:rPr>
           <w:rFonts w:ascii="Arial" w:hAnsi="Arial" w:cs="Arial"/>
@@ -4582,7 +4549,6 @@
         <w:t>Id</w:t>
       </w:r>
       <w:proofErr w:type="spellEnd"/>
-      <w:proofErr w:type="gramEnd"/>
       <w:r>
         <w:rPr>
           <w:rFonts w:ascii="Arial" w:hAnsi="Arial" w:cs="Arial"/>
@@ -4713,7 +4679,6 @@
         <w:t xml:space="preserve"> </w:t>
       </w:r>
       <w:proofErr w:type="spellStart"/>
-      <w:proofErr w:type="gramStart"/>
       <w:r>
         <w:rPr>
           <w:rFonts w:ascii="Arial" w:hAnsi="Arial" w:cs="Arial"/>
@@ -4739,7 +4704,6 @@
         <w:t>IdCategoria</w:t>
       </w:r>
       <w:proofErr w:type="spellEnd"/>
-      <w:proofErr w:type="gramEnd"/>
       <w:r>
         <w:rPr>
           <w:rFonts w:ascii="Arial" w:hAnsi="Arial" w:cs="Arial"/>
@@ -4816,7 +4780,6 @@
         <w:t xml:space="preserve"> </w:t>
       </w:r>
       <w:proofErr w:type="spellStart"/>
-      <w:proofErr w:type="gramStart"/>
       <w:r>
         <w:rPr>
           <w:rFonts w:ascii="Arial" w:hAnsi="Arial" w:cs="Arial"/>
@@ -4842,7 +4805,6 @@
         <w:t>Id</w:t>
       </w:r>
       <w:proofErr w:type="spellEnd"/>
-      <w:proofErr w:type="gramEnd"/>
       <w:r>
         <w:rPr>
           <w:rFonts w:ascii="Arial" w:hAnsi="Arial" w:cs="Arial"/>
@@ -4931,7 +4893,6 @@
           <w:kern w:val="0"/>
         </w:rPr>
       </w:pPr>
-      <w:proofErr w:type="gramStart"/>
       <w:r>
         <w:rPr>
           <w:rFonts w:ascii="Arial" w:hAnsi="Arial" w:cs="Arial"/>
@@ -4939,16 +4900,7 @@
           <w:kern w:val="0"/>
         </w:rPr>
         <w:lastRenderedPageBreak/>
-        <w:t>--  Obtener</w:t>
-      </w:r>
-      <w:proofErr w:type="gramEnd"/>
-      <w:r>
-        <w:rPr>
-          <w:rFonts w:ascii="Arial" w:hAnsi="Arial" w:cs="Arial"/>
-          <w:color w:val="008000"/>
-          <w:kern w:val="0"/>
-        </w:rPr>
-        <w:t xml:space="preserve"> la Cantidad de Actores que trabajaron en la Película 'Los Intocables'.</w:t>
+        <w:t>--  Obtener la Cantidad de Actores que trabajaron en la Película 'Los Intocables'.</w:t>
       </w:r>
     </w:p>
     <w:p>
@@ -5112,7 +5064,6 @@
         <w:t>(</w:t>
       </w:r>
       <w:proofErr w:type="spellStart"/>
-      <w:proofErr w:type="gramStart"/>
       <w:r>
         <w:rPr>
           <w:rFonts w:ascii="Arial" w:hAnsi="Arial" w:cs="Arial"/>
@@ -5138,7 +5089,6 @@
         <w:t>Id</w:t>
       </w:r>
       <w:proofErr w:type="spellEnd"/>
-      <w:proofErr w:type="gramEnd"/>
       <w:r>
         <w:rPr>
           <w:rFonts w:ascii="Arial" w:hAnsi="Arial" w:cs="Arial"/>
@@ -5288,7 +5238,6 @@
         <w:t xml:space="preserve"> </w:t>
       </w:r>
       <w:proofErr w:type="spellStart"/>
-      <w:proofErr w:type="gramStart"/>
       <w:r>
         <w:rPr>
           <w:rFonts w:ascii="Arial" w:hAnsi="Arial" w:cs="Arial"/>
@@ -5314,7 +5263,6 @@
         <w:t>Id</w:t>
       </w:r>
       <w:proofErr w:type="spellEnd"/>
-      <w:proofErr w:type="gramEnd"/>
       <w:r>
         <w:rPr>
           <w:rFonts w:ascii="Arial" w:hAnsi="Arial" w:cs="Arial"/>
@@ -5445,7 +5393,6 @@
         <w:t xml:space="preserve"> </w:t>
       </w:r>
       <w:proofErr w:type="spellStart"/>
-      <w:proofErr w:type="gramStart"/>
       <w:r>
         <w:rPr>
           <w:rFonts w:ascii="Arial" w:hAnsi="Arial" w:cs="Arial"/>
@@ -5471,7 +5418,6 @@
         <w:t>Id</w:t>
       </w:r>
       <w:proofErr w:type="spellEnd"/>
-      <w:proofErr w:type="gramEnd"/>
       <w:r>
         <w:rPr>
           <w:rFonts w:ascii="Arial" w:hAnsi="Arial" w:cs="Arial"/>
@@ -5548,7 +5494,6 @@
         <w:t xml:space="preserve"> </w:t>
       </w:r>
       <w:proofErr w:type="spellStart"/>
-      <w:proofErr w:type="gramStart"/>
       <w:r>
         <w:rPr>
           <w:rFonts w:ascii="Arial" w:hAnsi="Arial" w:cs="Arial"/>
@@ -5574,7 +5519,6 @@
         <w:t>Id</w:t>
       </w:r>
       <w:proofErr w:type="spellEnd"/>
-      <w:proofErr w:type="gramEnd"/>
       <w:r>
         <w:rPr>
           <w:rFonts w:ascii="Arial" w:hAnsi="Arial" w:cs="Arial"/>
@@ -5722,7 +5666,6 @@
         <w:t xml:space="preserve"> </w:t>
       </w:r>
       <w:proofErr w:type="spellStart"/>
-      <w:proofErr w:type="gramStart"/>
       <w:r>
         <w:rPr>
           <w:rFonts w:ascii="Arial" w:hAnsi="Arial" w:cs="Arial"/>
@@ -5748,7 +5691,6 @@
         <w:t>Nombre</w:t>
       </w:r>
       <w:proofErr w:type="spellEnd"/>
-      <w:proofErr w:type="gramEnd"/>
       <w:r>
         <w:rPr>
           <w:rFonts w:ascii="Arial" w:hAnsi="Arial" w:cs="Arial"/>
@@ -6104,7 +6046,6 @@
         <w:t xml:space="preserve"> </w:t>
       </w:r>
       <w:proofErr w:type="spellStart"/>
-      <w:proofErr w:type="gramStart"/>
       <w:r>
         <w:rPr>
           <w:rFonts w:ascii="Arial" w:hAnsi="Arial" w:cs="Arial"/>
@@ -6130,7 +6071,6 @@
         <w:t>IdNacionalidad</w:t>
       </w:r>
       <w:proofErr w:type="spellEnd"/>
-      <w:proofErr w:type="gramEnd"/>
       <w:r>
         <w:rPr>
           <w:rFonts w:ascii="Arial" w:hAnsi="Arial" w:cs="Arial"/>
@@ -6261,7 +6201,6 @@
         <w:t xml:space="preserve"> </w:t>
       </w:r>
       <w:proofErr w:type="spellStart"/>
-      <w:proofErr w:type="gramStart"/>
       <w:r>
         <w:rPr>
           <w:rFonts w:ascii="Arial" w:hAnsi="Arial" w:cs="Arial"/>
@@ -6287,7 +6226,6 @@
         <w:t>Id</w:t>
       </w:r>
       <w:proofErr w:type="spellEnd"/>
-      <w:proofErr w:type="gramEnd"/>
       <w:r>
         <w:rPr>
           <w:rFonts w:ascii="Arial" w:hAnsi="Arial" w:cs="Arial"/>
@@ -6418,7 +6356,6 @@
         <w:t xml:space="preserve"> </w:t>
       </w:r>
       <w:proofErr w:type="spellStart"/>
-      <w:proofErr w:type="gramStart"/>
       <w:r>
         <w:rPr>
           <w:rFonts w:ascii="Arial" w:hAnsi="Arial" w:cs="Arial"/>
@@ -6444,7 +6381,6 @@
         <w:t>IdPelicula</w:t>
       </w:r>
       <w:proofErr w:type="spellEnd"/>
-      <w:proofErr w:type="gramEnd"/>
       <w:r>
         <w:rPr>
           <w:rFonts w:ascii="Arial" w:hAnsi="Arial" w:cs="Arial"/>
@@ -6521,7 +6457,6 @@
         <w:t xml:space="preserve"> </w:t>
       </w:r>
       <w:proofErr w:type="spellStart"/>
-      <w:proofErr w:type="gramStart"/>
       <w:r>
         <w:rPr>
           <w:rFonts w:ascii="Arial" w:hAnsi="Arial" w:cs="Arial"/>
@@ -6547,7 +6482,6 @@
         <w:t>Id</w:t>
       </w:r>
       <w:proofErr w:type="spellEnd"/>
-      <w:proofErr w:type="gramEnd"/>
       <w:r>
         <w:rPr>
           <w:rFonts w:ascii="Arial" w:hAnsi="Arial" w:cs="Arial"/>
@@ -6802,6 +6736,7 @@
       <w:r>
         <w:rPr>
           <w:rFonts w:ascii="Arial" w:hAnsi="Arial" w:cs="Arial"/>
+          <w:noProof/>
           <w:lang w:val="es-MX"/>
         </w:rPr>
         <w:drawing>
@@ -6852,11 +6787,320 @@
     </w:p>
     <w:p>
       <w:pPr>
+        <w:autoSpaceDE w:val="0"/>
+        <w:autoSpaceDN w:val="0"/>
+        <w:adjustRightInd w:val="0"/>
+        <w:spacing w:after="0" w:line="240" w:lineRule="auto"/>
+        <w:rPr>
+          <w:rFonts w:ascii="Arial" w:hAnsi="Arial" w:cs="Arial"/>
+          <w:color w:val="000000"/>
+          <w:kern w:val="0"/>
+        </w:rPr>
+      </w:pPr>
+      <w:r>
+        <w:rPr>
+          <w:rFonts w:ascii="Arial" w:hAnsi="Arial" w:cs="Arial"/>
+          <w:color w:val="008000"/>
+          <w:kern w:val="0"/>
+        </w:rPr>
+        <w:t>-- 10) Obtener la Lista de Usuarios Inactivos.</w:t>
+      </w:r>
+    </w:p>
+    <w:p>
+      <w:pPr>
+        <w:autoSpaceDE w:val="0"/>
+        <w:autoSpaceDN w:val="0"/>
+        <w:adjustRightInd w:val="0"/>
+        <w:spacing w:after="0" w:line="240" w:lineRule="auto"/>
+        <w:rPr>
+          <w:rFonts w:ascii="Arial" w:hAnsi="Arial" w:cs="Arial"/>
+          <w:color w:val="000000"/>
+          <w:kern w:val="0"/>
+        </w:rPr>
+      </w:pPr>
+      <w:r>
+        <w:rPr>
+          <w:rFonts w:ascii="Arial" w:hAnsi="Arial" w:cs="Arial"/>
+          <w:color w:val="0000FF"/>
+          <w:kern w:val="0"/>
+        </w:rPr>
+        <w:t>SELECT</w:t>
+      </w:r>
+      <w:r>
+        <w:rPr>
+          <w:rFonts w:ascii="Arial" w:hAnsi="Arial" w:cs="Arial"/>
+          <w:color w:val="000000"/>
+          <w:kern w:val="0"/>
+        </w:rPr>
+        <w:t xml:space="preserve"> Nombre </w:t>
+      </w:r>
+      <w:r>
+        <w:rPr>
+          <w:rFonts w:ascii="Arial" w:hAnsi="Arial" w:cs="Arial"/>
+          <w:color w:val="808080"/>
+          <w:kern w:val="0"/>
+        </w:rPr>
+        <w:t>+</w:t>
+      </w:r>
+      <w:r>
+        <w:rPr>
+          <w:rFonts w:ascii="Arial" w:hAnsi="Arial" w:cs="Arial"/>
+          <w:color w:val="000000"/>
+          <w:kern w:val="0"/>
+        </w:rPr>
+        <w:t xml:space="preserve"> </w:t>
+      </w:r>
+      <w:r>
+        <w:rPr>
+          <w:rFonts w:ascii="Arial" w:hAnsi="Arial" w:cs="Arial"/>
+          <w:color w:val="FF0000"/>
+          <w:kern w:val="0"/>
+        </w:rPr>
+        <w:t>' '</w:t>
+      </w:r>
+      <w:r>
+        <w:rPr>
+          <w:rFonts w:ascii="Arial" w:hAnsi="Arial" w:cs="Arial"/>
+          <w:color w:val="000000"/>
+          <w:kern w:val="0"/>
+        </w:rPr>
+        <w:t xml:space="preserve"> </w:t>
+      </w:r>
+      <w:r>
+        <w:rPr>
+          <w:rFonts w:ascii="Arial" w:hAnsi="Arial" w:cs="Arial"/>
+          <w:color w:val="808080"/>
+          <w:kern w:val="0"/>
+        </w:rPr>
+        <w:t>+</w:t>
+      </w:r>
+      <w:r>
+        <w:rPr>
+          <w:rFonts w:ascii="Arial" w:hAnsi="Arial" w:cs="Arial"/>
+          <w:color w:val="000000"/>
+          <w:kern w:val="0"/>
+        </w:rPr>
+        <w:t xml:space="preserve"> Apellido </w:t>
+      </w:r>
+      <w:r>
+        <w:rPr>
+          <w:rFonts w:ascii="Arial" w:hAnsi="Arial" w:cs="Arial"/>
+          <w:color w:val="0000FF"/>
+          <w:kern w:val="0"/>
+        </w:rPr>
+        <w:t>AS</w:t>
+      </w:r>
+      <w:r>
+        <w:rPr>
+          <w:rFonts w:ascii="Arial" w:hAnsi="Arial" w:cs="Arial"/>
+          <w:color w:val="000000"/>
+          <w:kern w:val="0"/>
+        </w:rPr>
+        <w:t xml:space="preserve"> </w:t>
+      </w:r>
+      <w:r>
+        <w:rPr>
+          <w:rFonts w:ascii="Arial" w:hAnsi="Arial" w:cs="Arial"/>
+          <w:color w:val="FF0000"/>
+          <w:kern w:val="0"/>
+        </w:rPr>
+        <w:t>'Nombre &amp; Apellido'</w:t>
+      </w:r>
+      <w:r>
+        <w:rPr>
+          <w:rFonts w:ascii="Arial" w:hAnsi="Arial" w:cs="Arial"/>
+          <w:color w:val="808080"/>
+          <w:kern w:val="0"/>
+        </w:rPr>
+        <w:t>,</w:t>
+      </w:r>
+      <w:r>
+        <w:rPr>
+          <w:rFonts w:ascii="Arial" w:hAnsi="Arial" w:cs="Arial"/>
+          <w:color w:val="000000"/>
+          <w:kern w:val="0"/>
+        </w:rPr>
+        <w:t xml:space="preserve"> Email</w:t>
+      </w:r>
+      <w:r>
+        <w:rPr>
+          <w:rFonts w:ascii="Arial" w:hAnsi="Arial" w:cs="Arial"/>
+          <w:color w:val="808080"/>
+          <w:kern w:val="0"/>
+        </w:rPr>
+        <w:t>,</w:t>
+      </w:r>
+      <w:r>
+        <w:rPr>
+          <w:rFonts w:ascii="Arial" w:hAnsi="Arial" w:cs="Arial"/>
+          <w:color w:val="000000"/>
+          <w:kern w:val="0"/>
+        </w:rPr>
+        <w:t xml:space="preserve"> </w:t>
+      </w:r>
+      <w:proofErr w:type="spellStart"/>
+      <w:r>
+        <w:rPr>
+          <w:rFonts w:ascii="Arial" w:hAnsi="Arial" w:cs="Arial"/>
+          <w:color w:val="000000"/>
+          <w:kern w:val="0"/>
+        </w:rPr>
+        <w:t>FechaCreacion</w:t>
+      </w:r>
+      <w:proofErr w:type="spellEnd"/>
+      <w:r>
+        <w:rPr>
+          <w:rFonts w:ascii="Arial" w:hAnsi="Arial" w:cs="Arial"/>
+          <w:color w:val="808080"/>
+          <w:kern w:val="0"/>
+        </w:rPr>
+        <w:t>,</w:t>
+      </w:r>
+      <w:r>
+        <w:rPr>
+          <w:rFonts w:ascii="Arial" w:hAnsi="Arial" w:cs="Arial"/>
+          <w:color w:val="000000"/>
+          <w:kern w:val="0"/>
+        </w:rPr>
+        <w:t xml:space="preserve"> </w:t>
+      </w:r>
+      <w:proofErr w:type="spellStart"/>
+      <w:r>
+        <w:rPr>
+          <w:rFonts w:ascii="Arial" w:hAnsi="Arial" w:cs="Arial"/>
+          <w:color w:val="000000"/>
+          <w:kern w:val="0"/>
+        </w:rPr>
+        <w:t>FotoPerfilURL</w:t>
+      </w:r>
+      <w:proofErr w:type="spellEnd"/>
+    </w:p>
+    <w:p>
+      <w:pPr>
+        <w:autoSpaceDE w:val="0"/>
+        <w:autoSpaceDN w:val="0"/>
+        <w:adjustRightInd w:val="0"/>
+        <w:spacing w:after="0" w:line="240" w:lineRule="auto"/>
+        <w:rPr>
+          <w:rFonts w:ascii="Arial" w:hAnsi="Arial" w:cs="Arial"/>
+          <w:color w:val="000000"/>
+          <w:kern w:val="0"/>
+        </w:rPr>
+      </w:pPr>
+      <w:r>
+        <w:rPr>
+          <w:rFonts w:ascii="Arial" w:hAnsi="Arial" w:cs="Arial"/>
+          <w:color w:val="0000FF"/>
+          <w:kern w:val="0"/>
+        </w:rPr>
+        <w:t>FROM</w:t>
+      </w:r>
+      <w:r>
+        <w:rPr>
+          <w:rFonts w:ascii="Arial" w:hAnsi="Arial" w:cs="Arial"/>
+          <w:color w:val="000000"/>
+          <w:kern w:val="0"/>
+        </w:rPr>
+        <w:t xml:space="preserve"> Usuarios </w:t>
+      </w:r>
+      <w:r>
+        <w:rPr>
+          <w:rFonts w:ascii="Arial" w:hAnsi="Arial" w:cs="Arial"/>
+          <w:color w:val="0000FF"/>
+          <w:kern w:val="0"/>
+        </w:rPr>
+        <w:t>WHERE</w:t>
+      </w:r>
+      <w:r>
+        <w:rPr>
+          <w:rFonts w:ascii="Arial" w:hAnsi="Arial" w:cs="Arial"/>
+          <w:color w:val="000000"/>
+          <w:kern w:val="0"/>
+        </w:rPr>
+        <w:t xml:space="preserve"> Activo </w:t>
+      </w:r>
+      <w:r>
+        <w:rPr>
+          <w:rFonts w:ascii="Arial" w:hAnsi="Arial" w:cs="Arial"/>
+          <w:color w:val="808080"/>
+          <w:kern w:val="0"/>
+        </w:rPr>
+        <w:t>=</w:t>
+      </w:r>
+      <w:r>
+        <w:rPr>
+          <w:rFonts w:ascii="Arial" w:hAnsi="Arial" w:cs="Arial"/>
+          <w:color w:val="000000"/>
+          <w:kern w:val="0"/>
+        </w:rPr>
+        <w:t xml:space="preserve"> 0</w:t>
+      </w:r>
+    </w:p>
+    <w:p>
+      <w:pPr>
+        <w:autoSpaceDE w:val="0"/>
+        <w:autoSpaceDN w:val="0"/>
+        <w:adjustRightInd w:val="0"/>
+        <w:spacing w:after="0" w:line="240" w:lineRule="auto"/>
+        <w:rPr>
+          <w:rFonts w:ascii="Arial" w:hAnsi="Arial" w:cs="Arial"/>
+          <w:color w:val="000000"/>
+          <w:kern w:val="0"/>
+        </w:rPr>
+      </w:pPr>
+    </w:p>
+    <w:p>
+      <w:pPr>
+        <w:autoSpaceDE w:val="0"/>
+        <w:autoSpaceDN w:val="0"/>
+        <w:adjustRightInd w:val="0"/>
+        <w:spacing w:after="0" w:line="240" w:lineRule="auto"/>
         <w:rPr>
           <w:rFonts w:ascii="Arial" w:hAnsi="Arial" w:cs="Arial"/>
           <w:lang w:val="es-MX"/>
         </w:rPr>
       </w:pPr>
+      <w:r>
+        <w:rPr>
+          <w:rFonts w:ascii="Arial" w:hAnsi="Arial" w:cs="Arial"/>
+          <w:lang w:val="es-MX"/>
+        </w:rPr>
+        <w:drawing>
+          <wp:inline distT="0" distB="0" distL="0" distR="0" wp14:anchorId="0B645FDB" wp14:editId="47A6BF39">
+            <wp:extent cx="6645910" cy="419100"/>
+            <wp:effectExtent l="0" t="0" r="2540" b="0"/>
+            <wp:docPr id="12" name="Imagen 12"/>
+            <wp:cNvGraphicFramePr>
+              <a:graphicFrameLocks xmlns:a="http://schemas.openxmlformats.org/drawingml/2006/main" noChangeAspect="1"/>
+            </wp:cNvGraphicFramePr>
+            <a:graphic xmlns:a="http://schemas.openxmlformats.org/drawingml/2006/main">
+              <a:graphicData uri="http://schemas.openxmlformats.org/drawingml/2006/picture">
+                <pic:pic xmlns:pic="http://schemas.openxmlformats.org/drawingml/2006/picture">
+                  <pic:nvPicPr>
+                    <pic:cNvPr id="1" name=""/>
+                    <pic:cNvPicPr/>
+                  </pic:nvPicPr>
+                  <pic:blipFill>
+                    <a:blip r:embed="rId14"/>
+                    <a:stretch>
+                      <a:fillRect/>
+                    </a:stretch>
+                  </pic:blipFill>
+                  <pic:spPr>
+                    <a:xfrm>
+                      <a:off x="0" y="0"/>
+                      <a:ext cx="6645910" cy="419100"/>
+                    </a:xfrm>
+                    <a:prstGeom prst="rect">
+                      <a:avLst/>
+                    </a:prstGeom>
+                  </pic:spPr>
+                </pic:pic>
+              </a:graphicData>
+            </a:graphic>
+          </wp:inline>
+        </w:drawing>
+      </w:r>
     </w:p>
     <w:sectPr>
       <w:pgSz w:w="11906" w:h="16838"/>
@@ -7296,6 +7540,17 @@
     <w:semiHidden/>
     <w:unhideWhenUsed/>
   </w:style>
+  <w:style w:type="character" w:styleId="Textoennegrita">
+    <w:name w:val="Strong"/>
+    <w:basedOn w:val="Fuentedeprrafopredeter"/>
+    <w:uiPriority w:val="22"/>
+    <w:qFormat/>
+    <w:rsid w:val="003518A2"/>
+    <w:rPr>
+      <w:b/>
+      <w:bCs/>
+    </w:rPr>
+  </w:style>
 </w:styles>
 </file>
 

</xml_diff>

<commit_message>
ejercicio 11 | unidad 1
</commit_message>
<xml_diff>
--- a/Unidad_1_SQL/Ejercicios-Unidad-1/Resolucion de ejercicios - Unidad 1.docx
+++ b/Unidad_1_SQL/Ejercicios-Unidad-1/Resolucion de ejercicios - Unidad 1.docx
@@ -792,6 +792,7 @@
         <w:t xml:space="preserve"> </w:t>
       </w:r>
       <w:proofErr w:type="spellStart"/>
+      <w:proofErr w:type="gramStart"/>
       <w:r>
         <w:rPr>
           <w:rFonts w:ascii="Arial" w:hAnsi="Arial" w:cs="Arial"/>
@@ -823,6 +824,7 @@
         <w:t>Nombre</w:t>
       </w:r>
       <w:proofErr w:type="spellEnd"/>
+      <w:proofErr w:type="gramEnd"/>
       <w:r>
         <w:rPr>
           <w:rFonts w:ascii="Arial" w:hAnsi="Arial" w:cs="Arial"/>
@@ -1112,6 +1114,7 @@
         <w:t xml:space="preserve"> </w:t>
       </w:r>
       <w:proofErr w:type="spellStart"/>
+      <w:proofErr w:type="gramStart"/>
       <w:r>
         <w:rPr>
           <w:rFonts w:ascii="Arial" w:hAnsi="Arial" w:cs="Arial"/>
@@ -1143,6 +1146,7 @@
         <w:t>IdNacionalidad</w:t>
       </w:r>
       <w:proofErr w:type="spellEnd"/>
+      <w:proofErr w:type="gramEnd"/>
       <w:r>
         <w:rPr>
           <w:rFonts w:ascii="Arial" w:hAnsi="Arial" w:cs="Arial"/>
@@ -1554,7 +1558,29 @@
           <w:sz w:val="24"/>
           <w:szCs w:val="24"/>
         </w:rPr>
-        <w:t>analizo el Id de Disney+  -&gt; id = 3</w:t>
+        <w:t>analizo el Id de Disney</w:t>
+      </w:r>
+      <w:proofErr w:type="gramStart"/>
+      <w:r>
+        <w:rPr>
+          <w:rFonts w:ascii="Arial" w:hAnsi="Arial" w:cs="Arial"/>
+          <w:color w:val="008000"/>
+          <w:kern w:val="0"/>
+          <w:sz w:val="24"/>
+          <w:szCs w:val="24"/>
+        </w:rPr>
+        <w:t>+  -</w:t>
+      </w:r>
+      <w:proofErr w:type="gramEnd"/>
+      <w:r>
+        <w:rPr>
+          <w:rFonts w:ascii="Arial" w:hAnsi="Arial" w:cs="Arial"/>
+          <w:color w:val="008000"/>
+          <w:kern w:val="0"/>
+          <w:sz w:val="24"/>
+          <w:szCs w:val="24"/>
+        </w:rPr>
+        <w:t>&gt; id = 3</w:t>
       </w:r>
     </w:p>
     <w:p>
@@ -1607,6 +1633,7 @@
         <w:t xml:space="preserve"> </w:t>
       </w:r>
       <w:proofErr w:type="spellStart"/>
+      <w:proofErr w:type="gramStart"/>
       <w:r>
         <w:rPr>
           <w:rFonts w:ascii="Arial" w:hAnsi="Arial" w:cs="Arial"/>
@@ -1638,6 +1665,7 @@
         <w:t>Titulo</w:t>
       </w:r>
       <w:proofErr w:type="spellEnd"/>
+      <w:proofErr w:type="gramEnd"/>
       <w:r>
         <w:rPr>
           <w:rFonts w:ascii="Arial" w:hAnsi="Arial" w:cs="Arial"/>
@@ -1830,6 +1858,7 @@
         <w:t xml:space="preserve"> </w:t>
       </w:r>
       <w:proofErr w:type="spellStart"/>
+      <w:proofErr w:type="gramStart"/>
       <w:r>
         <w:rPr>
           <w:rFonts w:ascii="Arial" w:hAnsi="Arial" w:cs="Arial"/>
@@ -1861,6 +1890,7 @@
         <w:t>Id</w:t>
       </w:r>
       <w:proofErr w:type="spellEnd"/>
+      <w:proofErr w:type="gramEnd"/>
       <w:r>
         <w:rPr>
           <w:rFonts w:ascii="Arial" w:hAnsi="Arial" w:cs="Arial"/>
@@ -1999,6 +2029,7 @@
         <w:t xml:space="preserve"> </w:t>
       </w:r>
       <w:proofErr w:type="spellStart"/>
+      <w:proofErr w:type="gramStart"/>
       <w:r>
         <w:rPr>
           <w:rFonts w:ascii="Arial" w:hAnsi="Arial" w:cs="Arial"/>
@@ -2030,6 +2061,7 @@
         <w:t>IdPlataforma</w:t>
       </w:r>
       <w:proofErr w:type="spellEnd"/>
+      <w:proofErr w:type="gramEnd"/>
       <w:r>
         <w:rPr>
           <w:rFonts w:ascii="Arial" w:hAnsi="Arial" w:cs="Arial"/>
@@ -2107,6 +2139,7 @@
           <w:szCs w:val="24"/>
         </w:rPr>
       </w:pPr>
+      <w:proofErr w:type="gramStart"/>
       <w:r>
         <w:rPr>
           <w:rFonts w:ascii="Arial" w:hAnsi="Arial" w:cs="Arial"/>
@@ -2138,6 +2171,7 @@
         </w:rPr>
         <w:t>PL</w:t>
       </w:r>
+      <w:proofErr w:type="gramEnd"/>
       <w:r>
         <w:rPr>
           <w:rFonts w:ascii="Arial" w:hAnsi="Arial" w:cs="Arial"/>
@@ -2455,6 +2489,7 @@
         <w:t>(</w:t>
       </w:r>
       <w:proofErr w:type="spellStart"/>
+      <w:proofErr w:type="gramStart"/>
       <w:r>
         <w:rPr>
           <w:rFonts w:ascii="Arial" w:hAnsi="Arial" w:cs="Arial"/>
@@ -2480,6 +2515,7 @@
         <w:t>Id</w:t>
       </w:r>
       <w:proofErr w:type="spellEnd"/>
+      <w:proofErr w:type="gramEnd"/>
       <w:r>
         <w:rPr>
           <w:rFonts w:ascii="Arial" w:hAnsi="Arial" w:cs="Arial"/>
@@ -2665,6 +2701,7 @@
         <w:t xml:space="preserve"> </w:t>
       </w:r>
       <w:proofErr w:type="spellStart"/>
+      <w:proofErr w:type="gramStart"/>
       <w:r>
         <w:rPr>
           <w:rFonts w:ascii="Arial" w:hAnsi="Arial" w:cs="Arial"/>
@@ -2690,6 +2727,7 @@
         <w:t>Id</w:t>
       </w:r>
       <w:proofErr w:type="spellEnd"/>
+      <w:proofErr w:type="gramEnd"/>
       <w:r>
         <w:rPr>
           <w:rFonts w:ascii="Arial" w:hAnsi="Arial" w:cs="Arial"/>
@@ -2802,6 +2840,7 @@
         <w:t xml:space="preserve"> </w:t>
       </w:r>
       <w:proofErr w:type="spellStart"/>
+      <w:proofErr w:type="gramStart"/>
       <w:r>
         <w:rPr>
           <w:rFonts w:ascii="Arial" w:hAnsi="Arial" w:cs="Arial"/>
@@ -2827,6 +2866,7 @@
         <w:t>Id</w:t>
       </w:r>
       <w:proofErr w:type="spellEnd"/>
+      <w:proofErr w:type="gramEnd"/>
       <w:r>
         <w:rPr>
           <w:rFonts w:ascii="Arial" w:hAnsi="Arial" w:cs="Arial"/>
@@ -2907,6 +2947,7 @@
         <w:t xml:space="preserve"> </w:t>
       </w:r>
       <w:proofErr w:type="spellStart"/>
+      <w:proofErr w:type="gramStart"/>
       <w:r>
         <w:rPr>
           <w:rFonts w:ascii="Arial" w:hAnsi="Arial" w:cs="Arial"/>
@@ -2932,6 +2973,7 @@
         <w:t>Descripcion</w:t>
       </w:r>
       <w:proofErr w:type="spellEnd"/>
+      <w:proofErr w:type="gramEnd"/>
       <w:r>
         <w:rPr>
           <w:rFonts w:ascii="Arial" w:hAnsi="Arial" w:cs="Arial"/>
@@ -3116,6 +3158,7 @@
         <w:t>(</w:t>
       </w:r>
       <w:proofErr w:type="spellStart"/>
+      <w:proofErr w:type="gramStart"/>
       <w:r>
         <w:rPr>
           <w:rFonts w:ascii="Arial" w:hAnsi="Arial" w:cs="Arial"/>
@@ -3141,6 +3184,7 @@
         <w:t>Id</w:t>
       </w:r>
       <w:proofErr w:type="spellEnd"/>
+      <w:proofErr w:type="gramEnd"/>
       <w:r>
         <w:rPr>
           <w:rFonts w:ascii="Arial" w:hAnsi="Arial" w:cs="Arial"/>
@@ -3326,6 +3370,7 @@
         <w:t xml:space="preserve"> </w:t>
       </w:r>
       <w:proofErr w:type="spellStart"/>
+      <w:proofErr w:type="gramStart"/>
       <w:r>
         <w:rPr>
           <w:rFonts w:ascii="Arial" w:hAnsi="Arial" w:cs="Arial"/>
@@ -3351,6 +3396,7 @@
         <w:t>Id</w:t>
       </w:r>
       <w:proofErr w:type="spellEnd"/>
+      <w:proofErr w:type="gramEnd"/>
       <w:r>
         <w:rPr>
           <w:rFonts w:ascii="Arial" w:hAnsi="Arial" w:cs="Arial"/>
@@ -3463,6 +3509,7 @@
         <w:t xml:space="preserve"> </w:t>
       </w:r>
       <w:proofErr w:type="spellStart"/>
+      <w:proofErr w:type="gramStart"/>
       <w:r>
         <w:rPr>
           <w:rFonts w:ascii="Arial" w:hAnsi="Arial" w:cs="Arial"/>
@@ -3488,6 +3535,7 @@
         <w:t>Id</w:t>
       </w:r>
       <w:proofErr w:type="spellEnd"/>
+      <w:proofErr w:type="gramEnd"/>
       <w:r>
         <w:rPr>
           <w:rFonts w:ascii="Arial" w:hAnsi="Arial" w:cs="Arial"/>
@@ -3564,6 +3612,7 @@
         <w:t xml:space="preserve"> </w:t>
       </w:r>
       <w:proofErr w:type="spellStart"/>
+      <w:proofErr w:type="gramStart"/>
       <w:r>
         <w:rPr>
           <w:rFonts w:ascii="Arial" w:hAnsi="Arial" w:cs="Arial"/>
@@ -3589,6 +3638,7 @@
         <w:t>Id</w:t>
       </w:r>
       <w:proofErr w:type="spellEnd"/>
+      <w:proofErr w:type="gramEnd"/>
       <w:r>
         <w:rPr>
           <w:rFonts w:ascii="Arial" w:hAnsi="Arial" w:cs="Arial"/>
@@ -4338,6 +4388,7 @@
         <w:t xml:space="preserve"> </w:t>
       </w:r>
       <w:proofErr w:type="spellStart"/>
+      <w:proofErr w:type="gramStart"/>
       <w:r>
         <w:rPr>
           <w:rFonts w:ascii="Arial" w:hAnsi="Arial" w:cs="Arial"/>
@@ -4363,6 +4414,7 @@
         <w:t>Titulo</w:t>
       </w:r>
       <w:proofErr w:type="spellEnd"/>
+      <w:proofErr w:type="gramEnd"/>
       <w:r>
         <w:rPr>
           <w:rFonts w:ascii="Arial" w:hAnsi="Arial" w:cs="Arial"/>
@@ -4524,6 +4576,7 @@
         <w:t xml:space="preserve"> </w:t>
       </w:r>
       <w:proofErr w:type="spellStart"/>
+      <w:proofErr w:type="gramStart"/>
       <w:r>
         <w:rPr>
           <w:rFonts w:ascii="Arial" w:hAnsi="Arial" w:cs="Arial"/>
@@ -4549,6 +4602,7 @@
         <w:t>Id</w:t>
       </w:r>
       <w:proofErr w:type="spellEnd"/>
+      <w:proofErr w:type="gramEnd"/>
       <w:r>
         <w:rPr>
           <w:rFonts w:ascii="Arial" w:hAnsi="Arial" w:cs="Arial"/>
@@ -4679,6 +4733,7 @@
         <w:t xml:space="preserve"> </w:t>
       </w:r>
       <w:proofErr w:type="spellStart"/>
+      <w:proofErr w:type="gramStart"/>
       <w:r>
         <w:rPr>
           <w:rFonts w:ascii="Arial" w:hAnsi="Arial" w:cs="Arial"/>
@@ -4704,6 +4759,7 @@
         <w:t>IdCategoria</w:t>
       </w:r>
       <w:proofErr w:type="spellEnd"/>
+      <w:proofErr w:type="gramEnd"/>
       <w:r>
         <w:rPr>
           <w:rFonts w:ascii="Arial" w:hAnsi="Arial" w:cs="Arial"/>
@@ -4780,6 +4836,7 @@
         <w:t xml:space="preserve"> </w:t>
       </w:r>
       <w:proofErr w:type="spellStart"/>
+      <w:proofErr w:type="gramStart"/>
       <w:r>
         <w:rPr>
           <w:rFonts w:ascii="Arial" w:hAnsi="Arial" w:cs="Arial"/>
@@ -4805,6 +4862,7 @@
         <w:t>Id</w:t>
       </w:r>
       <w:proofErr w:type="spellEnd"/>
+      <w:proofErr w:type="gramEnd"/>
       <w:r>
         <w:rPr>
           <w:rFonts w:ascii="Arial" w:hAnsi="Arial" w:cs="Arial"/>
@@ -4893,6 +4951,7 @@
           <w:kern w:val="0"/>
         </w:rPr>
       </w:pPr>
+      <w:proofErr w:type="gramStart"/>
       <w:r>
         <w:rPr>
           <w:rFonts w:ascii="Arial" w:hAnsi="Arial" w:cs="Arial"/>
@@ -4900,7 +4959,16 @@
           <w:kern w:val="0"/>
         </w:rPr>
         <w:lastRenderedPageBreak/>
-        <w:t>--  Obtener la Cantidad de Actores que trabajaron en la Película 'Los Intocables'.</w:t>
+        <w:t>--  Obtener</w:t>
+      </w:r>
+      <w:proofErr w:type="gramEnd"/>
+      <w:r>
+        <w:rPr>
+          <w:rFonts w:ascii="Arial" w:hAnsi="Arial" w:cs="Arial"/>
+          <w:color w:val="008000"/>
+          <w:kern w:val="0"/>
+        </w:rPr>
+        <w:t xml:space="preserve"> la Cantidad de Actores que trabajaron en la Película 'Los Intocables'.</w:t>
       </w:r>
     </w:p>
     <w:p>
@@ -5064,6 +5132,7 @@
         <w:t>(</w:t>
       </w:r>
       <w:proofErr w:type="spellStart"/>
+      <w:proofErr w:type="gramStart"/>
       <w:r>
         <w:rPr>
           <w:rFonts w:ascii="Arial" w:hAnsi="Arial" w:cs="Arial"/>
@@ -5089,6 +5158,7 @@
         <w:t>Id</w:t>
       </w:r>
       <w:proofErr w:type="spellEnd"/>
+      <w:proofErr w:type="gramEnd"/>
       <w:r>
         <w:rPr>
           <w:rFonts w:ascii="Arial" w:hAnsi="Arial" w:cs="Arial"/>
@@ -5238,6 +5308,7 @@
         <w:t xml:space="preserve"> </w:t>
       </w:r>
       <w:proofErr w:type="spellStart"/>
+      <w:proofErr w:type="gramStart"/>
       <w:r>
         <w:rPr>
           <w:rFonts w:ascii="Arial" w:hAnsi="Arial" w:cs="Arial"/>
@@ -5263,6 +5334,7 @@
         <w:t>Id</w:t>
       </w:r>
       <w:proofErr w:type="spellEnd"/>
+      <w:proofErr w:type="gramEnd"/>
       <w:r>
         <w:rPr>
           <w:rFonts w:ascii="Arial" w:hAnsi="Arial" w:cs="Arial"/>
@@ -5393,6 +5465,7 @@
         <w:t xml:space="preserve"> </w:t>
       </w:r>
       <w:proofErr w:type="spellStart"/>
+      <w:proofErr w:type="gramStart"/>
       <w:r>
         <w:rPr>
           <w:rFonts w:ascii="Arial" w:hAnsi="Arial" w:cs="Arial"/>
@@ -5418,6 +5491,7 @@
         <w:t>Id</w:t>
       </w:r>
       <w:proofErr w:type="spellEnd"/>
+      <w:proofErr w:type="gramEnd"/>
       <w:r>
         <w:rPr>
           <w:rFonts w:ascii="Arial" w:hAnsi="Arial" w:cs="Arial"/>
@@ -5494,6 +5568,7 @@
         <w:t xml:space="preserve"> </w:t>
       </w:r>
       <w:proofErr w:type="spellStart"/>
+      <w:proofErr w:type="gramStart"/>
       <w:r>
         <w:rPr>
           <w:rFonts w:ascii="Arial" w:hAnsi="Arial" w:cs="Arial"/>
@@ -5519,6 +5594,7 @@
         <w:t>Id</w:t>
       </w:r>
       <w:proofErr w:type="spellEnd"/>
+      <w:proofErr w:type="gramEnd"/>
       <w:r>
         <w:rPr>
           <w:rFonts w:ascii="Arial" w:hAnsi="Arial" w:cs="Arial"/>
@@ -5666,6 +5742,7 @@
         <w:t xml:space="preserve"> </w:t>
       </w:r>
       <w:proofErr w:type="spellStart"/>
+      <w:proofErr w:type="gramStart"/>
       <w:r>
         <w:rPr>
           <w:rFonts w:ascii="Arial" w:hAnsi="Arial" w:cs="Arial"/>
@@ -5691,6 +5768,7 @@
         <w:t>Nombre</w:t>
       </w:r>
       <w:proofErr w:type="spellEnd"/>
+      <w:proofErr w:type="gramEnd"/>
       <w:r>
         <w:rPr>
           <w:rFonts w:ascii="Arial" w:hAnsi="Arial" w:cs="Arial"/>
@@ -6046,6 +6124,7 @@
         <w:t xml:space="preserve"> </w:t>
       </w:r>
       <w:proofErr w:type="spellStart"/>
+      <w:proofErr w:type="gramStart"/>
       <w:r>
         <w:rPr>
           <w:rFonts w:ascii="Arial" w:hAnsi="Arial" w:cs="Arial"/>
@@ -6071,6 +6150,7 @@
         <w:t>IdNacionalidad</w:t>
       </w:r>
       <w:proofErr w:type="spellEnd"/>
+      <w:proofErr w:type="gramEnd"/>
       <w:r>
         <w:rPr>
           <w:rFonts w:ascii="Arial" w:hAnsi="Arial" w:cs="Arial"/>
@@ -6201,6 +6281,7 @@
         <w:t xml:space="preserve"> </w:t>
       </w:r>
       <w:proofErr w:type="spellStart"/>
+      <w:proofErr w:type="gramStart"/>
       <w:r>
         <w:rPr>
           <w:rFonts w:ascii="Arial" w:hAnsi="Arial" w:cs="Arial"/>
@@ -6226,6 +6307,7 @@
         <w:t>Id</w:t>
       </w:r>
       <w:proofErr w:type="spellEnd"/>
+      <w:proofErr w:type="gramEnd"/>
       <w:r>
         <w:rPr>
           <w:rFonts w:ascii="Arial" w:hAnsi="Arial" w:cs="Arial"/>
@@ -6356,6 +6438,7 @@
         <w:t xml:space="preserve"> </w:t>
       </w:r>
       <w:proofErr w:type="spellStart"/>
+      <w:proofErr w:type="gramStart"/>
       <w:r>
         <w:rPr>
           <w:rFonts w:ascii="Arial" w:hAnsi="Arial" w:cs="Arial"/>
@@ -6381,6 +6464,7 @@
         <w:t>IdPelicula</w:t>
       </w:r>
       <w:proofErr w:type="spellEnd"/>
+      <w:proofErr w:type="gramEnd"/>
       <w:r>
         <w:rPr>
           <w:rFonts w:ascii="Arial" w:hAnsi="Arial" w:cs="Arial"/>
@@ -6457,6 +6541,7 @@
         <w:t xml:space="preserve"> </w:t>
       </w:r>
       <w:proofErr w:type="spellStart"/>
+      <w:proofErr w:type="gramStart"/>
       <w:r>
         <w:rPr>
           <w:rFonts w:ascii="Arial" w:hAnsi="Arial" w:cs="Arial"/>
@@ -6482,6 +6567,7 @@
         <w:t>Id</w:t>
       </w:r>
       <w:proofErr w:type="spellEnd"/>
+      <w:proofErr w:type="gramEnd"/>
       <w:r>
         <w:rPr>
           <w:rFonts w:ascii="Arial" w:hAnsi="Arial" w:cs="Arial"/>
@@ -7063,6 +7149,7 @@
       <w:r>
         <w:rPr>
           <w:rFonts w:ascii="Arial" w:hAnsi="Arial" w:cs="Arial"/>
+          <w:noProof/>
           <w:lang w:val="es-MX"/>
         </w:rPr>
         <w:drawing>
@@ -7101,6 +7188,793 @@
           </wp:inline>
         </w:drawing>
       </w:r>
+    </w:p>
+    <w:p>
+      <w:pPr>
+        <w:rPr>
+          <w:rFonts w:ascii="Arial" w:hAnsi="Arial" w:cs="Arial"/>
+          <w:lang w:val="es-MX"/>
+        </w:rPr>
+      </w:pPr>
+      <w:r>
+        <w:rPr>
+          <w:rFonts w:ascii="Arial" w:hAnsi="Arial" w:cs="Arial"/>
+          <w:lang w:val="es-MX"/>
+        </w:rPr>
+        <w:br w:type="page"/>
+      </w:r>
+    </w:p>
+    <w:p>
+      <w:pPr>
+        <w:autoSpaceDE w:val="0"/>
+        <w:autoSpaceDN w:val="0"/>
+        <w:adjustRightInd w:val="0"/>
+        <w:spacing w:after="0" w:line="240" w:lineRule="auto"/>
+        <w:rPr>
+          <w:rStyle w:val="Textoennegrita"/>
+          <w:rFonts w:ascii="Segoe UI" w:hAnsi="Segoe UI" w:cs="Segoe UI"/>
+          <w:color w:val="FFFFFF"/>
+          <w:sz w:val="30"/>
+          <w:szCs w:val="30"/>
+          <w:shd w:val="clear" w:color="auto" w:fill="0F5E9F"/>
+        </w:rPr>
+      </w:pPr>
+      <w:r>
+        <w:rPr>
+          <w:rFonts w:ascii="Segoe UI" w:hAnsi="Segoe UI" w:cs="Segoe UI"/>
+          <w:color w:val="FFFFFF"/>
+          <w:sz w:val="30"/>
+          <w:szCs w:val="30"/>
+          <w:shd w:val="clear" w:color="auto" w:fill="0F5E9F"/>
+        </w:rPr>
+        <w:lastRenderedPageBreak/>
+        <w:t>CONSULTAS DE </w:t>
+      </w:r>
+      <w:r>
+        <w:rPr>
+          <w:rStyle w:val="Textoennegrita"/>
+          <w:rFonts w:ascii="Segoe UI" w:hAnsi="Segoe UI" w:cs="Segoe UI"/>
+          <w:color w:val="FFFFFF"/>
+          <w:sz w:val="30"/>
+          <w:szCs w:val="30"/>
+          <w:shd w:val="clear" w:color="auto" w:fill="0F5E9F"/>
+        </w:rPr>
+        <w:t>INSERT</w:t>
+      </w:r>
+    </w:p>
+    <w:p>
+      <w:pPr>
+        <w:autoSpaceDE w:val="0"/>
+        <w:autoSpaceDN w:val="0"/>
+        <w:adjustRightInd w:val="0"/>
+        <w:spacing w:after="0" w:line="240" w:lineRule="auto"/>
+        <w:rPr>
+          <w:rStyle w:val="Textoennegrita"/>
+          <w:rFonts w:ascii="Segoe UI" w:hAnsi="Segoe UI" w:cs="Segoe UI"/>
+          <w:color w:val="FFFFFF"/>
+          <w:sz w:val="30"/>
+          <w:szCs w:val="30"/>
+          <w:shd w:val="clear" w:color="auto" w:fill="0F5E9F"/>
+        </w:rPr>
+      </w:pPr>
+    </w:p>
+    <w:p>
+      <w:pPr>
+        <w:autoSpaceDE w:val="0"/>
+        <w:autoSpaceDN w:val="0"/>
+        <w:adjustRightInd w:val="0"/>
+        <w:spacing w:after="0" w:line="240" w:lineRule="auto"/>
+        <w:rPr>
+          <w:rFonts w:ascii="Arial" w:hAnsi="Arial" w:cs="Arial"/>
+          <w:color w:val="000000"/>
+          <w:kern w:val="0"/>
+        </w:rPr>
+      </w:pPr>
+      <w:r>
+        <w:rPr>
+          <w:rFonts w:ascii="Arial" w:hAnsi="Arial" w:cs="Arial"/>
+          <w:color w:val="008000"/>
+          <w:kern w:val="0"/>
+        </w:rPr>
+        <w:t>-- CONSULTAS INSERT</w:t>
+      </w:r>
+    </w:p>
+    <w:p>
+      <w:pPr>
+        <w:autoSpaceDE w:val="0"/>
+        <w:autoSpaceDN w:val="0"/>
+        <w:adjustRightInd w:val="0"/>
+        <w:spacing w:after="0" w:line="240" w:lineRule="auto"/>
+        <w:rPr>
+          <w:rFonts w:ascii="Arial" w:hAnsi="Arial" w:cs="Arial"/>
+          <w:color w:val="000000"/>
+          <w:kern w:val="0"/>
+        </w:rPr>
+      </w:pPr>
+    </w:p>
+    <w:p>
+      <w:pPr>
+        <w:autoSpaceDE w:val="0"/>
+        <w:autoSpaceDN w:val="0"/>
+        <w:adjustRightInd w:val="0"/>
+        <w:spacing w:after="0" w:line="240" w:lineRule="auto"/>
+        <w:rPr>
+          <w:rFonts w:ascii="Arial" w:hAnsi="Arial" w:cs="Arial"/>
+          <w:color w:val="000000"/>
+          <w:kern w:val="0"/>
+        </w:rPr>
+      </w:pPr>
+      <w:r>
+        <w:rPr>
+          <w:rFonts w:ascii="Arial" w:hAnsi="Arial" w:cs="Arial"/>
+          <w:color w:val="008000"/>
+          <w:kern w:val="0"/>
+        </w:rPr>
+        <w:t xml:space="preserve">-- </w:t>
+      </w:r>
+      <w:r>
+        <w:rPr>
+          <w:rFonts w:ascii="Arial" w:hAnsi="Arial" w:cs="Arial"/>
+          <w:color w:val="008000"/>
+          <w:kern w:val="0"/>
+        </w:rPr>
+        <w:t>1</w:t>
+      </w:r>
+      <w:r>
+        <w:rPr>
+          <w:rFonts w:ascii="Arial" w:hAnsi="Arial" w:cs="Arial"/>
+          <w:color w:val="008000"/>
+          <w:kern w:val="0"/>
+        </w:rPr>
+        <w:t>1) Ingresar el siguiente Film.</w:t>
+      </w:r>
+    </w:p>
+    <w:p>
+      <w:pPr>
+        <w:autoSpaceDE w:val="0"/>
+        <w:autoSpaceDN w:val="0"/>
+        <w:adjustRightInd w:val="0"/>
+        <w:spacing w:after="0" w:line="240" w:lineRule="auto"/>
+        <w:rPr>
+          <w:rFonts w:ascii="Arial" w:hAnsi="Arial" w:cs="Arial"/>
+          <w:color w:val="000000"/>
+          <w:kern w:val="0"/>
+        </w:rPr>
+      </w:pPr>
+    </w:p>
+    <w:p>
+      <w:pPr>
+        <w:autoSpaceDE w:val="0"/>
+        <w:autoSpaceDN w:val="0"/>
+        <w:adjustRightInd w:val="0"/>
+        <w:spacing w:after="0" w:line="240" w:lineRule="auto"/>
+        <w:rPr>
+          <w:rFonts w:ascii="Arial" w:hAnsi="Arial" w:cs="Arial"/>
+          <w:color w:val="000000"/>
+          <w:kern w:val="0"/>
+        </w:rPr>
+      </w:pPr>
+      <w:r>
+        <w:rPr>
+          <w:rFonts w:ascii="Arial" w:hAnsi="Arial" w:cs="Arial"/>
+          <w:color w:val="008000"/>
+          <w:kern w:val="0"/>
+        </w:rPr>
+        <w:t>-- Película: "</w:t>
+      </w:r>
+      <w:proofErr w:type="spellStart"/>
+      <w:r>
+        <w:rPr>
+          <w:rFonts w:ascii="Arial" w:hAnsi="Arial" w:cs="Arial"/>
+          <w:color w:val="008000"/>
+          <w:kern w:val="0"/>
+        </w:rPr>
+        <w:t>The</w:t>
+      </w:r>
+      <w:proofErr w:type="spellEnd"/>
+      <w:r>
+        <w:rPr>
+          <w:rFonts w:ascii="Arial" w:hAnsi="Arial" w:cs="Arial"/>
+          <w:color w:val="008000"/>
+          <w:kern w:val="0"/>
+        </w:rPr>
+        <w:t xml:space="preserve"> Good, </w:t>
+      </w:r>
+      <w:proofErr w:type="spellStart"/>
+      <w:r>
+        <w:rPr>
+          <w:rFonts w:ascii="Arial" w:hAnsi="Arial" w:cs="Arial"/>
+          <w:color w:val="008000"/>
+          <w:kern w:val="0"/>
+        </w:rPr>
+        <w:t>the</w:t>
+      </w:r>
+      <w:proofErr w:type="spellEnd"/>
+      <w:r>
+        <w:rPr>
+          <w:rFonts w:ascii="Arial" w:hAnsi="Arial" w:cs="Arial"/>
+          <w:color w:val="008000"/>
+          <w:kern w:val="0"/>
+        </w:rPr>
+        <w:t xml:space="preserve"> </w:t>
+      </w:r>
+      <w:proofErr w:type="spellStart"/>
+      <w:r>
+        <w:rPr>
+          <w:rFonts w:ascii="Arial" w:hAnsi="Arial" w:cs="Arial"/>
+          <w:color w:val="008000"/>
+          <w:kern w:val="0"/>
+        </w:rPr>
+        <w:t>Bad</w:t>
+      </w:r>
+      <w:proofErr w:type="spellEnd"/>
+      <w:r>
+        <w:rPr>
+          <w:rFonts w:ascii="Arial" w:hAnsi="Arial" w:cs="Arial"/>
+          <w:color w:val="008000"/>
+          <w:kern w:val="0"/>
+        </w:rPr>
+        <w:t xml:space="preserve"> and </w:t>
+      </w:r>
+      <w:proofErr w:type="spellStart"/>
+      <w:r>
+        <w:rPr>
+          <w:rFonts w:ascii="Arial" w:hAnsi="Arial" w:cs="Arial"/>
+          <w:color w:val="008000"/>
+          <w:kern w:val="0"/>
+        </w:rPr>
+        <w:t>the</w:t>
+      </w:r>
+      <w:proofErr w:type="spellEnd"/>
+      <w:r>
+        <w:rPr>
+          <w:rFonts w:ascii="Arial" w:hAnsi="Arial" w:cs="Arial"/>
+          <w:color w:val="008000"/>
+          <w:kern w:val="0"/>
+        </w:rPr>
+        <w:t xml:space="preserve"> </w:t>
+      </w:r>
+      <w:proofErr w:type="spellStart"/>
+      <w:r>
+        <w:rPr>
+          <w:rFonts w:ascii="Arial" w:hAnsi="Arial" w:cs="Arial"/>
+          <w:color w:val="008000"/>
+          <w:kern w:val="0"/>
+        </w:rPr>
+        <w:t>Ugly</w:t>
+      </w:r>
+      <w:proofErr w:type="spellEnd"/>
+      <w:r>
+        <w:rPr>
+          <w:rFonts w:ascii="Arial" w:hAnsi="Arial" w:cs="Arial"/>
+          <w:color w:val="008000"/>
+          <w:kern w:val="0"/>
+        </w:rPr>
+        <w:t>"</w:t>
+      </w:r>
+    </w:p>
+    <w:p>
+      <w:pPr>
+        <w:autoSpaceDE w:val="0"/>
+        <w:autoSpaceDN w:val="0"/>
+        <w:adjustRightInd w:val="0"/>
+        <w:spacing w:after="0" w:line="240" w:lineRule="auto"/>
+        <w:rPr>
+          <w:rFonts w:ascii="Arial" w:hAnsi="Arial" w:cs="Arial"/>
+          <w:color w:val="000000"/>
+          <w:kern w:val="0"/>
+        </w:rPr>
+      </w:pPr>
+      <w:r>
+        <w:rPr>
+          <w:rFonts w:ascii="Arial" w:hAnsi="Arial" w:cs="Arial"/>
+          <w:color w:val="008000"/>
+          <w:kern w:val="0"/>
+        </w:rPr>
+        <w:t>-- Biografía: "Tres hombres violentos pelean por una caja que alberga 200 000 dólares, la cual fue escondida durante la Guerra Civil. Dado que ninguno puede encontrar la tumba donde está el botín sin la ayuda de los otros dos, deben colaborar, pese a odiarse."</w:t>
+      </w:r>
+    </w:p>
+    <w:p>
+      <w:pPr>
+        <w:autoSpaceDE w:val="0"/>
+        <w:autoSpaceDN w:val="0"/>
+        <w:adjustRightInd w:val="0"/>
+        <w:spacing w:after="0" w:line="240" w:lineRule="auto"/>
+        <w:rPr>
+          <w:rFonts w:ascii="Arial" w:hAnsi="Arial" w:cs="Arial"/>
+          <w:color w:val="000000"/>
+          <w:kern w:val="0"/>
+        </w:rPr>
+      </w:pPr>
+      <w:r>
+        <w:rPr>
+          <w:rFonts w:ascii="Arial" w:hAnsi="Arial" w:cs="Arial"/>
+          <w:color w:val="008000"/>
+          <w:kern w:val="0"/>
+        </w:rPr>
+        <w:t>-- Duración: 162 minutos</w:t>
+      </w:r>
+    </w:p>
+    <w:p>
+      <w:pPr>
+        <w:autoSpaceDE w:val="0"/>
+        <w:autoSpaceDN w:val="0"/>
+        <w:adjustRightInd w:val="0"/>
+        <w:spacing w:after="0" w:line="240" w:lineRule="auto"/>
+        <w:rPr>
+          <w:rFonts w:ascii="Arial" w:hAnsi="Arial" w:cs="Arial"/>
+          <w:color w:val="000000"/>
+          <w:kern w:val="0"/>
+        </w:rPr>
+      </w:pPr>
+      <w:r>
+        <w:rPr>
+          <w:rFonts w:ascii="Arial" w:hAnsi="Arial" w:cs="Arial"/>
+          <w:color w:val="008000"/>
+          <w:kern w:val="0"/>
+        </w:rPr>
+        <w:t>-- Fecha de Estreno: 11 de enero de 1968</w:t>
+      </w:r>
+    </w:p>
+    <w:p>
+      <w:pPr>
+        <w:autoSpaceDE w:val="0"/>
+        <w:autoSpaceDN w:val="0"/>
+        <w:adjustRightInd w:val="0"/>
+        <w:spacing w:after="0" w:line="240" w:lineRule="auto"/>
+        <w:rPr>
+          <w:rFonts w:ascii="Arial" w:hAnsi="Arial" w:cs="Arial"/>
+          <w:color w:val="000000"/>
+          <w:kern w:val="0"/>
+        </w:rPr>
+      </w:pPr>
+    </w:p>
+    <w:p>
+      <w:pPr>
+        <w:autoSpaceDE w:val="0"/>
+        <w:autoSpaceDN w:val="0"/>
+        <w:adjustRightInd w:val="0"/>
+        <w:spacing w:after="0" w:line="240" w:lineRule="auto"/>
+        <w:rPr>
+          <w:rFonts w:ascii="Arial" w:hAnsi="Arial" w:cs="Arial"/>
+          <w:color w:val="000000"/>
+          <w:kern w:val="0"/>
+        </w:rPr>
+      </w:pPr>
+      <w:r>
+        <w:rPr>
+          <w:rFonts w:ascii="Arial" w:hAnsi="Arial" w:cs="Arial"/>
+          <w:color w:val="0000FF"/>
+          <w:kern w:val="0"/>
+        </w:rPr>
+        <w:t>SELECT</w:t>
+      </w:r>
+      <w:r>
+        <w:rPr>
+          <w:rFonts w:ascii="Arial" w:hAnsi="Arial" w:cs="Arial"/>
+          <w:color w:val="000000"/>
+          <w:kern w:val="0"/>
+        </w:rPr>
+        <w:t xml:space="preserve"> </w:t>
+      </w:r>
+      <w:r>
+        <w:rPr>
+          <w:rFonts w:ascii="Arial" w:hAnsi="Arial" w:cs="Arial"/>
+          <w:color w:val="808080"/>
+          <w:kern w:val="0"/>
+        </w:rPr>
+        <w:t>*</w:t>
+      </w:r>
+      <w:r>
+        <w:rPr>
+          <w:rFonts w:ascii="Arial" w:hAnsi="Arial" w:cs="Arial"/>
+          <w:color w:val="000000"/>
+          <w:kern w:val="0"/>
+        </w:rPr>
+        <w:t xml:space="preserve"> </w:t>
+      </w:r>
+      <w:r>
+        <w:rPr>
+          <w:rFonts w:ascii="Arial" w:hAnsi="Arial" w:cs="Arial"/>
+          <w:color w:val="0000FF"/>
+          <w:kern w:val="0"/>
+        </w:rPr>
+        <w:t>FROM</w:t>
+      </w:r>
+      <w:r>
+        <w:rPr>
+          <w:rFonts w:ascii="Arial" w:hAnsi="Arial" w:cs="Arial"/>
+          <w:color w:val="000000"/>
+          <w:kern w:val="0"/>
+        </w:rPr>
+        <w:t xml:space="preserve"> </w:t>
+      </w:r>
+      <w:proofErr w:type="spellStart"/>
+      <w:r>
+        <w:rPr>
+          <w:rFonts w:ascii="Arial" w:hAnsi="Arial" w:cs="Arial"/>
+          <w:color w:val="000000"/>
+          <w:kern w:val="0"/>
+        </w:rPr>
+        <w:t>Peliculas</w:t>
+      </w:r>
+      <w:proofErr w:type="spellEnd"/>
+    </w:p>
+    <w:p>
+      <w:pPr>
+        <w:autoSpaceDE w:val="0"/>
+        <w:autoSpaceDN w:val="0"/>
+        <w:adjustRightInd w:val="0"/>
+        <w:spacing w:after="0" w:line="240" w:lineRule="auto"/>
+        <w:rPr>
+          <w:rFonts w:ascii="Arial" w:hAnsi="Arial" w:cs="Arial"/>
+          <w:color w:val="000000"/>
+          <w:kern w:val="0"/>
+        </w:rPr>
+      </w:pPr>
+    </w:p>
+    <w:p>
+      <w:pPr>
+        <w:autoSpaceDE w:val="0"/>
+        <w:autoSpaceDN w:val="0"/>
+        <w:adjustRightInd w:val="0"/>
+        <w:spacing w:after="0" w:line="240" w:lineRule="auto"/>
+        <w:rPr>
+          <w:rFonts w:ascii="Arial" w:hAnsi="Arial" w:cs="Arial"/>
+          <w:color w:val="008000"/>
+          <w:kern w:val="0"/>
+        </w:rPr>
+      </w:pPr>
+      <w:r>
+        <w:rPr>
+          <w:rFonts w:ascii="Arial" w:hAnsi="Arial" w:cs="Arial"/>
+          <w:color w:val="008000"/>
+          <w:kern w:val="0"/>
+        </w:rPr>
+        <w:t>-- YYYY-MM-DD</w:t>
+      </w:r>
+    </w:p>
+    <w:p>
+      <w:pPr>
+        <w:autoSpaceDE w:val="0"/>
+        <w:autoSpaceDN w:val="0"/>
+        <w:adjustRightInd w:val="0"/>
+        <w:spacing w:after="0" w:line="240" w:lineRule="auto"/>
+        <w:rPr>
+          <w:rFonts w:ascii="Arial" w:hAnsi="Arial" w:cs="Arial"/>
+          <w:color w:val="000000"/>
+          <w:kern w:val="0"/>
+        </w:rPr>
+      </w:pPr>
+    </w:p>
+    <w:p>
+      <w:pPr>
+        <w:autoSpaceDE w:val="0"/>
+        <w:autoSpaceDN w:val="0"/>
+        <w:adjustRightInd w:val="0"/>
+        <w:spacing w:after="0" w:line="240" w:lineRule="auto"/>
+        <w:rPr>
+          <w:rFonts w:ascii="Arial" w:hAnsi="Arial" w:cs="Arial"/>
+          <w:color w:val="808080"/>
+          <w:kern w:val="0"/>
+        </w:rPr>
+      </w:pPr>
+      <w:r>
+        <w:rPr>
+          <w:rFonts w:ascii="Arial" w:hAnsi="Arial" w:cs="Arial"/>
+          <w:color w:val="0000FF"/>
+          <w:kern w:val="0"/>
+        </w:rPr>
+        <w:t>INSERT</w:t>
+      </w:r>
+      <w:r>
+        <w:rPr>
+          <w:rFonts w:ascii="Arial" w:hAnsi="Arial" w:cs="Arial"/>
+          <w:color w:val="000000"/>
+          <w:kern w:val="0"/>
+        </w:rPr>
+        <w:t xml:space="preserve"> </w:t>
+      </w:r>
+      <w:r>
+        <w:rPr>
+          <w:rFonts w:ascii="Arial" w:hAnsi="Arial" w:cs="Arial"/>
+          <w:color w:val="0000FF"/>
+          <w:kern w:val="0"/>
+        </w:rPr>
+        <w:t>INTO</w:t>
+      </w:r>
+      <w:r>
+        <w:rPr>
+          <w:rFonts w:ascii="Arial" w:hAnsi="Arial" w:cs="Arial"/>
+          <w:color w:val="000000"/>
+          <w:kern w:val="0"/>
+        </w:rPr>
+        <w:t xml:space="preserve"> </w:t>
+      </w:r>
+      <w:proofErr w:type="spellStart"/>
+      <w:r>
+        <w:rPr>
+          <w:rFonts w:ascii="Arial" w:hAnsi="Arial" w:cs="Arial"/>
+          <w:color w:val="000000"/>
+          <w:kern w:val="0"/>
+        </w:rPr>
+        <w:t>Peliculas</w:t>
+      </w:r>
+      <w:proofErr w:type="spellEnd"/>
+      <w:r>
+        <w:rPr>
+          <w:rFonts w:ascii="Arial" w:hAnsi="Arial" w:cs="Arial"/>
+          <w:color w:val="000000"/>
+          <w:kern w:val="0"/>
+        </w:rPr>
+        <w:t xml:space="preserve"> </w:t>
+      </w:r>
+      <w:r>
+        <w:rPr>
+          <w:rFonts w:ascii="Arial" w:hAnsi="Arial" w:cs="Arial"/>
+          <w:color w:val="0000FF"/>
+          <w:kern w:val="0"/>
+        </w:rPr>
+        <w:t xml:space="preserve">VALUES </w:t>
+      </w:r>
+      <w:r>
+        <w:rPr>
+          <w:rFonts w:ascii="Arial" w:hAnsi="Arial" w:cs="Arial"/>
+          <w:color w:val="808080"/>
+          <w:kern w:val="0"/>
+        </w:rPr>
+        <w:t>(</w:t>
+      </w:r>
+      <w:r>
+        <w:rPr>
+          <w:rFonts w:ascii="Arial" w:hAnsi="Arial" w:cs="Arial"/>
+          <w:color w:val="FF0000"/>
+          <w:kern w:val="0"/>
+        </w:rPr>
+        <w:t>'1968-01-11'</w:t>
+      </w:r>
+      <w:r>
+        <w:rPr>
+          <w:rFonts w:ascii="Arial" w:hAnsi="Arial" w:cs="Arial"/>
+          <w:color w:val="808080"/>
+          <w:kern w:val="0"/>
+        </w:rPr>
+        <w:t>,</w:t>
+      </w:r>
+      <w:r>
+        <w:rPr>
+          <w:rFonts w:ascii="Arial" w:hAnsi="Arial" w:cs="Arial"/>
+          <w:color w:val="000000"/>
+          <w:kern w:val="0"/>
+        </w:rPr>
+        <w:t xml:space="preserve"> </w:t>
+      </w:r>
+      <w:r>
+        <w:rPr>
+          <w:rFonts w:ascii="Arial" w:hAnsi="Arial" w:cs="Arial"/>
+          <w:color w:val="FF0000"/>
+          <w:kern w:val="0"/>
+        </w:rPr>
+        <w:t>'</w:t>
+      </w:r>
+      <w:proofErr w:type="spellStart"/>
+      <w:r>
+        <w:rPr>
+          <w:rFonts w:ascii="Arial" w:hAnsi="Arial" w:cs="Arial"/>
+          <w:color w:val="FF0000"/>
+          <w:kern w:val="0"/>
+        </w:rPr>
+        <w:t>The</w:t>
+      </w:r>
+      <w:proofErr w:type="spellEnd"/>
+      <w:r>
+        <w:rPr>
+          <w:rFonts w:ascii="Arial" w:hAnsi="Arial" w:cs="Arial"/>
+          <w:color w:val="FF0000"/>
+          <w:kern w:val="0"/>
+        </w:rPr>
+        <w:t xml:space="preserve"> Good, </w:t>
+      </w:r>
+      <w:proofErr w:type="spellStart"/>
+      <w:r>
+        <w:rPr>
+          <w:rFonts w:ascii="Arial" w:hAnsi="Arial" w:cs="Arial"/>
+          <w:color w:val="FF0000"/>
+          <w:kern w:val="0"/>
+        </w:rPr>
+        <w:t>the</w:t>
+      </w:r>
+      <w:proofErr w:type="spellEnd"/>
+      <w:r>
+        <w:rPr>
+          <w:rFonts w:ascii="Arial" w:hAnsi="Arial" w:cs="Arial"/>
+          <w:color w:val="FF0000"/>
+          <w:kern w:val="0"/>
+        </w:rPr>
+        <w:t xml:space="preserve"> </w:t>
+      </w:r>
+      <w:proofErr w:type="spellStart"/>
+      <w:r>
+        <w:rPr>
+          <w:rFonts w:ascii="Arial" w:hAnsi="Arial" w:cs="Arial"/>
+          <w:color w:val="FF0000"/>
+          <w:kern w:val="0"/>
+        </w:rPr>
+        <w:t>Bad</w:t>
+      </w:r>
+      <w:proofErr w:type="spellEnd"/>
+      <w:r>
+        <w:rPr>
+          <w:rFonts w:ascii="Arial" w:hAnsi="Arial" w:cs="Arial"/>
+          <w:color w:val="FF0000"/>
+          <w:kern w:val="0"/>
+        </w:rPr>
+        <w:t xml:space="preserve"> and </w:t>
+      </w:r>
+      <w:proofErr w:type="spellStart"/>
+      <w:r>
+        <w:rPr>
+          <w:rFonts w:ascii="Arial" w:hAnsi="Arial" w:cs="Arial"/>
+          <w:color w:val="FF0000"/>
+          <w:kern w:val="0"/>
+        </w:rPr>
+        <w:t>the</w:t>
+      </w:r>
+      <w:proofErr w:type="spellEnd"/>
+      <w:r>
+        <w:rPr>
+          <w:rFonts w:ascii="Arial" w:hAnsi="Arial" w:cs="Arial"/>
+          <w:color w:val="FF0000"/>
+          <w:kern w:val="0"/>
+        </w:rPr>
+        <w:t xml:space="preserve"> </w:t>
+      </w:r>
+      <w:proofErr w:type="spellStart"/>
+      <w:r>
+        <w:rPr>
+          <w:rFonts w:ascii="Arial" w:hAnsi="Arial" w:cs="Arial"/>
+          <w:color w:val="FF0000"/>
+          <w:kern w:val="0"/>
+        </w:rPr>
+        <w:t>Ugly</w:t>
+      </w:r>
+      <w:proofErr w:type="spellEnd"/>
+      <w:r>
+        <w:rPr>
+          <w:rFonts w:ascii="Arial" w:hAnsi="Arial" w:cs="Arial"/>
+          <w:color w:val="FF0000"/>
+          <w:kern w:val="0"/>
+        </w:rPr>
+        <w:t>'</w:t>
+      </w:r>
+      <w:r>
+        <w:rPr>
+          <w:rFonts w:ascii="Arial" w:hAnsi="Arial" w:cs="Arial"/>
+          <w:color w:val="808080"/>
+          <w:kern w:val="0"/>
+        </w:rPr>
+        <w:t>,</w:t>
+      </w:r>
+      <w:r>
+        <w:rPr>
+          <w:rFonts w:ascii="Arial" w:hAnsi="Arial" w:cs="Arial"/>
+          <w:color w:val="000000"/>
+          <w:kern w:val="0"/>
+        </w:rPr>
+        <w:t xml:space="preserve"> 162</w:t>
+      </w:r>
+      <w:r>
+        <w:rPr>
+          <w:rFonts w:ascii="Arial" w:hAnsi="Arial" w:cs="Arial"/>
+          <w:color w:val="808080"/>
+          <w:kern w:val="0"/>
+        </w:rPr>
+        <w:t>,</w:t>
+      </w:r>
+      <w:r>
+        <w:rPr>
+          <w:rFonts w:ascii="Arial" w:hAnsi="Arial" w:cs="Arial"/>
+          <w:color w:val="000000"/>
+          <w:kern w:val="0"/>
+        </w:rPr>
+        <w:t xml:space="preserve"> </w:t>
+      </w:r>
+      <w:r>
+        <w:rPr>
+          <w:rFonts w:ascii="Arial" w:hAnsi="Arial" w:cs="Arial"/>
+          <w:color w:val="FF0000"/>
+          <w:kern w:val="0"/>
+        </w:rPr>
+        <w:t>'Tres hombres violentos pelean por una caja que alberga 200 000 dólares, la cual fue escondida durante la Guerra Civil. Dado que ninguno puede encontrar la tumba donde está el botín sin la ayuda de los otros dos, deben colaborar, pese a odiarse.'</w:t>
+      </w:r>
+      <w:r>
+        <w:rPr>
+          <w:rFonts w:ascii="Arial" w:hAnsi="Arial" w:cs="Arial"/>
+          <w:color w:val="808080"/>
+          <w:kern w:val="0"/>
+        </w:rPr>
+        <w:t>,</w:t>
+      </w:r>
+      <w:r>
+        <w:rPr>
+          <w:rFonts w:ascii="Arial" w:hAnsi="Arial" w:cs="Arial"/>
+          <w:color w:val="000000"/>
+          <w:kern w:val="0"/>
+        </w:rPr>
+        <w:t xml:space="preserve"> </w:t>
+      </w:r>
+      <w:r>
+        <w:rPr>
+          <w:rFonts w:ascii="Arial" w:hAnsi="Arial" w:cs="Arial"/>
+          <w:color w:val="808080"/>
+          <w:kern w:val="0"/>
+        </w:rPr>
+        <w:t>NULL)</w:t>
+      </w:r>
+    </w:p>
+    <w:p>
+      <w:pPr>
+        <w:autoSpaceDE w:val="0"/>
+        <w:autoSpaceDN w:val="0"/>
+        <w:adjustRightInd w:val="0"/>
+        <w:spacing w:after="0" w:line="240" w:lineRule="auto"/>
+        <w:rPr>
+          <w:rFonts w:ascii="Arial" w:hAnsi="Arial" w:cs="Arial"/>
+          <w:color w:val="808080"/>
+          <w:kern w:val="0"/>
+        </w:rPr>
+      </w:pPr>
+    </w:p>
+    <w:p>
+      <w:pPr>
+        <w:autoSpaceDE w:val="0"/>
+        <w:autoSpaceDN w:val="0"/>
+        <w:adjustRightInd w:val="0"/>
+        <w:spacing w:after="0" w:line="240" w:lineRule="auto"/>
+        <w:rPr>
+          <w:rFonts w:ascii="Arial" w:hAnsi="Arial" w:cs="Arial"/>
+          <w:color w:val="808080"/>
+          <w:kern w:val="0"/>
+        </w:rPr>
+      </w:pPr>
+    </w:p>
+    <w:p>
+      <w:pPr>
+        <w:autoSpaceDE w:val="0"/>
+        <w:autoSpaceDN w:val="0"/>
+        <w:adjustRightInd w:val="0"/>
+        <w:spacing w:after="0" w:line="240" w:lineRule="auto"/>
+        <w:rPr>
+          <w:rFonts w:ascii="Arial" w:hAnsi="Arial" w:cs="Arial"/>
+          <w:color w:val="808080"/>
+          <w:kern w:val="0"/>
+        </w:rPr>
+      </w:pPr>
+    </w:p>
+    <w:p>
+      <w:pPr>
+        <w:autoSpaceDE w:val="0"/>
+        <w:autoSpaceDN w:val="0"/>
+        <w:adjustRightInd w:val="0"/>
+        <w:spacing w:after="0" w:line="240" w:lineRule="auto"/>
+        <w:rPr>
+          <w:rFonts w:ascii="Arial" w:hAnsi="Arial" w:cs="Arial"/>
+          <w:color w:val="808080"/>
+          <w:kern w:val="0"/>
+        </w:rPr>
+      </w:pPr>
+    </w:p>
+    <w:p>
+      <w:pPr>
+        <w:autoSpaceDE w:val="0"/>
+        <w:autoSpaceDN w:val="0"/>
+        <w:adjustRightInd w:val="0"/>
+        <w:spacing w:after="0" w:line="240" w:lineRule="auto"/>
+        <w:rPr>
+          <w:rFonts w:ascii="Arial" w:hAnsi="Arial" w:cs="Arial"/>
+          <w:lang w:val="es-MX"/>
+        </w:rPr>
+      </w:pPr>
     </w:p>
     <w:sectPr>
       <w:pgSz w:w="11906" w:h="16838"/>

</xml_diff>

<commit_message>
ejercicio 12 | unidad 1
</commit_message>
<xml_diff>
--- a/Unidad_1_SQL/Ejercicios-Unidad-1/Resolucion de ejercicios - Unidad 1.docx
+++ b/Unidad_1_SQL/Ejercicios-Unidad-1/Resolucion de ejercicios - Unidad 1.docx
@@ -7924,6 +7924,643 @@
           <w:kern w:val="0"/>
         </w:rPr>
       </w:pPr>
+    </w:p>
+    <w:p>
+      <w:pPr>
+        <w:autoSpaceDE w:val="0"/>
+        <w:autoSpaceDN w:val="0"/>
+        <w:adjustRightInd w:val="0"/>
+        <w:spacing w:after="0" w:line="240" w:lineRule="auto"/>
+        <w:rPr>
+          <w:rFonts w:ascii="Arial" w:hAnsi="Arial" w:cs="Arial"/>
+          <w:color w:val="808080"/>
+          <w:kern w:val="0"/>
+        </w:rPr>
+      </w:pPr>
+    </w:p>
+    <w:p>
+      <w:pPr>
+        <w:autoSpaceDE w:val="0"/>
+        <w:autoSpaceDN w:val="0"/>
+        <w:adjustRightInd w:val="0"/>
+        <w:spacing w:after="0" w:line="240" w:lineRule="auto"/>
+        <w:rPr>
+          <w:rFonts w:ascii="Arial" w:hAnsi="Arial" w:cs="Arial"/>
+          <w:color w:val="808080"/>
+          <w:kern w:val="0"/>
+        </w:rPr>
+      </w:pPr>
+    </w:p>
+    <w:p>
+      <w:pPr>
+        <w:autoSpaceDE w:val="0"/>
+        <w:autoSpaceDN w:val="0"/>
+        <w:adjustRightInd w:val="0"/>
+        <w:spacing w:after="0" w:line="240" w:lineRule="auto"/>
+        <w:rPr>
+          <w:rFonts w:ascii="Arial" w:hAnsi="Arial" w:cs="Arial"/>
+          <w:color w:val="000000"/>
+          <w:kern w:val="0"/>
+        </w:rPr>
+      </w:pPr>
+      <w:r>
+        <w:rPr>
+          <w:rFonts w:ascii="Arial" w:hAnsi="Arial" w:cs="Arial"/>
+          <w:color w:val="008000"/>
+          <w:kern w:val="0"/>
+        </w:rPr>
+        <w:t xml:space="preserve">-- 12) En base al Film recientemente agregado al Catálogo, agregárselo como Favorito a </w:t>
+      </w:r>
+      <w:proofErr w:type="spellStart"/>
+      <w:r>
+        <w:rPr>
+          <w:rFonts w:ascii="Arial" w:hAnsi="Arial" w:cs="Arial"/>
+          <w:color w:val="008000"/>
+          <w:kern w:val="0"/>
+        </w:rPr>
+        <w:t>Severus</w:t>
+      </w:r>
+      <w:proofErr w:type="spellEnd"/>
+      <w:r>
+        <w:rPr>
+          <w:rFonts w:ascii="Arial" w:hAnsi="Arial" w:cs="Arial"/>
+          <w:color w:val="008000"/>
+          <w:kern w:val="0"/>
+        </w:rPr>
+        <w:t xml:space="preserve"> </w:t>
+      </w:r>
+      <w:proofErr w:type="spellStart"/>
+      <w:r>
+        <w:rPr>
+          <w:rFonts w:ascii="Arial" w:hAnsi="Arial" w:cs="Arial"/>
+          <w:color w:val="008000"/>
+          <w:kern w:val="0"/>
+        </w:rPr>
+        <w:t>Snape</w:t>
+      </w:r>
+      <w:proofErr w:type="spellEnd"/>
+      <w:r>
+        <w:rPr>
+          <w:rFonts w:ascii="Arial" w:hAnsi="Arial" w:cs="Arial"/>
+          <w:color w:val="008000"/>
+          <w:kern w:val="0"/>
+        </w:rPr>
+        <w:t>.</w:t>
+      </w:r>
+    </w:p>
+    <w:p>
+      <w:pPr>
+        <w:autoSpaceDE w:val="0"/>
+        <w:autoSpaceDN w:val="0"/>
+        <w:adjustRightInd w:val="0"/>
+        <w:spacing w:after="0" w:line="240" w:lineRule="auto"/>
+        <w:rPr>
+          <w:rFonts w:ascii="Arial" w:hAnsi="Arial" w:cs="Arial"/>
+          <w:color w:val="000000"/>
+          <w:kern w:val="0"/>
+        </w:rPr>
+      </w:pPr>
+    </w:p>
+    <w:p>
+      <w:pPr>
+        <w:autoSpaceDE w:val="0"/>
+        <w:autoSpaceDN w:val="0"/>
+        <w:adjustRightInd w:val="0"/>
+        <w:spacing w:after="0" w:line="240" w:lineRule="auto"/>
+        <w:rPr>
+          <w:rFonts w:ascii="Arial" w:hAnsi="Arial" w:cs="Arial"/>
+          <w:color w:val="000000"/>
+          <w:kern w:val="0"/>
+        </w:rPr>
+      </w:pPr>
+      <w:r>
+        <w:rPr>
+          <w:rFonts w:ascii="Arial" w:hAnsi="Arial" w:cs="Arial"/>
+          <w:color w:val="0000FF"/>
+          <w:kern w:val="0"/>
+        </w:rPr>
+        <w:t>SELECT</w:t>
+      </w:r>
+      <w:r>
+        <w:rPr>
+          <w:rFonts w:ascii="Arial" w:hAnsi="Arial" w:cs="Arial"/>
+          <w:color w:val="000000"/>
+          <w:kern w:val="0"/>
+        </w:rPr>
+        <w:t xml:space="preserve"> </w:t>
+      </w:r>
+      <w:r>
+        <w:rPr>
+          <w:rFonts w:ascii="Arial" w:hAnsi="Arial" w:cs="Arial"/>
+          <w:color w:val="808080"/>
+          <w:kern w:val="0"/>
+        </w:rPr>
+        <w:t>*</w:t>
+      </w:r>
+      <w:r>
+        <w:rPr>
+          <w:rFonts w:ascii="Arial" w:hAnsi="Arial" w:cs="Arial"/>
+          <w:color w:val="000000"/>
+          <w:kern w:val="0"/>
+        </w:rPr>
+        <w:t xml:space="preserve"> </w:t>
+      </w:r>
+      <w:r>
+        <w:rPr>
+          <w:rFonts w:ascii="Arial" w:hAnsi="Arial" w:cs="Arial"/>
+          <w:color w:val="0000FF"/>
+          <w:kern w:val="0"/>
+        </w:rPr>
+        <w:t>FROM</w:t>
+      </w:r>
+      <w:r>
+        <w:rPr>
+          <w:rFonts w:ascii="Arial" w:hAnsi="Arial" w:cs="Arial"/>
+          <w:color w:val="000000"/>
+          <w:kern w:val="0"/>
+        </w:rPr>
+        <w:t xml:space="preserve"> </w:t>
+      </w:r>
+      <w:proofErr w:type="spellStart"/>
+      <w:r>
+        <w:rPr>
+          <w:rFonts w:ascii="Arial" w:hAnsi="Arial" w:cs="Arial"/>
+          <w:color w:val="000000"/>
+          <w:kern w:val="0"/>
+        </w:rPr>
+        <w:t>Peliculas</w:t>
+      </w:r>
+      <w:proofErr w:type="spellEnd"/>
+      <w:r>
+        <w:rPr>
+          <w:rFonts w:ascii="Arial" w:hAnsi="Arial" w:cs="Arial"/>
+          <w:color w:val="000000"/>
+          <w:kern w:val="0"/>
+        </w:rPr>
+        <w:t xml:space="preserve"> </w:t>
+      </w:r>
+      <w:r>
+        <w:rPr>
+          <w:rFonts w:ascii="Arial" w:hAnsi="Arial" w:cs="Arial"/>
+          <w:color w:val="008000"/>
+          <w:kern w:val="0"/>
+        </w:rPr>
+        <w:t>-- ID = 29</w:t>
+      </w:r>
+    </w:p>
+    <w:p>
+      <w:pPr>
+        <w:autoSpaceDE w:val="0"/>
+        <w:autoSpaceDN w:val="0"/>
+        <w:adjustRightInd w:val="0"/>
+        <w:spacing w:after="0" w:line="240" w:lineRule="auto"/>
+        <w:rPr>
+          <w:rFonts w:ascii="Arial" w:hAnsi="Arial" w:cs="Arial"/>
+          <w:color w:val="000000"/>
+          <w:kern w:val="0"/>
+        </w:rPr>
+      </w:pPr>
+      <w:r>
+        <w:rPr>
+          <w:rFonts w:ascii="Arial" w:hAnsi="Arial" w:cs="Arial"/>
+          <w:color w:val="0000FF"/>
+          <w:kern w:val="0"/>
+        </w:rPr>
+        <w:t>SELECT</w:t>
+      </w:r>
+      <w:r>
+        <w:rPr>
+          <w:rFonts w:ascii="Arial" w:hAnsi="Arial" w:cs="Arial"/>
+          <w:color w:val="000000"/>
+          <w:kern w:val="0"/>
+        </w:rPr>
+        <w:t xml:space="preserve"> </w:t>
+      </w:r>
+      <w:r>
+        <w:rPr>
+          <w:rFonts w:ascii="Arial" w:hAnsi="Arial" w:cs="Arial"/>
+          <w:color w:val="808080"/>
+          <w:kern w:val="0"/>
+        </w:rPr>
+        <w:t>*</w:t>
+      </w:r>
+      <w:r>
+        <w:rPr>
+          <w:rFonts w:ascii="Arial" w:hAnsi="Arial" w:cs="Arial"/>
+          <w:color w:val="000000"/>
+          <w:kern w:val="0"/>
+        </w:rPr>
+        <w:t xml:space="preserve"> </w:t>
+      </w:r>
+      <w:r>
+        <w:rPr>
+          <w:rFonts w:ascii="Arial" w:hAnsi="Arial" w:cs="Arial"/>
+          <w:color w:val="0000FF"/>
+          <w:kern w:val="0"/>
+        </w:rPr>
+        <w:t>FROM</w:t>
+      </w:r>
+      <w:r>
+        <w:rPr>
+          <w:rFonts w:ascii="Arial" w:hAnsi="Arial" w:cs="Arial"/>
+          <w:color w:val="000000"/>
+          <w:kern w:val="0"/>
+        </w:rPr>
+        <w:t xml:space="preserve"> Usuarios </w:t>
+      </w:r>
+      <w:r>
+        <w:rPr>
+          <w:rFonts w:ascii="Arial" w:hAnsi="Arial" w:cs="Arial"/>
+          <w:color w:val="008000"/>
+          <w:kern w:val="0"/>
+        </w:rPr>
+        <w:t>-- ID = 4</w:t>
+      </w:r>
+    </w:p>
+    <w:p>
+      <w:pPr>
+        <w:autoSpaceDE w:val="0"/>
+        <w:autoSpaceDN w:val="0"/>
+        <w:adjustRightInd w:val="0"/>
+        <w:spacing w:after="0" w:line="240" w:lineRule="auto"/>
+        <w:rPr>
+          <w:rFonts w:ascii="Arial" w:hAnsi="Arial" w:cs="Arial"/>
+          <w:color w:val="000000"/>
+          <w:kern w:val="0"/>
+        </w:rPr>
+      </w:pPr>
+      <w:r>
+        <w:rPr>
+          <w:rFonts w:ascii="Arial" w:hAnsi="Arial" w:cs="Arial"/>
+          <w:color w:val="0000FF"/>
+          <w:kern w:val="0"/>
+        </w:rPr>
+        <w:t>SELECT</w:t>
+      </w:r>
+      <w:r>
+        <w:rPr>
+          <w:rFonts w:ascii="Arial" w:hAnsi="Arial" w:cs="Arial"/>
+          <w:color w:val="000000"/>
+          <w:kern w:val="0"/>
+        </w:rPr>
+        <w:t xml:space="preserve"> </w:t>
+      </w:r>
+      <w:r>
+        <w:rPr>
+          <w:rFonts w:ascii="Arial" w:hAnsi="Arial" w:cs="Arial"/>
+          <w:color w:val="808080"/>
+          <w:kern w:val="0"/>
+        </w:rPr>
+        <w:t>*</w:t>
+      </w:r>
+      <w:r>
+        <w:rPr>
+          <w:rFonts w:ascii="Arial" w:hAnsi="Arial" w:cs="Arial"/>
+          <w:color w:val="000000"/>
+          <w:kern w:val="0"/>
+        </w:rPr>
+        <w:t xml:space="preserve"> </w:t>
+      </w:r>
+      <w:r>
+        <w:rPr>
+          <w:rFonts w:ascii="Arial" w:hAnsi="Arial" w:cs="Arial"/>
+          <w:color w:val="0000FF"/>
+          <w:kern w:val="0"/>
+        </w:rPr>
+        <w:t>FROM</w:t>
+      </w:r>
+      <w:r>
+        <w:rPr>
+          <w:rFonts w:ascii="Arial" w:hAnsi="Arial" w:cs="Arial"/>
+          <w:color w:val="000000"/>
+          <w:kern w:val="0"/>
+        </w:rPr>
+        <w:t xml:space="preserve"> [</w:t>
+      </w:r>
+      <w:proofErr w:type="spellStart"/>
+      <w:r>
+        <w:rPr>
+          <w:rFonts w:ascii="Arial" w:hAnsi="Arial" w:cs="Arial"/>
+          <w:color w:val="000000"/>
+          <w:kern w:val="0"/>
+        </w:rPr>
+        <w:t>Usuarios.Favoritos</w:t>
+      </w:r>
+      <w:proofErr w:type="spellEnd"/>
+      <w:r>
+        <w:rPr>
+          <w:rFonts w:ascii="Arial" w:hAnsi="Arial" w:cs="Arial"/>
+          <w:color w:val="000000"/>
+          <w:kern w:val="0"/>
+        </w:rPr>
+        <w:t xml:space="preserve">] </w:t>
+      </w:r>
+      <w:r>
+        <w:rPr>
+          <w:rFonts w:ascii="Arial" w:hAnsi="Arial" w:cs="Arial"/>
+          <w:color w:val="008000"/>
+          <w:kern w:val="0"/>
+        </w:rPr>
+        <w:t xml:space="preserve">-- </w:t>
+      </w:r>
+      <w:proofErr w:type="spellStart"/>
+      <w:r>
+        <w:rPr>
+          <w:rFonts w:ascii="Arial" w:hAnsi="Arial" w:cs="Arial"/>
+          <w:color w:val="008000"/>
+          <w:kern w:val="0"/>
+        </w:rPr>
+        <w:t>idpelicula</w:t>
+      </w:r>
+      <w:proofErr w:type="spellEnd"/>
+      <w:r>
+        <w:rPr>
+          <w:rFonts w:ascii="Arial" w:hAnsi="Arial" w:cs="Arial"/>
+          <w:color w:val="008000"/>
+          <w:kern w:val="0"/>
+        </w:rPr>
+        <w:t xml:space="preserve"> | </w:t>
+      </w:r>
+      <w:proofErr w:type="spellStart"/>
+      <w:r>
+        <w:rPr>
+          <w:rFonts w:ascii="Arial" w:hAnsi="Arial" w:cs="Arial"/>
+          <w:color w:val="008000"/>
+          <w:kern w:val="0"/>
+        </w:rPr>
+        <w:t>idusuario</w:t>
+      </w:r>
+      <w:proofErr w:type="spellEnd"/>
+      <w:r>
+        <w:rPr>
+          <w:rFonts w:ascii="Arial" w:hAnsi="Arial" w:cs="Arial"/>
+          <w:color w:val="008000"/>
+          <w:kern w:val="0"/>
+        </w:rPr>
+        <w:t xml:space="preserve"> | </w:t>
+      </w:r>
+      <w:proofErr w:type="spellStart"/>
+      <w:r>
+        <w:rPr>
+          <w:rFonts w:ascii="Arial" w:hAnsi="Arial" w:cs="Arial"/>
+          <w:color w:val="008000"/>
+          <w:kern w:val="0"/>
+        </w:rPr>
+        <w:t>fechafav</w:t>
+      </w:r>
+      <w:proofErr w:type="spellEnd"/>
+    </w:p>
+    <w:p>
+      <w:pPr>
+        <w:autoSpaceDE w:val="0"/>
+        <w:autoSpaceDN w:val="0"/>
+        <w:adjustRightInd w:val="0"/>
+        <w:spacing w:after="0" w:line="240" w:lineRule="auto"/>
+        <w:rPr>
+          <w:rFonts w:ascii="Arial" w:hAnsi="Arial" w:cs="Arial"/>
+          <w:color w:val="000000"/>
+          <w:kern w:val="0"/>
+        </w:rPr>
+      </w:pPr>
+    </w:p>
+    <w:p>
+      <w:pPr>
+        <w:autoSpaceDE w:val="0"/>
+        <w:autoSpaceDN w:val="0"/>
+        <w:adjustRightInd w:val="0"/>
+        <w:spacing w:after="0" w:line="240" w:lineRule="auto"/>
+        <w:rPr>
+          <w:rFonts w:ascii="Arial" w:hAnsi="Arial" w:cs="Arial"/>
+          <w:color w:val="808080"/>
+          <w:kern w:val="0"/>
+        </w:rPr>
+      </w:pPr>
+      <w:r>
+        <w:rPr>
+          <w:rFonts w:ascii="Arial" w:hAnsi="Arial" w:cs="Arial"/>
+          <w:color w:val="0000FF"/>
+          <w:kern w:val="0"/>
+        </w:rPr>
+        <w:t>INSERT</w:t>
+      </w:r>
+      <w:r>
+        <w:rPr>
+          <w:rFonts w:ascii="Arial" w:hAnsi="Arial" w:cs="Arial"/>
+          <w:color w:val="000000"/>
+          <w:kern w:val="0"/>
+        </w:rPr>
+        <w:t xml:space="preserve"> </w:t>
+      </w:r>
+      <w:r>
+        <w:rPr>
+          <w:rFonts w:ascii="Arial" w:hAnsi="Arial" w:cs="Arial"/>
+          <w:color w:val="0000FF"/>
+          <w:kern w:val="0"/>
+        </w:rPr>
+        <w:t>INTO</w:t>
+      </w:r>
+      <w:r>
+        <w:rPr>
+          <w:rFonts w:ascii="Arial" w:hAnsi="Arial" w:cs="Arial"/>
+          <w:color w:val="000000"/>
+          <w:kern w:val="0"/>
+        </w:rPr>
+        <w:t xml:space="preserve"> [</w:t>
+      </w:r>
+      <w:proofErr w:type="spellStart"/>
+      <w:r>
+        <w:rPr>
+          <w:rFonts w:ascii="Arial" w:hAnsi="Arial" w:cs="Arial"/>
+          <w:color w:val="000000"/>
+          <w:kern w:val="0"/>
+        </w:rPr>
+        <w:t>Usuarios.Favoritos</w:t>
+      </w:r>
+      <w:proofErr w:type="spellEnd"/>
+      <w:r>
+        <w:rPr>
+          <w:rFonts w:ascii="Arial" w:hAnsi="Arial" w:cs="Arial"/>
+          <w:color w:val="000000"/>
+          <w:kern w:val="0"/>
+        </w:rPr>
+        <w:t>]</w:t>
+      </w:r>
+      <w:r>
+        <w:rPr>
+          <w:rFonts w:ascii="Arial" w:hAnsi="Arial" w:cs="Arial"/>
+          <w:color w:val="0000FF"/>
+          <w:kern w:val="0"/>
+        </w:rPr>
+        <w:t xml:space="preserve"> </w:t>
+      </w:r>
+      <w:r>
+        <w:rPr>
+          <w:rFonts w:ascii="Arial" w:hAnsi="Arial" w:cs="Arial"/>
+          <w:color w:val="808080"/>
+          <w:kern w:val="0"/>
+        </w:rPr>
+        <w:t>(</w:t>
+      </w:r>
+      <w:proofErr w:type="spellStart"/>
+      <w:r>
+        <w:rPr>
+          <w:rFonts w:ascii="Arial" w:hAnsi="Arial" w:cs="Arial"/>
+          <w:color w:val="000000"/>
+          <w:kern w:val="0"/>
+        </w:rPr>
+        <w:t>IdPelicula</w:t>
+      </w:r>
+      <w:proofErr w:type="spellEnd"/>
+      <w:r>
+        <w:rPr>
+          <w:rFonts w:ascii="Arial" w:hAnsi="Arial" w:cs="Arial"/>
+          <w:color w:val="808080"/>
+          <w:kern w:val="0"/>
+        </w:rPr>
+        <w:t>,</w:t>
+      </w:r>
+      <w:r>
+        <w:rPr>
+          <w:rFonts w:ascii="Arial" w:hAnsi="Arial" w:cs="Arial"/>
+          <w:color w:val="000000"/>
+          <w:kern w:val="0"/>
+        </w:rPr>
+        <w:t xml:space="preserve"> </w:t>
+      </w:r>
+      <w:proofErr w:type="spellStart"/>
+      <w:r>
+        <w:rPr>
+          <w:rFonts w:ascii="Arial" w:hAnsi="Arial" w:cs="Arial"/>
+          <w:color w:val="000000"/>
+          <w:kern w:val="0"/>
+        </w:rPr>
+        <w:t>IdUsuario</w:t>
+      </w:r>
+      <w:proofErr w:type="spellEnd"/>
+      <w:r>
+        <w:rPr>
+          <w:rFonts w:ascii="Arial" w:hAnsi="Arial" w:cs="Arial"/>
+          <w:color w:val="808080"/>
+          <w:kern w:val="0"/>
+        </w:rPr>
+        <w:t>,</w:t>
+      </w:r>
+      <w:r>
+        <w:rPr>
+          <w:rFonts w:ascii="Arial" w:hAnsi="Arial" w:cs="Arial"/>
+          <w:color w:val="000000"/>
+          <w:kern w:val="0"/>
+        </w:rPr>
+        <w:t xml:space="preserve"> </w:t>
+      </w:r>
+      <w:proofErr w:type="spellStart"/>
+      <w:r>
+        <w:rPr>
+          <w:rFonts w:ascii="Arial" w:hAnsi="Arial" w:cs="Arial"/>
+          <w:color w:val="000000"/>
+          <w:kern w:val="0"/>
+        </w:rPr>
+        <w:t>FechaFavorito</w:t>
+      </w:r>
+      <w:proofErr w:type="spellEnd"/>
+      <w:r>
+        <w:rPr>
+          <w:rFonts w:ascii="Arial" w:hAnsi="Arial" w:cs="Arial"/>
+          <w:color w:val="808080"/>
+          <w:kern w:val="0"/>
+        </w:rPr>
+        <w:t>)</w:t>
+      </w:r>
+      <w:r>
+        <w:rPr>
+          <w:rFonts w:ascii="Arial" w:hAnsi="Arial" w:cs="Arial"/>
+          <w:color w:val="000000"/>
+          <w:kern w:val="0"/>
+        </w:rPr>
+        <w:t xml:space="preserve"> </w:t>
+      </w:r>
+      <w:r>
+        <w:rPr>
+          <w:rFonts w:ascii="Arial" w:hAnsi="Arial" w:cs="Arial"/>
+          <w:color w:val="0000FF"/>
+          <w:kern w:val="0"/>
+        </w:rPr>
+        <w:t xml:space="preserve">VALUES </w:t>
+      </w:r>
+      <w:r>
+        <w:rPr>
+          <w:rFonts w:ascii="Arial" w:hAnsi="Arial" w:cs="Arial"/>
+          <w:color w:val="808080"/>
+          <w:kern w:val="0"/>
+        </w:rPr>
+        <w:t>(</w:t>
+      </w:r>
+      <w:r>
+        <w:rPr>
+          <w:rFonts w:ascii="Arial" w:hAnsi="Arial" w:cs="Arial"/>
+          <w:color w:val="000000"/>
+          <w:kern w:val="0"/>
+        </w:rPr>
+        <w:t>29</w:t>
+      </w:r>
+      <w:r>
+        <w:rPr>
+          <w:rFonts w:ascii="Arial" w:hAnsi="Arial" w:cs="Arial"/>
+          <w:color w:val="808080"/>
+          <w:kern w:val="0"/>
+        </w:rPr>
+        <w:t>,</w:t>
+      </w:r>
+      <w:r>
+        <w:rPr>
+          <w:rFonts w:ascii="Arial" w:hAnsi="Arial" w:cs="Arial"/>
+          <w:color w:val="000000"/>
+          <w:kern w:val="0"/>
+        </w:rPr>
+        <w:t xml:space="preserve"> 4</w:t>
+      </w:r>
+      <w:r>
+        <w:rPr>
+          <w:rFonts w:ascii="Arial" w:hAnsi="Arial" w:cs="Arial"/>
+          <w:color w:val="808080"/>
+          <w:kern w:val="0"/>
+        </w:rPr>
+        <w:t>,</w:t>
+      </w:r>
+      <w:r>
+        <w:rPr>
+          <w:rFonts w:ascii="Arial" w:hAnsi="Arial" w:cs="Arial"/>
+          <w:color w:val="000000"/>
+          <w:kern w:val="0"/>
+        </w:rPr>
+        <w:t xml:space="preserve"> </w:t>
+      </w:r>
+      <w:proofErr w:type="gramStart"/>
+      <w:r>
+        <w:rPr>
+          <w:rFonts w:ascii="Arial" w:hAnsi="Arial" w:cs="Arial"/>
+          <w:color w:val="FF00FF"/>
+          <w:kern w:val="0"/>
+        </w:rPr>
+        <w:t>GETDATE</w:t>
+      </w:r>
+      <w:r>
+        <w:rPr>
+          <w:rFonts w:ascii="Arial" w:hAnsi="Arial" w:cs="Arial"/>
+          <w:color w:val="808080"/>
+          <w:kern w:val="0"/>
+        </w:rPr>
+        <w:t>(</w:t>
+      </w:r>
+      <w:proofErr w:type="gramEnd"/>
+      <w:r>
+        <w:rPr>
+          <w:rFonts w:ascii="Arial" w:hAnsi="Arial" w:cs="Arial"/>
+          <w:color w:val="808080"/>
+          <w:kern w:val="0"/>
+        </w:rPr>
+        <w:t>))</w:t>
+      </w:r>
     </w:p>
     <w:p>
       <w:pPr>

</xml_diff>

<commit_message>
ejercicio 13 | unidad 1
</commit_message>
<xml_diff>
--- a/Unidad_1_SQL/Ejercicios-Unidad-1/Resolucion de ejercicios - Unidad 1.docx
+++ b/Unidad_1_SQL/Ejercicios-Unidad-1/Resolucion de ejercicios - Unidad 1.docx
@@ -8609,9 +8609,1145 @@
         <w:spacing w:after="0" w:line="240" w:lineRule="auto"/>
         <w:rPr>
           <w:rFonts w:ascii="Arial" w:hAnsi="Arial" w:cs="Arial"/>
+          <w:color w:val="000000"/>
+          <w:kern w:val="0"/>
+        </w:rPr>
+      </w:pPr>
+      <w:r>
+        <w:rPr>
+          <w:rFonts w:ascii="Arial" w:hAnsi="Arial" w:cs="Arial"/>
+          <w:color w:val="008000"/>
+          <w:kern w:val="0"/>
+        </w:rPr>
+        <w:t xml:space="preserve">-- 13) Ahora hagamos que esta </w:t>
+      </w:r>
+      <w:proofErr w:type="spellStart"/>
+      <w:r>
+        <w:rPr>
+          <w:rFonts w:ascii="Arial" w:hAnsi="Arial" w:cs="Arial"/>
+          <w:color w:val="008000"/>
+          <w:kern w:val="0"/>
+        </w:rPr>
+        <w:t>pelicula</w:t>
+      </w:r>
+      <w:proofErr w:type="spellEnd"/>
+      <w:r>
+        <w:rPr>
+          <w:rFonts w:ascii="Arial" w:hAnsi="Arial" w:cs="Arial"/>
+          <w:color w:val="008000"/>
+          <w:kern w:val="0"/>
+        </w:rPr>
+        <w:t xml:space="preserve"> se pueda ver en las Plataformas de Netflix y Amazon.</w:t>
+      </w:r>
+    </w:p>
+    <w:p>
+      <w:pPr>
+        <w:autoSpaceDE w:val="0"/>
+        <w:autoSpaceDN w:val="0"/>
+        <w:adjustRightInd w:val="0"/>
+        <w:spacing w:after="0" w:line="240" w:lineRule="auto"/>
+        <w:rPr>
+          <w:rFonts w:ascii="Arial" w:hAnsi="Arial" w:cs="Arial"/>
+          <w:color w:val="000000"/>
+          <w:kern w:val="0"/>
+        </w:rPr>
+      </w:pPr>
+    </w:p>
+    <w:p>
+      <w:pPr>
+        <w:autoSpaceDE w:val="0"/>
+        <w:autoSpaceDN w:val="0"/>
+        <w:adjustRightInd w:val="0"/>
+        <w:spacing w:after="0" w:line="240" w:lineRule="auto"/>
+        <w:rPr>
+          <w:rFonts w:ascii="Arial" w:hAnsi="Arial" w:cs="Arial"/>
+          <w:color w:val="000000"/>
+          <w:kern w:val="0"/>
+        </w:rPr>
+      </w:pPr>
+      <w:r>
+        <w:rPr>
+          <w:rFonts w:ascii="Arial" w:hAnsi="Arial" w:cs="Arial"/>
+          <w:color w:val="0000FF"/>
+          <w:kern w:val="0"/>
+        </w:rPr>
+        <w:t>SELECT</w:t>
+      </w:r>
+      <w:r>
+        <w:rPr>
+          <w:rFonts w:ascii="Arial" w:hAnsi="Arial" w:cs="Arial"/>
+          <w:color w:val="000000"/>
+          <w:kern w:val="0"/>
+        </w:rPr>
+        <w:t xml:space="preserve"> </w:t>
+      </w:r>
+      <w:r>
+        <w:rPr>
+          <w:rFonts w:ascii="Arial" w:hAnsi="Arial" w:cs="Arial"/>
+          <w:color w:val="808080"/>
+          <w:kern w:val="0"/>
+        </w:rPr>
+        <w:t>*</w:t>
+      </w:r>
+      <w:r>
+        <w:rPr>
+          <w:rFonts w:ascii="Arial" w:hAnsi="Arial" w:cs="Arial"/>
+          <w:color w:val="000000"/>
+          <w:kern w:val="0"/>
+        </w:rPr>
+        <w:t xml:space="preserve"> </w:t>
+      </w:r>
+      <w:r>
+        <w:rPr>
+          <w:rFonts w:ascii="Arial" w:hAnsi="Arial" w:cs="Arial"/>
+          <w:color w:val="0000FF"/>
+          <w:kern w:val="0"/>
+        </w:rPr>
+        <w:t>FROM</w:t>
+      </w:r>
+      <w:r>
+        <w:rPr>
+          <w:rFonts w:ascii="Arial" w:hAnsi="Arial" w:cs="Arial"/>
+          <w:color w:val="000000"/>
+          <w:kern w:val="0"/>
+        </w:rPr>
+        <w:t xml:space="preserve"> Plataformas </w:t>
+      </w:r>
+      <w:r>
+        <w:rPr>
+          <w:rFonts w:ascii="Arial" w:hAnsi="Arial" w:cs="Arial"/>
+          <w:color w:val="008000"/>
+          <w:kern w:val="0"/>
+        </w:rPr>
+        <w:t>-- ID = 1 | ID = 2</w:t>
+      </w:r>
+    </w:p>
+    <w:p>
+      <w:pPr>
+        <w:autoSpaceDE w:val="0"/>
+        <w:autoSpaceDN w:val="0"/>
+        <w:adjustRightInd w:val="0"/>
+        <w:spacing w:after="0" w:line="240" w:lineRule="auto"/>
+        <w:rPr>
+          <w:rFonts w:ascii="Arial" w:hAnsi="Arial" w:cs="Arial"/>
+          <w:color w:val="000000"/>
+          <w:kern w:val="0"/>
+        </w:rPr>
+      </w:pPr>
+      <w:r>
+        <w:rPr>
+          <w:rFonts w:ascii="Arial" w:hAnsi="Arial" w:cs="Arial"/>
+          <w:color w:val="0000FF"/>
+          <w:kern w:val="0"/>
+        </w:rPr>
+        <w:t>SELECT</w:t>
+      </w:r>
+      <w:r>
+        <w:rPr>
+          <w:rFonts w:ascii="Arial" w:hAnsi="Arial" w:cs="Arial"/>
+          <w:color w:val="000000"/>
+          <w:kern w:val="0"/>
+        </w:rPr>
+        <w:t xml:space="preserve"> </w:t>
+      </w:r>
+      <w:r>
+        <w:rPr>
+          <w:rFonts w:ascii="Arial" w:hAnsi="Arial" w:cs="Arial"/>
+          <w:color w:val="808080"/>
+          <w:kern w:val="0"/>
+        </w:rPr>
+        <w:t>*</w:t>
+      </w:r>
+      <w:r>
+        <w:rPr>
+          <w:rFonts w:ascii="Arial" w:hAnsi="Arial" w:cs="Arial"/>
+          <w:color w:val="000000"/>
+          <w:kern w:val="0"/>
+        </w:rPr>
+        <w:t xml:space="preserve"> </w:t>
+      </w:r>
+      <w:r>
+        <w:rPr>
+          <w:rFonts w:ascii="Arial" w:hAnsi="Arial" w:cs="Arial"/>
+          <w:color w:val="0000FF"/>
+          <w:kern w:val="0"/>
+        </w:rPr>
+        <w:t>FROM</w:t>
+      </w:r>
+      <w:r>
+        <w:rPr>
+          <w:rFonts w:ascii="Arial" w:hAnsi="Arial" w:cs="Arial"/>
+          <w:color w:val="000000"/>
+          <w:kern w:val="0"/>
+        </w:rPr>
+        <w:t xml:space="preserve"> </w:t>
+      </w:r>
+      <w:proofErr w:type="spellStart"/>
+      <w:r>
+        <w:rPr>
+          <w:rFonts w:ascii="Arial" w:hAnsi="Arial" w:cs="Arial"/>
+          <w:color w:val="000000"/>
+          <w:kern w:val="0"/>
+        </w:rPr>
+        <w:t>Peliculas</w:t>
+      </w:r>
+      <w:proofErr w:type="spellEnd"/>
+      <w:r>
+        <w:rPr>
+          <w:rFonts w:ascii="Arial" w:hAnsi="Arial" w:cs="Arial"/>
+          <w:color w:val="000000"/>
+          <w:kern w:val="0"/>
+        </w:rPr>
+        <w:t xml:space="preserve"> </w:t>
+      </w:r>
+      <w:r>
+        <w:rPr>
+          <w:rFonts w:ascii="Arial" w:hAnsi="Arial" w:cs="Arial"/>
+          <w:color w:val="008000"/>
+          <w:kern w:val="0"/>
+        </w:rPr>
+        <w:t>-- ID = 29</w:t>
+      </w:r>
+    </w:p>
+    <w:p>
+      <w:pPr>
+        <w:autoSpaceDE w:val="0"/>
+        <w:autoSpaceDN w:val="0"/>
+        <w:adjustRightInd w:val="0"/>
+        <w:spacing w:after="0" w:line="240" w:lineRule="auto"/>
+        <w:rPr>
+          <w:rFonts w:ascii="Arial" w:hAnsi="Arial" w:cs="Arial"/>
+          <w:color w:val="000000"/>
+          <w:kern w:val="0"/>
+        </w:rPr>
+      </w:pPr>
+      <w:r>
+        <w:rPr>
+          <w:rFonts w:ascii="Arial" w:hAnsi="Arial" w:cs="Arial"/>
+          <w:color w:val="0000FF"/>
+          <w:kern w:val="0"/>
+        </w:rPr>
+        <w:t>SELECT</w:t>
+      </w:r>
+      <w:r>
+        <w:rPr>
+          <w:rFonts w:ascii="Arial" w:hAnsi="Arial" w:cs="Arial"/>
+          <w:color w:val="000000"/>
+          <w:kern w:val="0"/>
+        </w:rPr>
+        <w:t xml:space="preserve"> </w:t>
+      </w:r>
+      <w:r>
+        <w:rPr>
+          <w:rFonts w:ascii="Arial" w:hAnsi="Arial" w:cs="Arial"/>
+          <w:color w:val="808080"/>
+          <w:kern w:val="0"/>
+        </w:rPr>
+        <w:t>*</w:t>
+      </w:r>
+      <w:r>
+        <w:rPr>
+          <w:rFonts w:ascii="Arial" w:hAnsi="Arial" w:cs="Arial"/>
+          <w:color w:val="000000"/>
+          <w:kern w:val="0"/>
+        </w:rPr>
+        <w:t xml:space="preserve"> </w:t>
+      </w:r>
+      <w:r>
+        <w:rPr>
+          <w:rFonts w:ascii="Arial" w:hAnsi="Arial" w:cs="Arial"/>
+          <w:color w:val="0000FF"/>
+          <w:kern w:val="0"/>
+        </w:rPr>
+        <w:t>FROM</w:t>
+      </w:r>
+      <w:r>
+        <w:rPr>
+          <w:rFonts w:ascii="Arial" w:hAnsi="Arial" w:cs="Arial"/>
+          <w:color w:val="000000"/>
+          <w:kern w:val="0"/>
+        </w:rPr>
+        <w:t xml:space="preserve"> [</w:t>
+      </w:r>
+      <w:proofErr w:type="spellStart"/>
+      <w:r>
+        <w:rPr>
+          <w:rFonts w:ascii="Arial" w:hAnsi="Arial" w:cs="Arial"/>
+          <w:color w:val="000000"/>
+          <w:kern w:val="0"/>
+        </w:rPr>
+        <w:t>Peliculas.Plataformas</w:t>
+      </w:r>
+      <w:proofErr w:type="spellEnd"/>
+      <w:proofErr w:type="gramStart"/>
+      <w:r>
+        <w:rPr>
+          <w:rFonts w:ascii="Arial" w:hAnsi="Arial" w:cs="Arial"/>
+          <w:color w:val="000000"/>
+          <w:kern w:val="0"/>
+        </w:rPr>
+        <w:t xml:space="preserve">]  </w:t>
+      </w:r>
+      <w:r>
+        <w:rPr>
+          <w:rFonts w:ascii="Arial" w:hAnsi="Arial" w:cs="Arial"/>
+          <w:color w:val="008000"/>
+          <w:kern w:val="0"/>
+        </w:rPr>
+        <w:t>--</w:t>
+      </w:r>
+      <w:proofErr w:type="gramEnd"/>
+      <w:r>
+        <w:rPr>
+          <w:rFonts w:ascii="Arial" w:hAnsi="Arial" w:cs="Arial"/>
+          <w:color w:val="008000"/>
+          <w:kern w:val="0"/>
+        </w:rPr>
+        <w:t xml:space="preserve">  </w:t>
+      </w:r>
+      <w:proofErr w:type="spellStart"/>
+      <w:r>
+        <w:rPr>
+          <w:rFonts w:ascii="Arial" w:hAnsi="Arial" w:cs="Arial"/>
+          <w:color w:val="008000"/>
+          <w:kern w:val="0"/>
+        </w:rPr>
+        <w:t>idpelicula</w:t>
+      </w:r>
+      <w:proofErr w:type="spellEnd"/>
+      <w:r>
+        <w:rPr>
+          <w:rFonts w:ascii="Arial" w:hAnsi="Arial" w:cs="Arial"/>
+          <w:color w:val="008000"/>
+          <w:kern w:val="0"/>
+        </w:rPr>
+        <w:t xml:space="preserve"> | </w:t>
+      </w:r>
+      <w:proofErr w:type="spellStart"/>
+      <w:r>
+        <w:rPr>
+          <w:rFonts w:ascii="Arial" w:hAnsi="Arial" w:cs="Arial"/>
+          <w:color w:val="008000"/>
+          <w:kern w:val="0"/>
+        </w:rPr>
+        <w:t>idplataforma</w:t>
+      </w:r>
+      <w:proofErr w:type="spellEnd"/>
+      <w:r>
+        <w:rPr>
+          <w:rFonts w:ascii="Arial" w:hAnsi="Arial" w:cs="Arial"/>
+          <w:color w:val="008000"/>
+          <w:kern w:val="0"/>
+        </w:rPr>
+        <w:t xml:space="preserve"> | </w:t>
+      </w:r>
+      <w:proofErr w:type="spellStart"/>
+      <w:r>
+        <w:rPr>
+          <w:rFonts w:ascii="Arial" w:hAnsi="Arial" w:cs="Arial"/>
+          <w:color w:val="008000"/>
+          <w:kern w:val="0"/>
+        </w:rPr>
+        <w:t>fechaAlta</w:t>
+      </w:r>
+      <w:proofErr w:type="spellEnd"/>
+      <w:r>
+        <w:rPr>
+          <w:rFonts w:ascii="Arial" w:hAnsi="Arial" w:cs="Arial"/>
+          <w:color w:val="008000"/>
+          <w:kern w:val="0"/>
+        </w:rPr>
+        <w:t xml:space="preserve"> | </w:t>
+      </w:r>
+      <w:proofErr w:type="spellStart"/>
+      <w:r>
+        <w:rPr>
+          <w:rFonts w:ascii="Arial" w:hAnsi="Arial" w:cs="Arial"/>
+          <w:color w:val="008000"/>
+          <w:kern w:val="0"/>
+        </w:rPr>
+        <w:t>fechaBaja</w:t>
+      </w:r>
+      <w:proofErr w:type="spellEnd"/>
+      <w:r>
+        <w:rPr>
+          <w:rFonts w:ascii="Arial" w:hAnsi="Arial" w:cs="Arial"/>
+          <w:color w:val="008000"/>
+          <w:kern w:val="0"/>
+        </w:rPr>
+        <w:t xml:space="preserve"> (NULL)</w:t>
+      </w:r>
+    </w:p>
+    <w:p>
+      <w:pPr>
+        <w:autoSpaceDE w:val="0"/>
+        <w:autoSpaceDN w:val="0"/>
+        <w:adjustRightInd w:val="0"/>
+        <w:spacing w:after="0" w:line="240" w:lineRule="auto"/>
+        <w:rPr>
+          <w:rFonts w:ascii="Arial" w:hAnsi="Arial" w:cs="Arial"/>
+          <w:color w:val="000000"/>
+          <w:kern w:val="0"/>
+        </w:rPr>
+      </w:pPr>
+    </w:p>
+    <w:p>
+      <w:pPr>
+        <w:autoSpaceDE w:val="0"/>
+        <w:autoSpaceDN w:val="0"/>
+        <w:adjustRightInd w:val="0"/>
+        <w:spacing w:after="0" w:line="240" w:lineRule="auto"/>
+        <w:rPr>
+          <w:rFonts w:ascii="Arial" w:hAnsi="Arial" w:cs="Arial"/>
+          <w:color w:val="000000"/>
+          <w:kern w:val="0"/>
+        </w:rPr>
+      </w:pPr>
+      <w:r>
+        <w:rPr>
+          <w:rFonts w:ascii="Arial" w:hAnsi="Arial" w:cs="Arial"/>
+          <w:color w:val="0000FF"/>
+          <w:kern w:val="0"/>
+        </w:rPr>
+        <w:t>INSERT</w:t>
+      </w:r>
+      <w:r>
+        <w:rPr>
+          <w:rFonts w:ascii="Arial" w:hAnsi="Arial" w:cs="Arial"/>
+          <w:color w:val="000000"/>
+          <w:kern w:val="0"/>
+        </w:rPr>
+        <w:t xml:space="preserve"> </w:t>
+      </w:r>
+      <w:r>
+        <w:rPr>
+          <w:rFonts w:ascii="Arial" w:hAnsi="Arial" w:cs="Arial"/>
+          <w:color w:val="0000FF"/>
+          <w:kern w:val="0"/>
+        </w:rPr>
+        <w:t>INTO</w:t>
+      </w:r>
+      <w:r>
+        <w:rPr>
+          <w:rFonts w:ascii="Arial" w:hAnsi="Arial" w:cs="Arial"/>
+          <w:color w:val="000000"/>
+          <w:kern w:val="0"/>
+        </w:rPr>
+        <w:t xml:space="preserve"> [</w:t>
+      </w:r>
+      <w:proofErr w:type="spellStart"/>
+      <w:r>
+        <w:rPr>
+          <w:rFonts w:ascii="Arial" w:hAnsi="Arial" w:cs="Arial"/>
+          <w:color w:val="000000"/>
+          <w:kern w:val="0"/>
+        </w:rPr>
+        <w:t>Peliculas.Plataformas</w:t>
+      </w:r>
+      <w:proofErr w:type="spellEnd"/>
+      <w:r>
+        <w:rPr>
+          <w:rFonts w:ascii="Arial" w:hAnsi="Arial" w:cs="Arial"/>
+          <w:color w:val="000000"/>
+          <w:kern w:val="0"/>
+        </w:rPr>
+        <w:t>]</w:t>
+      </w:r>
+      <w:r>
+        <w:rPr>
+          <w:rFonts w:ascii="Arial" w:hAnsi="Arial" w:cs="Arial"/>
+          <w:color w:val="0000FF"/>
+          <w:kern w:val="0"/>
+        </w:rPr>
+        <w:t xml:space="preserve"> </w:t>
+      </w:r>
+      <w:r>
+        <w:rPr>
+          <w:rFonts w:ascii="Arial" w:hAnsi="Arial" w:cs="Arial"/>
+          <w:color w:val="808080"/>
+          <w:kern w:val="0"/>
+        </w:rPr>
+        <w:t>(</w:t>
+      </w:r>
+      <w:r>
+        <w:rPr>
+          <w:rFonts w:ascii="Arial" w:hAnsi="Arial" w:cs="Arial"/>
+          <w:color w:val="000000"/>
+          <w:kern w:val="0"/>
+        </w:rPr>
+        <w:t>Id</w:t>
+      </w:r>
+      <w:r>
+        <w:rPr>
+          <w:rFonts w:ascii="Arial" w:hAnsi="Arial" w:cs="Arial"/>
+          <w:color w:val="808080"/>
+          <w:kern w:val="0"/>
+        </w:rPr>
+        <w:t>,</w:t>
+      </w:r>
+      <w:r>
+        <w:rPr>
+          <w:rFonts w:ascii="Arial" w:hAnsi="Arial" w:cs="Arial"/>
+          <w:color w:val="000000"/>
+          <w:kern w:val="0"/>
+        </w:rPr>
+        <w:t xml:space="preserve"> </w:t>
+      </w:r>
+      <w:proofErr w:type="spellStart"/>
+      <w:r>
+        <w:rPr>
+          <w:rFonts w:ascii="Arial" w:hAnsi="Arial" w:cs="Arial"/>
+          <w:color w:val="000000"/>
+          <w:kern w:val="0"/>
+        </w:rPr>
+        <w:t>IdPelicula</w:t>
+      </w:r>
+      <w:proofErr w:type="spellEnd"/>
+      <w:r>
+        <w:rPr>
+          <w:rFonts w:ascii="Arial" w:hAnsi="Arial" w:cs="Arial"/>
+          <w:color w:val="808080"/>
+          <w:kern w:val="0"/>
+        </w:rPr>
+        <w:t>,</w:t>
+      </w:r>
+      <w:r>
+        <w:rPr>
+          <w:rFonts w:ascii="Arial" w:hAnsi="Arial" w:cs="Arial"/>
+          <w:color w:val="000000"/>
+          <w:kern w:val="0"/>
+        </w:rPr>
+        <w:t xml:space="preserve"> </w:t>
+      </w:r>
+      <w:proofErr w:type="spellStart"/>
+      <w:r>
+        <w:rPr>
+          <w:rFonts w:ascii="Arial" w:hAnsi="Arial" w:cs="Arial"/>
+          <w:color w:val="000000"/>
+          <w:kern w:val="0"/>
+        </w:rPr>
+        <w:t>IdPlataforma</w:t>
+      </w:r>
+      <w:proofErr w:type="spellEnd"/>
+      <w:r>
+        <w:rPr>
+          <w:rFonts w:ascii="Arial" w:hAnsi="Arial" w:cs="Arial"/>
+          <w:color w:val="808080"/>
+          <w:kern w:val="0"/>
+        </w:rPr>
+        <w:t>,</w:t>
+      </w:r>
+      <w:r>
+        <w:rPr>
+          <w:rFonts w:ascii="Arial" w:hAnsi="Arial" w:cs="Arial"/>
+          <w:color w:val="000000"/>
+          <w:kern w:val="0"/>
+        </w:rPr>
+        <w:t xml:space="preserve"> </w:t>
+      </w:r>
+      <w:proofErr w:type="spellStart"/>
+      <w:r>
+        <w:rPr>
+          <w:rFonts w:ascii="Arial" w:hAnsi="Arial" w:cs="Arial"/>
+          <w:color w:val="000000"/>
+          <w:kern w:val="0"/>
+        </w:rPr>
+        <w:t>FechaAlta</w:t>
+      </w:r>
+      <w:proofErr w:type="spellEnd"/>
+      <w:r>
+        <w:rPr>
+          <w:rFonts w:ascii="Arial" w:hAnsi="Arial" w:cs="Arial"/>
+          <w:color w:val="808080"/>
+          <w:kern w:val="0"/>
+        </w:rPr>
+        <w:t>)</w:t>
+      </w:r>
+      <w:r>
+        <w:rPr>
+          <w:rFonts w:ascii="Arial" w:hAnsi="Arial" w:cs="Arial"/>
+          <w:color w:val="000000"/>
+          <w:kern w:val="0"/>
+        </w:rPr>
+        <w:t xml:space="preserve"> </w:t>
+      </w:r>
+      <w:r>
+        <w:rPr>
+          <w:rFonts w:ascii="Arial" w:hAnsi="Arial" w:cs="Arial"/>
+          <w:color w:val="0000FF"/>
+          <w:kern w:val="0"/>
+        </w:rPr>
+        <w:t xml:space="preserve">VALUES </w:t>
+      </w:r>
+      <w:r>
+        <w:rPr>
+          <w:rFonts w:ascii="Arial" w:hAnsi="Arial" w:cs="Arial"/>
+          <w:color w:val="808080"/>
+          <w:kern w:val="0"/>
+        </w:rPr>
+        <w:t>(</w:t>
+      </w:r>
+      <w:r>
+        <w:rPr>
+          <w:rFonts w:ascii="Arial" w:hAnsi="Arial" w:cs="Arial"/>
+          <w:color w:val="000000"/>
+          <w:kern w:val="0"/>
+        </w:rPr>
+        <w:t>44</w:t>
+      </w:r>
+      <w:r>
+        <w:rPr>
+          <w:rFonts w:ascii="Arial" w:hAnsi="Arial" w:cs="Arial"/>
+          <w:color w:val="808080"/>
+          <w:kern w:val="0"/>
+        </w:rPr>
+        <w:t>,</w:t>
+      </w:r>
+      <w:r>
+        <w:rPr>
+          <w:rFonts w:ascii="Arial" w:hAnsi="Arial" w:cs="Arial"/>
+          <w:color w:val="000000"/>
+          <w:kern w:val="0"/>
+        </w:rPr>
+        <w:t xml:space="preserve"> 29</w:t>
+      </w:r>
+      <w:r>
+        <w:rPr>
+          <w:rFonts w:ascii="Arial" w:hAnsi="Arial" w:cs="Arial"/>
+          <w:color w:val="808080"/>
+          <w:kern w:val="0"/>
+        </w:rPr>
+        <w:t>,</w:t>
+      </w:r>
+      <w:r>
+        <w:rPr>
+          <w:rFonts w:ascii="Arial" w:hAnsi="Arial" w:cs="Arial"/>
+          <w:color w:val="000000"/>
+          <w:kern w:val="0"/>
+        </w:rPr>
+        <w:t xml:space="preserve"> 1</w:t>
+      </w:r>
+      <w:r>
+        <w:rPr>
+          <w:rFonts w:ascii="Arial" w:hAnsi="Arial" w:cs="Arial"/>
+          <w:color w:val="808080"/>
+          <w:kern w:val="0"/>
+        </w:rPr>
+        <w:t>,</w:t>
+      </w:r>
+      <w:r>
+        <w:rPr>
+          <w:rFonts w:ascii="Arial" w:hAnsi="Arial" w:cs="Arial"/>
+          <w:color w:val="000000"/>
+          <w:kern w:val="0"/>
+        </w:rPr>
+        <w:t xml:space="preserve"> </w:t>
+      </w:r>
+      <w:proofErr w:type="gramStart"/>
+      <w:r>
+        <w:rPr>
+          <w:rFonts w:ascii="Arial" w:hAnsi="Arial" w:cs="Arial"/>
+          <w:color w:val="FF00FF"/>
+          <w:kern w:val="0"/>
+        </w:rPr>
+        <w:t>GETDATE</w:t>
+      </w:r>
+      <w:r>
+        <w:rPr>
+          <w:rFonts w:ascii="Arial" w:hAnsi="Arial" w:cs="Arial"/>
+          <w:color w:val="808080"/>
+          <w:kern w:val="0"/>
+        </w:rPr>
+        <w:t>(</w:t>
+      </w:r>
+      <w:proofErr w:type="gramEnd"/>
+      <w:r>
+        <w:rPr>
+          <w:rFonts w:ascii="Arial" w:hAnsi="Arial" w:cs="Arial"/>
+          <w:color w:val="808080"/>
+          <w:kern w:val="0"/>
+        </w:rPr>
+        <w:t>))</w:t>
+      </w:r>
+    </w:p>
+    <w:p>
+      <w:pPr>
+        <w:autoSpaceDE w:val="0"/>
+        <w:autoSpaceDN w:val="0"/>
+        <w:adjustRightInd w:val="0"/>
+        <w:spacing w:after="0" w:line="240" w:lineRule="auto"/>
+        <w:rPr>
+          <w:rFonts w:ascii="Arial" w:hAnsi="Arial" w:cs="Arial"/>
+          <w:color w:val="000000"/>
+          <w:kern w:val="0"/>
+        </w:rPr>
+      </w:pPr>
+      <w:r>
+        <w:rPr>
+          <w:rFonts w:ascii="Arial" w:hAnsi="Arial" w:cs="Arial"/>
+          <w:color w:val="0000FF"/>
+          <w:kern w:val="0"/>
+        </w:rPr>
+        <w:t>INSERT</w:t>
+      </w:r>
+      <w:r>
+        <w:rPr>
+          <w:rFonts w:ascii="Arial" w:hAnsi="Arial" w:cs="Arial"/>
+          <w:color w:val="000000"/>
+          <w:kern w:val="0"/>
+        </w:rPr>
+        <w:t xml:space="preserve"> </w:t>
+      </w:r>
+      <w:r>
+        <w:rPr>
+          <w:rFonts w:ascii="Arial" w:hAnsi="Arial" w:cs="Arial"/>
+          <w:color w:val="0000FF"/>
+          <w:kern w:val="0"/>
+        </w:rPr>
+        <w:t>INTO</w:t>
+      </w:r>
+      <w:r>
+        <w:rPr>
+          <w:rFonts w:ascii="Arial" w:hAnsi="Arial" w:cs="Arial"/>
+          <w:color w:val="000000"/>
+          <w:kern w:val="0"/>
+        </w:rPr>
+        <w:t xml:space="preserve"> [</w:t>
+      </w:r>
+      <w:proofErr w:type="spellStart"/>
+      <w:r>
+        <w:rPr>
+          <w:rFonts w:ascii="Arial" w:hAnsi="Arial" w:cs="Arial"/>
+          <w:color w:val="000000"/>
+          <w:kern w:val="0"/>
+        </w:rPr>
+        <w:t>Peliculas.Plataformas</w:t>
+      </w:r>
+      <w:proofErr w:type="spellEnd"/>
+      <w:r>
+        <w:rPr>
+          <w:rFonts w:ascii="Arial" w:hAnsi="Arial" w:cs="Arial"/>
+          <w:color w:val="000000"/>
+          <w:kern w:val="0"/>
+        </w:rPr>
+        <w:t>]</w:t>
+      </w:r>
+      <w:r>
+        <w:rPr>
+          <w:rFonts w:ascii="Arial" w:hAnsi="Arial" w:cs="Arial"/>
+          <w:color w:val="0000FF"/>
+          <w:kern w:val="0"/>
+        </w:rPr>
+        <w:t xml:space="preserve"> </w:t>
+      </w:r>
+      <w:r>
+        <w:rPr>
+          <w:rFonts w:ascii="Arial" w:hAnsi="Arial" w:cs="Arial"/>
+          <w:color w:val="808080"/>
+          <w:kern w:val="0"/>
+        </w:rPr>
+        <w:t>(</w:t>
+      </w:r>
+      <w:r>
+        <w:rPr>
+          <w:rFonts w:ascii="Arial" w:hAnsi="Arial" w:cs="Arial"/>
+          <w:color w:val="000000"/>
+          <w:kern w:val="0"/>
+        </w:rPr>
+        <w:t>Id</w:t>
+      </w:r>
+      <w:r>
+        <w:rPr>
+          <w:rFonts w:ascii="Arial" w:hAnsi="Arial" w:cs="Arial"/>
+          <w:color w:val="808080"/>
+          <w:kern w:val="0"/>
+        </w:rPr>
+        <w:t>,</w:t>
+      </w:r>
+      <w:r>
+        <w:rPr>
+          <w:rFonts w:ascii="Arial" w:hAnsi="Arial" w:cs="Arial"/>
+          <w:color w:val="000000"/>
+          <w:kern w:val="0"/>
+        </w:rPr>
+        <w:t xml:space="preserve"> </w:t>
+      </w:r>
+      <w:proofErr w:type="spellStart"/>
+      <w:r>
+        <w:rPr>
+          <w:rFonts w:ascii="Arial" w:hAnsi="Arial" w:cs="Arial"/>
+          <w:color w:val="000000"/>
+          <w:kern w:val="0"/>
+        </w:rPr>
+        <w:t>IdPelicula</w:t>
+      </w:r>
+      <w:proofErr w:type="spellEnd"/>
+      <w:r>
+        <w:rPr>
+          <w:rFonts w:ascii="Arial" w:hAnsi="Arial" w:cs="Arial"/>
+          <w:color w:val="808080"/>
+          <w:kern w:val="0"/>
+        </w:rPr>
+        <w:t>,</w:t>
+      </w:r>
+      <w:r>
+        <w:rPr>
+          <w:rFonts w:ascii="Arial" w:hAnsi="Arial" w:cs="Arial"/>
+          <w:color w:val="000000"/>
+          <w:kern w:val="0"/>
+        </w:rPr>
+        <w:t xml:space="preserve"> </w:t>
+      </w:r>
+      <w:proofErr w:type="spellStart"/>
+      <w:r>
+        <w:rPr>
+          <w:rFonts w:ascii="Arial" w:hAnsi="Arial" w:cs="Arial"/>
+          <w:color w:val="000000"/>
+          <w:kern w:val="0"/>
+        </w:rPr>
+        <w:t>IdPlataforma</w:t>
+      </w:r>
+      <w:proofErr w:type="spellEnd"/>
+      <w:r>
+        <w:rPr>
+          <w:rFonts w:ascii="Arial" w:hAnsi="Arial" w:cs="Arial"/>
+          <w:color w:val="808080"/>
+          <w:kern w:val="0"/>
+        </w:rPr>
+        <w:t>,</w:t>
+      </w:r>
+      <w:r>
+        <w:rPr>
+          <w:rFonts w:ascii="Arial" w:hAnsi="Arial" w:cs="Arial"/>
+          <w:color w:val="000000"/>
+          <w:kern w:val="0"/>
+        </w:rPr>
+        <w:t xml:space="preserve"> </w:t>
+      </w:r>
+      <w:proofErr w:type="spellStart"/>
+      <w:r>
+        <w:rPr>
+          <w:rFonts w:ascii="Arial" w:hAnsi="Arial" w:cs="Arial"/>
+          <w:color w:val="000000"/>
+          <w:kern w:val="0"/>
+        </w:rPr>
+        <w:t>FechaAlta</w:t>
+      </w:r>
+      <w:proofErr w:type="spellEnd"/>
+      <w:r>
+        <w:rPr>
+          <w:rFonts w:ascii="Arial" w:hAnsi="Arial" w:cs="Arial"/>
+          <w:color w:val="808080"/>
+          <w:kern w:val="0"/>
+        </w:rPr>
+        <w:t>)</w:t>
+      </w:r>
+      <w:r>
+        <w:rPr>
+          <w:rFonts w:ascii="Arial" w:hAnsi="Arial" w:cs="Arial"/>
+          <w:color w:val="000000"/>
+          <w:kern w:val="0"/>
+        </w:rPr>
+        <w:t xml:space="preserve"> </w:t>
+      </w:r>
+      <w:r>
+        <w:rPr>
+          <w:rFonts w:ascii="Arial" w:hAnsi="Arial" w:cs="Arial"/>
+          <w:color w:val="0000FF"/>
+          <w:kern w:val="0"/>
+        </w:rPr>
+        <w:t xml:space="preserve">VALUES </w:t>
+      </w:r>
+      <w:r>
+        <w:rPr>
+          <w:rFonts w:ascii="Arial" w:hAnsi="Arial" w:cs="Arial"/>
+          <w:color w:val="808080"/>
+          <w:kern w:val="0"/>
+        </w:rPr>
+        <w:t>(</w:t>
+      </w:r>
+      <w:r>
+        <w:rPr>
+          <w:rFonts w:ascii="Arial" w:hAnsi="Arial" w:cs="Arial"/>
+          <w:color w:val="000000"/>
+          <w:kern w:val="0"/>
+        </w:rPr>
+        <w:t>45</w:t>
+      </w:r>
+      <w:r>
+        <w:rPr>
+          <w:rFonts w:ascii="Arial" w:hAnsi="Arial" w:cs="Arial"/>
+          <w:color w:val="808080"/>
+          <w:kern w:val="0"/>
+        </w:rPr>
+        <w:t>,</w:t>
+      </w:r>
+      <w:r>
+        <w:rPr>
+          <w:rFonts w:ascii="Arial" w:hAnsi="Arial" w:cs="Arial"/>
+          <w:color w:val="000000"/>
+          <w:kern w:val="0"/>
+        </w:rPr>
+        <w:t xml:space="preserve"> 29</w:t>
+      </w:r>
+      <w:r>
+        <w:rPr>
+          <w:rFonts w:ascii="Arial" w:hAnsi="Arial" w:cs="Arial"/>
+          <w:color w:val="808080"/>
+          <w:kern w:val="0"/>
+        </w:rPr>
+        <w:t>,</w:t>
+      </w:r>
+      <w:r>
+        <w:rPr>
+          <w:rFonts w:ascii="Arial" w:hAnsi="Arial" w:cs="Arial"/>
+          <w:color w:val="000000"/>
+          <w:kern w:val="0"/>
+        </w:rPr>
+        <w:t xml:space="preserve"> 2</w:t>
+      </w:r>
+      <w:r>
+        <w:rPr>
+          <w:rFonts w:ascii="Arial" w:hAnsi="Arial" w:cs="Arial"/>
+          <w:color w:val="808080"/>
+          <w:kern w:val="0"/>
+        </w:rPr>
+        <w:t>,</w:t>
+      </w:r>
+      <w:r>
+        <w:rPr>
+          <w:rFonts w:ascii="Arial" w:hAnsi="Arial" w:cs="Arial"/>
+          <w:color w:val="000000"/>
+          <w:kern w:val="0"/>
+        </w:rPr>
+        <w:t xml:space="preserve"> </w:t>
+      </w:r>
+      <w:proofErr w:type="gramStart"/>
+      <w:r>
+        <w:rPr>
+          <w:rFonts w:ascii="Arial" w:hAnsi="Arial" w:cs="Arial"/>
+          <w:color w:val="FF00FF"/>
+          <w:kern w:val="0"/>
+        </w:rPr>
+        <w:t>GETDATE</w:t>
+      </w:r>
+      <w:r>
+        <w:rPr>
+          <w:rFonts w:ascii="Arial" w:hAnsi="Arial" w:cs="Arial"/>
+          <w:color w:val="808080"/>
+          <w:kern w:val="0"/>
+        </w:rPr>
+        <w:t>(</w:t>
+      </w:r>
+      <w:proofErr w:type="gramEnd"/>
+      <w:r>
+        <w:rPr>
+          <w:rFonts w:ascii="Arial" w:hAnsi="Arial" w:cs="Arial"/>
+          <w:color w:val="808080"/>
+          <w:kern w:val="0"/>
+        </w:rPr>
+        <w:t>))</w:t>
+      </w:r>
+    </w:p>
+    <w:p>
+      <w:pPr>
+        <w:autoSpaceDE w:val="0"/>
+        <w:autoSpaceDN w:val="0"/>
+        <w:adjustRightInd w:val="0"/>
+        <w:spacing w:after="0" w:line="240" w:lineRule="auto"/>
+        <w:rPr>
+          <w:rFonts w:ascii="Arial" w:hAnsi="Arial" w:cs="Arial"/>
+          <w:color w:val="000000"/>
+          <w:kern w:val="0"/>
+        </w:rPr>
+      </w:pPr>
+    </w:p>
+    <w:p>
+      <w:pPr>
+        <w:autoSpaceDE w:val="0"/>
+        <w:autoSpaceDN w:val="0"/>
+        <w:adjustRightInd w:val="0"/>
+        <w:spacing w:after="0" w:line="240" w:lineRule="auto"/>
+        <w:rPr>
+          <w:rFonts w:ascii="Arial" w:hAnsi="Arial" w:cs="Arial"/>
+          <w:color w:val="000000"/>
+          <w:kern w:val="0"/>
+        </w:rPr>
+      </w:pPr>
+      <w:r>
+        <w:rPr>
+          <w:rFonts w:ascii="Arial" w:hAnsi="Arial" w:cs="Arial"/>
+          <w:color w:val="0000FF"/>
+          <w:kern w:val="0"/>
+        </w:rPr>
+        <w:t>SELECT</w:t>
+      </w:r>
+      <w:r>
+        <w:rPr>
+          <w:rFonts w:ascii="Arial" w:hAnsi="Arial" w:cs="Arial"/>
+          <w:color w:val="000000"/>
+          <w:kern w:val="0"/>
+        </w:rPr>
+        <w:t xml:space="preserve"> Id</w:t>
+      </w:r>
+      <w:r>
+        <w:rPr>
+          <w:rFonts w:ascii="Arial" w:hAnsi="Arial" w:cs="Arial"/>
+          <w:color w:val="808080"/>
+          <w:kern w:val="0"/>
+        </w:rPr>
+        <w:t>,</w:t>
+      </w:r>
+      <w:r>
+        <w:rPr>
+          <w:rFonts w:ascii="Arial" w:hAnsi="Arial" w:cs="Arial"/>
+          <w:color w:val="000000"/>
+          <w:kern w:val="0"/>
+        </w:rPr>
+        <w:t xml:space="preserve"> </w:t>
+      </w:r>
+      <w:proofErr w:type="spellStart"/>
+      <w:r>
+        <w:rPr>
+          <w:rFonts w:ascii="Arial" w:hAnsi="Arial" w:cs="Arial"/>
+          <w:color w:val="000000"/>
+          <w:kern w:val="0"/>
+        </w:rPr>
+        <w:t>IdPelicula</w:t>
+      </w:r>
+      <w:proofErr w:type="spellEnd"/>
+      <w:r>
+        <w:rPr>
+          <w:rFonts w:ascii="Arial" w:hAnsi="Arial" w:cs="Arial"/>
+          <w:color w:val="808080"/>
+          <w:kern w:val="0"/>
+        </w:rPr>
+        <w:t>,</w:t>
+      </w:r>
+      <w:r>
+        <w:rPr>
+          <w:rFonts w:ascii="Arial" w:hAnsi="Arial" w:cs="Arial"/>
+          <w:color w:val="000000"/>
+          <w:kern w:val="0"/>
+        </w:rPr>
+        <w:t xml:space="preserve"> </w:t>
+      </w:r>
+      <w:proofErr w:type="spellStart"/>
+      <w:r>
+        <w:rPr>
+          <w:rFonts w:ascii="Arial" w:hAnsi="Arial" w:cs="Arial"/>
+          <w:color w:val="000000"/>
+          <w:kern w:val="0"/>
+        </w:rPr>
+        <w:t>IdPlataforma</w:t>
+      </w:r>
+      <w:proofErr w:type="spellEnd"/>
+      <w:r>
+        <w:rPr>
+          <w:rFonts w:ascii="Arial" w:hAnsi="Arial" w:cs="Arial"/>
+          <w:color w:val="808080"/>
+          <w:kern w:val="0"/>
+        </w:rPr>
+        <w:t>,</w:t>
+      </w:r>
+      <w:r>
+        <w:rPr>
+          <w:rFonts w:ascii="Arial" w:hAnsi="Arial" w:cs="Arial"/>
+          <w:color w:val="000000"/>
+          <w:kern w:val="0"/>
+        </w:rPr>
+        <w:t xml:space="preserve"> </w:t>
+      </w:r>
+      <w:proofErr w:type="spellStart"/>
+      <w:r>
+        <w:rPr>
+          <w:rFonts w:ascii="Arial" w:hAnsi="Arial" w:cs="Arial"/>
+          <w:color w:val="000000"/>
+          <w:kern w:val="0"/>
+        </w:rPr>
+        <w:t>FechaAlta</w:t>
+      </w:r>
+      <w:proofErr w:type="spellEnd"/>
+      <w:r>
+        <w:rPr>
+          <w:rFonts w:ascii="Arial" w:hAnsi="Arial" w:cs="Arial"/>
+          <w:color w:val="808080"/>
+          <w:kern w:val="0"/>
+        </w:rPr>
+        <w:t>,</w:t>
+      </w:r>
+      <w:r>
+        <w:rPr>
+          <w:rFonts w:ascii="Arial" w:hAnsi="Arial" w:cs="Arial"/>
+          <w:color w:val="000000"/>
+          <w:kern w:val="0"/>
+        </w:rPr>
+        <w:t xml:space="preserve"> </w:t>
+      </w:r>
+      <w:proofErr w:type="spellStart"/>
+      <w:r>
+        <w:rPr>
+          <w:rFonts w:ascii="Arial" w:hAnsi="Arial" w:cs="Arial"/>
+          <w:color w:val="000000"/>
+          <w:kern w:val="0"/>
+        </w:rPr>
+        <w:t>FechaBaja</w:t>
+      </w:r>
+      <w:proofErr w:type="spellEnd"/>
+    </w:p>
+    <w:p>
+      <w:pPr>
+        <w:autoSpaceDE w:val="0"/>
+        <w:autoSpaceDN w:val="0"/>
+        <w:adjustRightInd w:val="0"/>
+        <w:spacing w:after="0" w:line="240" w:lineRule="auto"/>
+        <w:rPr>
+          <w:rFonts w:ascii="Arial" w:hAnsi="Arial" w:cs="Arial"/>
           <w:lang w:val="es-MX"/>
         </w:rPr>
       </w:pPr>
+      <w:r>
+        <w:rPr>
+          <w:rFonts w:ascii="Arial" w:hAnsi="Arial" w:cs="Arial"/>
+          <w:color w:val="0000FF"/>
+          <w:kern w:val="0"/>
+        </w:rPr>
+        <w:t>FROM</w:t>
+      </w:r>
+      <w:r>
+        <w:rPr>
+          <w:rFonts w:ascii="Arial" w:hAnsi="Arial" w:cs="Arial"/>
+          <w:color w:val="000000"/>
+          <w:kern w:val="0"/>
+        </w:rPr>
+        <w:t xml:space="preserve"> [</w:t>
+      </w:r>
+      <w:proofErr w:type="spellStart"/>
+      <w:r>
+        <w:rPr>
+          <w:rFonts w:ascii="Arial" w:hAnsi="Arial" w:cs="Arial"/>
+          <w:color w:val="000000"/>
+          <w:kern w:val="0"/>
+        </w:rPr>
+        <w:t>Peliculas.Plataformas</w:t>
+      </w:r>
+      <w:proofErr w:type="spellEnd"/>
+      <w:r>
+        <w:rPr>
+          <w:rFonts w:ascii="Arial" w:hAnsi="Arial" w:cs="Arial"/>
+          <w:color w:val="000000"/>
+          <w:kern w:val="0"/>
+        </w:rPr>
+        <w:t>]</w:t>
+      </w:r>
+      <w:r>
+        <w:rPr>
+          <w:rFonts w:ascii="Arial" w:hAnsi="Arial" w:cs="Arial"/>
+          <w:color w:val="808080"/>
+          <w:kern w:val="0"/>
+        </w:rPr>
+        <w:t>;</w:t>
+      </w:r>
     </w:p>
     <w:sectPr>
       <w:pgSz w:w="11906" w:h="16838"/>

</xml_diff>

<commit_message>
Ejercicio 20 | Unidad 1
</commit_message>
<xml_diff>
--- a/Unidad_1_SQL/Ejercicios-Unidad-1/Resolucion de ejercicios - Unidad 1.docx
+++ b/Unidad_1_SQL/Ejercicios-Unidad-1/Resolucion de ejercicios - Unidad 1.docx
@@ -792,6 +792,7 @@
         <w:t xml:space="preserve"> </w:t>
       </w:r>
       <w:proofErr w:type="spellStart"/>
+      <w:proofErr w:type="gramStart"/>
       <w:r>
         <w:rPr>
           <w:rFonts w:ascii="Arial" w:hAnsi="Arial" w:cs="Arial"/>
@@ -823,6 +824,7 @@
         <w:t>Nombre</w:t>
       </w:r>
       <w:proofErr w:type="spellEnd"/>
+      <w:proofErr w:type="gramEnd"/>
       <w:r>
         <w:rPr>
           <w:rFonts w:ascii="Arial" w:hAnsi="Arial" w:cs="Arial"/>
@@ -1112,6 +1114,7 @@
         <w:t xml:space="preserve"> </w:t>
       </w:r>
       <w:proofErr w:type="spellStart"/>
+      <w:proofErr w:type="gramStart"/>
       <w:r>
         <w:rPr>
           <w:rFonts w:ascii="Arial" w:hAnsi="Arial" w:cs="Arial"/>
@@ -1143,6 +1146,7 @@
         <w:t>IdNacionalidad</w:t>
       </w:r>
       <w:proofErr w:type="spellEnd"/>
+      <w:proofErr w:type="gramEnd"/>
       <w:r>
         <w:rPr>
           <w:rFonts w:ascii="Arial" w:hAnsi="Arial" w:cs="Arial"/>
@@ -1554,7 +1558,29 @@
           <w:sz w:val="24"/>
           <w:szCs w:val="24"/>
         </w:rPr>
-        <w:t>analizo el Id de Disney+  -&gt; id = 3</w:t>
+        <w:t>analizo el Id de Disney</w:t>
+      </w:r>
+      <w:proofErr w:type="gramStart"/>
+      <w:r>
+        <w:rPr>
+          <w:rFonts w:ascii="Arial" w:hAnsi="Arial" w:cs="Arial"/>
+          <w:color w:val="008000"/>
+          <w:kern w:val="0"/>
+          <w:sz w:val="24"/>
+          <w:szCs w:val="24"/>
+        </w:rPr>
+        <w:t>+  -</w:t>
+      </w:r>
+      <w:proofErr w:type="gramEnd"/>
+      <w:r>
+        <w:rPr>
+          <w:rFonts w:ascii="Arial" w:hAnsi="Arial" w:cs="Arial"/>
+          <w:color w:val="008000"/>
+          <w:kern w:val="0"/>
+          <w:sz w:val="24"/>
+          <w:szCs w:val="24"/>
+        </w:rPr>
+        <w:t>&gt; id = 3</w:t>
       </w:r>
     </w:p>
     <w:p>
@@ -1607,6 +1633,7 @@
         <w:t xml:space="preserve"> </w:t>
       </w:r>
       <w:proofErr w:type="spellStart"/>
+      <w:proofErr w:type="gramStart"/>
       <w:r>
         <w:rPr>
           <w:rFonts w:ascii="Arial" w:hAnsi="Arial" w:cs="Arial"/>
@@ -1638,6 +1665,7 @@
         <w:t>Titulo</w:t>
       </w:r>
       <w:proofErr w:type="spellEnd"/>
+      <w:proofErr w:type="gramEnd"/>
       <w:r>
         <w:rPr>
           <w:rFonts w:ascii="Arial" w:hAnsi="Arial" w:cs="Arial"/>
@@ -1830,6 +1858,7 @@
         <w:t xml:space="preserve"> </w:t>
       </w:r>
       <w:proofErr w:type="spellStart"/>
+      <w:proofErr w:type="gramStart"/>
       <w:r>
         <w:rPr>
           <w:rFonts w:ascii="Arial" w:hAnsi="Arial" w:cs="Arial"/>
@@ -1861,6 +1890,7 @@
         <w:t>Id</w:t>
       </w:r>
       <w:proofErr w:type="spellEnd"/>
+      <w:proofErr w:type="gramEnd"/>
       <w:r>
         <w:rPr>
           <w:rFonts w:ascii="Arial" w:hAnsi="Arial" w:cs="Arial"/>
@@ -1999,6 +2029,7 @@
         <w:t xml:space="preserve"> </w:t>
       </w:r>
       <w:proofErr w:type="spellStart"/>
+      <w:proofErr w:type="gramStart"/>
       <w:r>
         <w:rPr>
           <w:rFonts w:ascii="Arial" w:hAnsi="Arial" w:cs="Arial"/>
@@ -2030,6 +2061,7 @@
         <w:t>IdPlataforma</w:t>
       </w:r>
       <w:proofErr w:type="spellEnd"/>
+      <w:proofErr w:type="gramEnd"/>
       <w:r>
         <w:rPr>
           <w:rFonts w:ascii="Arial" w:hAnsi="Arial" w:cs="Arial"/>
@@ -2107,6 +2139,7 @@
           <w:szCs w:val="24"/>
         </w:rPr>
       </w:pPr>
+      <w:proofErr w:type="gramStart"/>
       <w:r>
         <w:rPr>
           <w:rFonts w:ascii="Arial" w:hAnsi="Arial" w:cs="Arial"/>
@@ -2138,6 +2171,7 @@
         </w:rPr>
         <w:t>PL</w:t>
       </w:r>
+      <w:proofErr w:type="gramEnd"/>
       <w:r>
         <w:rPr>
           <w:rFonts w:ascii="Arial" w:hAnsi="Arial" w:cs="Arial"/>
@@ -2455,6 +2489,7 @@
         <w:t>(</w:t>
       </w:r>
       <w:proofErr w:type="spellStart"/>
+      <w:proofErr w:type="gramStart"/>
       <w:r>
         <w:rPr>
           <w:rFonts w:ascii="Arial" w:hAnsi="Arial" w:cs="Arial"/>
@@ -2480,6 +2515,7 @@
         <w:t>Id</w:t>
       </w:r>
       <w:proofErr w:type="spellEnd"/>
+      <w:proofErr w:type="gramEnd"/>
       <w:r>
         <w:rPr>
           <w:rFonts w:ascii="Arial" w:hAnsi="Arial" w:cs="Arial"/>
@@ -2665,6 +2701,7 @@
         <w:t xml:space="preserve"> </w:t>
       </w:r>
       <w:proofErr w:type="spellStart"/>
+      <w:proofErr w:type="gramStart"/>
       <w:r>
         <w:rPr>
           <w:rFonts w:ascii="Arial" w:hAnsi="Arial" w:cs="Arial"/>
@@ -2690,6 +2727,7 @@
         <w:t>Id</w:t>
       </w:r>
       <w:proofErr w:type="spellEnd"/>
+      <w:proofErr w:type="gramEnd"/>
       <w:r>
         <w:rPr>
           <w:rFonts w:ascii="Arial" w:hAnsi="Arial" w:cs="Arial"/>
@@ -2802,6 +2840,7 @@
         <w:t xml:space="preserve"> </w:t>
       </w:r>
       <w:proofErr w:type="spellStart"/>
+      <w:proofErr w:type="gramStart"/>
       <w:r>
         <w:rPr>
           <w:rFonts w:ascii="Arial" w:hAnsi="Arial" w:cs="Arial"/>
@@ -2827,6 +2866,7 @@
         <w:t>Id</w:t>
       </w:r>
       <w:proofErr w:type="spellEnd"/>
+      <w:proofErr w:type="gramEnd"/>
       <w:r>
         <w:rPr>
           <w:rFonts w:ascii="Arial" w:hAnsi="Arial" w:cs="Arial"/>
@@ -2907,6 +2947,7 @@
         <w:t xml:space="preserve"> </w:t>
       </w:r>
       <w:proofErr w:type="spellStart"/>
+      <w:proofErr w:type="gramStart"/>
       <w:r>
         <w:rPr>
           <w:rFonts w:ascii="Arial" w:hAnsi="Arial" w:cs="Arial"/>
@@ -2932,6 +2973,7 @@
         <w:t>Descripcion</w:t>
       </w:r>
       <w:proofErr w:type="spellEnd"/>
+      <w:proofErr w:type="gramEnd"/>
       <w:r>
         <w:rPr>
           <w:rFonts w:ascii="Arial" w:hAnsi="Arial" w:cs="Arial"/>
@@ -3116,6 +3158,7 @@
         <w:t>(</w:t>
       </w:r>
       <w:proofErr w:type="spellStart"/>
+      <w:proofErr w:type="gramStart"/>
       <w:r>
         <w:rPr>
           <w:rFonts w:ascii="Arial" w:hAnsi="Arial" w:cs="Arial"/>
@@ -3141,6 +3184,7 @@
         <w:t>Id</w:t>
       </w:r>
       <w:proofErr w:type="spellEnd"/>
+      <w:proofErr w:type="gramEnd"/>
       <w:r>
         <w:rPr>
           <w:rFonts w:ascii="Arial" w:hAnsi="Arial" w:cs="Arial"/>
@@ -3326,6 +3370,7 @@
         <w:t xml:space="preserve"> </w:t>
       </w:r>
       <w:proofErr w:type="spellStart"/>
+      <w:proofErr w:type="gramStart"/>
       <w:r>
         <w:rPr>
           <w:rFonts w:ascii="Arial" w:hAnsi="Arial" w:cs="Arial"/>
@@ -3351,6 +3396,7 @@
         <w:t>Id</w:t>
       </w:r>
       <w:proofErr w:type="spellEnd"/>
+      <w:proofErr w:type="gramEnd"/>
       <w:r>
         <w:rPr>
           <w:rFonts w:ascii="Arial" w:hAnsi="Arial" w:cs="Arial"/>
@@ -3463,6 +3509,7 @@
         <w:t xml:space="preserve"> </w:t>
       </w:r>
       <w:proofErr w:type="spellStart"/>
+      <w:proofErr w:type="gramStart"/>
       <w:r>
         <w:rPr>
           <w:rFonts w:ascii="Arial" w:hAnsi="Arial" w:cs="Arial"/>
@@ -3488,6 +3535,7 @@
         <w:t>Id</w:t>
       </w:r>
       <w:proofErr w:type="spellEnd"/>
+      <w:proofErr w:type="gramEnd"/>
       <w:r>
         <w:rPr>
           <w:rFonts w:ascii="Arial" w:hAnsi="Arial" w:cs="Arial"/>
@@ -3564,6 +3612,7 @@
         <w:t xml:space="preserve"> </w:t>
       </w:r>
       <w:proofErr w:type="spellStart"/>
+      <w:proofErr w:type="gramStart"/>
       <w:r>
         <w:rPr>
           <w:rFonts w:ascii="Arial" w:hAnsi="Arial" w:cs="Arial"/>
@@ -3589,6 +3638,7 @@
         <w:t>Id</w:t>
       </w:r>
       <w:proofErr w:type="spellEnd"/>
+      <w:proofErr w:type="gramEnd"/>
       <w:r>
         <w:rPr>
           <w:rFonts w:ascii="Arial" w:hAnsi="Arial" w:cs="Arial"/>
@@ -4338,6 +4388,7 @@
         <w:t xml:space="preserve"> </w:t>
       </w:r>
       <w:proofErr w:type="spellStart"/>
+      <w:proofErr w:type="gramStart"/>
       <w:r>
         <w:rPr>
           <w:rFonts w:ascii="Arial" w:hAnsi="Arial" w:cs="Arial"/>
@@ -4363,6 +4414,7 @@
         <w:t>Titulo</w:t>
       </w:r>
       <w:proofErr w:type="spellEnd"/>
+      <w:proofErr w:type="gramEnd"/>
       <w:r>
         <w:rPr>
           <w:rFonts w:ascii="Arial" w:hAnsi="Arial" w:cs="Arial"/>
@@ -4524,6 +4576,7 @@
         <w:t xml:space="preserve"> </w:t>
       </w:r>
       <w:proofErr w:type="spellStart"/>
+      <w:proofErr w:type="gramStart"/>
       <w:r>
         <w:rPr>
           <w:rFonts w:ascii="Arial" w:hAnsi="Arial" w:cs="Arial"/>
@@ -4549,6 +4602,7 @@
         <w:t>Id</w:t>
       </w:r>
       <w:proofErr w:type="spellEnd"/>
+      <w:proofErr w:type="gramEnd"/>
       <w:r>
         <w:rPr>
           <w:rFonts w:ascii="Arial" w:hAnsi="Arial" w:cs="Arial"/>
@@ -4679,6 +4733,7 @@
         <w:t xml:space="preserve"> </w:t>
       </w:r>
       <w:proofErr w:type="spellStart"/>
+      <w:proofErr w:type="gramStart"/>
       <w:r>
         <w:rPr>
           <w:rFonts w:ascii="Arial" w:hAnsi="Arial" w:cs="Arial"/>
@@ -4704,6 +4759,7 @@
         <w:t>IdCategoria</w:t>
       </w:r>
       <w:proofErr w:type="spellEnd"/>
+      <w:proofErr w:type="gramEnd"/>
       <w:r>
         <w:rPr>
           <w:rFonts w:ascii="Arial" w:hAnsi="Arial" w:cs="Arial"/>
@@ -4780,6 +4836,7 @@
         <w:t xml:space="preserve"> </w:t>
       </w:r>
       <w:proofErr w:type="spellStart"/>
+      <w:proofErr w:type="gramStart"/>
       <w:r>
         <w:rPr>
           <w:rFonts w:ascii="Arial" w:hAnsi="Arial" w:cs="Arial"/>
@@ -4805,6 +4862,7 @@
         <w:t>Id</w:t>
       </w:r>
       <w:proofErr w:type="spellEnd"/>
+      <w:proofErr w:type="gramEnd"/>
       <w:r>
         <w:rPr>
           <w:rFonts w:ascii="Arial" w:hAnsi="Arial" w:cs="Arial"/>
@@ -4893,6 +4951,7 @@
           <w:kern w:val="0"/>
         </w:rPr>
       </w:pPr>
+      <w:proofErr w:type="gramStart"/>
       <w:r>
         <w:rPr>
           <w:rFonts w:ascii="Arial" w:hAnsi="Arial" w:cs="Arial"/>
@@ -4900,7 +4959,16 @@
           <w:kern w:val="0"/>
         </w:rPr>
         <w:lastRenderedPageBreak/>
-        <w:t>--  Obtener la Cantidad de Actores que trabajaron en la Película 'Los Intocables'.</w:t>
+        <w:t>--  Obtener</w:t>
+      </w:r>
+      <w:proofErr w:type="gramEnd"/>
+      <w:r>
+        <w:rPr>
+          <w:rFonts w:ascii="Arial" w:hAnsi="Arial" w:cs="Arial"/>
+          <w:color w:val="008000"/>
+          <w:kern w:val="0"/>
+        </w:rPr>
+        <w:t xml:space="preserve"> la Cantidad de Actores que trabajaron en la Película 'Los Intocables'.</w:t>
       </w:r>
     </w:p>
     <w:p>
@@ -5064,6 +5132,7 @@
         <w:t>(</w:t>
       </w:r>
       <w:proofErr w:type="spellStart"/>
+      <w:proofErr w:type="gramStart"/>
       <w:r>
         <w:rPr>
           <w:rFonts w:ascii="Arial" w:hAnsi="Arial" w:cs="Arial"/>
@@ -5089,6 +5158,7 @@
         <w:t>Id</w:t>
       </w:r>
       <w:proofErr w:type="spellEnd"/>
+      <w:proofErr w:type="gramEnd"/>
       <w:r>
         <w:rPr>
           <w:rFonts w:ascii="Arial" w:hAnsi="Arial" w:cs="Arial"/>
@@ -5238,6 +5308,7 @@
         <w:t xml:space="preserve"> </w:t>
       </w:r>
       <w:proofErr w:type="spellStart"/>
+      <w:proofErr w:type="gramStart"/>
       <w:r>
         <w:rPr>
           <w:rFonts w:ascii="Arial" w:hAnsi="Arial" w:cs="Arial"/>
@@ -5263,6 +5334,7 @@
         <w:t>Id</w:t>
       </w:r>
       <w:proofErr w:type="spellEnd"/>
+      <w:proofErr w:type="gramEnd"/>
       <w:r>
         <w:rPr>
           <w:rFonts w:ascii="Arial" w:hAnsi="Arial" w:cs="Arial"/>
@@ -5393,6 +5465,7 @@
         <w:t xml:space="preserve"> </w:t>
       </w:r>
       <w:proofErr w:type="spellStart"/>
+      <w:proofErr w:type="gramStart"/>
       <w:r>
         <w:rPr>
           <w:rFonts w:ascii="Arial" w:hAnsi="Arial" w:cs="Arial"/>
@@ -5418,6 +5491,7 @@
         <w:t>Id</w:t>
       </w:r>
       <w:proofErr w:type="spellEnd"/>
+      <w:proofErr w:type="gramEnd"/>
       <w:r>
         <w:rPr>
           <w:rFonts w:ascii="Arial" w:hAnsi="Arial" w:cs="Arial"/>
@@ -5494,6 +5568,7 @@
         <w:t xml:space="preserve"> </w:t>
       </w:r>
       <w:proofErr w:type="spellStart"/>
+      <w:proofErr w:type="gramStart"/>
       <w:r>
         <w:rPr>
           <w:rFonts w:ascii="Arial" w:hAnsi="Arial" w:cs="Arial"/>
@@ -5519,6 +5594,7 @@
         <w:t>Id</w:t>
       </w:r>
       <w:proofErr w:type="spellEnd"/>
+      <w:proofErr w:type="gramEnd"/>
       <w:r>
         <w:rPr>
           <w:rFonts w:ascii="Arial" w:hAnsi="Arial" w:cs="Arial"/>
@@ -5666,6 +5742,7 @@
         <w:t xml:space="preserve"> </w:t>
       </w:r>
       <w:proofErr w:type="spellStart"/>
+      <w:proofErr w:type="gramStart"/>
       <w:r>
         <w:rPr>
           <w:rFonts w:ascii="Arial" w:hAnsi="Arial" w:cs="Arial"/>
@@ -5691,6 +5768,7 @@
         <w:t>Nombre</w:t>
       </w:r>
       <w:proofErr w:type="spellEnd"/>
+      <w:proofErr w:type="gramEnd"/>
       <w:r>
         <w:rPr>
           <w:rFonts w:ascii="Arial" w:hAnsi="Arial" w:cs="Arial"/>
@@ -6046,6 +6124,7 @@
         <w:t xml:space="preserve"> </w:t>
       </w:r>
       <w:proofErr w:type="spellStart"/>
+      <w:proofErr w:type="gramStart"/>
       <w:r>
         <w:rPr>
           <w:rFonts w:ascii="Arial" w:hAnsi="Arial" w:cs="Arial"/>
@@ -6071,6 +6150,7 @@
         <w:t>IdNacionalidad</w:t>
       </w:r>
       <w:proofErr w:type="spellEnd"/>
+      <w:proofErr w:type="gramEnd"/>
       <w:r>
         <w:rPr>
           <w:rFonts w:ascii="Arial" w:hAnsi="Arial" w:cs="Arial"/>
@@ -6201,6 +6281,7 @@
         <w:t xml:space="preserve"> </w:t>
       </w:r>
       <w:proofErr w:type="spellStart"/>
+      <w:proofErr w:type="gramStart"/>
       <w:r>
         <w:rPr>
           <w:rFonts w:ascii="Arial" w:hAnsi="Arial" w:cs="Arial"/>
@@ -6226,6 +6307,7 @@
         <w:t>Id</w:t>
       </w:r>
       <w:proofErr w:type="spellEnd"/>
+      <w:proofErr w:type="gramEnd"/>
       <w:r>
         <w:rPr>
           <w:rFonts w:ascii="Arial" w:hAnsi="Arial" w:cs="Arial"/>
@@ -6356,6 +6438,7 @@
         <w:t xml:space="preserve"> </w:t>
       </w:r>
       <w:proofErr w:type="spellStart"/>
+      <w:proofErr w:type="gramStart"/>
       <w:r>
         <w:rPr>
           <w:rFonts w:ascii="Arial" w:hAnsi="Arial" w:cs="Arial"/>
@@ -6381,6 +6464,7 @@
         <w:t>IdPelicula</w:t>
       </w:r>
       <w:proofErr w:type="spellEnd"/>
+      <w:proofErr w:type="gramEnd"/>
       <w:r>
         <w:rPr>
           <w:rFonts w:ascii="Arial" w:hAnsi="Arial" w:cs="Arial"/>
@@ -6457,6 +6541,7 @@
         <w:t xml:space="preserve"> </w:t>
       </w:r>
       <w:proofErr w:type="spellStart"/>
+      <w:proofErr w:type="gramStart"/>
       <w:r>
         <w:rPr>
           <w:rFonts w:ascii="Arial" w:hAnsi="Arial" w:cs="Arial"/>
@@ -6482,6 +6567,7 @@
         <w:t>Id</w:t>
       </w:r>
       <w:proofErr w:type="spellEnd"/>
+      <w:proofErr w:type="gramEnd"/>
       <w:r>
         <w:rPr>
           <w:rFonts w:ascii="Arial" w:hAnsi="Arial" w:cs="Arial"/>
@@ -8449,6 +8535,7 @@
         </w:rPr>
         <w:t xml:space="preserve"> </w:t>
       </w:r>
+      <w:proofErr w:type="gramStart"/>
       <w:r>
         <w:rPr>
           <w:rFonts w:ascii="Arial" w:hAnsi="Arial" w:cs="Arial"/>
@@ -8463,7 +8550,16 @@
           <w:color w:val="808080"/>
           <w:kern w:val="0"/>
         </w:rPr>
-        <w:t>())</w:t>
+        <w:t>(</w:t>
+      </w:r>
+      <w:proofErr w:type="gramEnd"/>
+      <w:r>
+        <w:rPr>
+          <w:rFonts w:ascii="Arial" w:hAnsi="Arial" w:cs="Arial"/>
+          <w:color w:val="808080"/>
+          <w:kern w:val="0"/>
+        </w:rPr>
+        <w:t>))</w:t>
       </w:r>
     </w:p>
     <w:p>
@@ -8783,6 +8879,7 @@
         <w:t>Peliculas.Plataformas</w:t>
       </w:r>
       <w:proofErr w:type="spellEnd"/>
+      <w:proofErr w:type="gramStart"/>
       <w:r>
         <w:rPr>
           <w:rFonts w:ascii="Arial" w:hAnsi="Arial" w:cs="Arial"/>
@@ -8797,15 +8894,24 @@
           <w:color w:val="008000"/>
           <w:kern w:val="0"/>
         </w:rPr>
-        <w:t xml:space="preserve">--  </w:t>
-      </w:r>
-      <w:proofErr w:type="spellStart"/>
+        <w:t>--</w:t>
+      </w:r>
+      <w:proofErr w:type="gramEnd"/>
       <w:r>
         <w:rPr>
           <w:rFonts w:ascii="Arial" w:hAnsi="Arial" w:cs="Arial"/>
           <w:color w:val="008000"/>
           <w:kern w:val="0"/>
         </w:rPr>
+        <w:t xml:space="preserve">  </w:t>
+      </w:r>
+      <w:proofErr w:type="spellStart"/>
+      <w:r>
+        <w:rPr>
+          <w:rFonts w:ascii="Arial" w:hAnsi="Arial" w:cs="Arial"/>
+          <w:color w:val="008000"/>
+          <w:kern w:val="0"/>
+        </w:rPr>
         <w:t>idpelicula</w:t>
       </w:r>
       <w:proofErr w:type="spellEnd"/>
@@ -9137,6 +9243,7 @@
         </w:rPr>
         <w:t xml:space="preserve"> </w:t>
       </w:r>
+      <w:proofErr w:type="gramStart"/>
       <w:r>
         <w:rPr>
           <w:rFonts w:ascii="Arial" w:hAnsi="Arial" w:cs="Arial"/>
@@ -9151,7 +9258,16 @@
           <w:color w:val="808080"/>
           <w:kern w:val="0"/>
         </w:rPr>
-        <w:t>())</w:t>
+        <w:t>(</w:t>
+      </w:r>
+      <w:proofErr w:type="gramEnd"/>
+      <w:r>
+        <w:rPr>
+          <w:rFonts w:ascii="Arial" w:hAnsi="Arial" w:cs="Arial"/>
+          <w:color w:val="808080"/>
+          <w:kern w:val="0"/>
+        </w:rPr>
+        <w:t>))</w:t>
       </w:r>
     </w:p>
     <w:p>
@@ -9406,6 +9522,7 @@
         </w:rPr>
         <w:t xml:space="preserve"> </w:t>
       </w:r>
+      <w:proofErr w:type="gramStart"/>
       <w:r>
         <w:rPr>
           <w:rFonts w:ascii="Arial" w:hAnsi="Arial" w:cs="Arial"/>
@@ -9420,7 +9537,16 @@
           <w:color w:val="808080"/>
           <w:kern w:val="0"/>
         </w:rPr>
-        <w:t>())</w:t>
+        <w:t>(</w:t>
+      </w:r>
+      <w:proofErr w:type="gramEnd"/>
+      <w:r>
+        <w:rPr>
+          <w:rFonts w:ascii="Arial" w:hAnsi="Arial" w:cs="Arial"/>
+          <w:color w:val="808080"/>
+          <w:kern w:val="0"/>
+        </w:rPr>
+        <w:t>))</w:t>
       </w:r>
     </w:p>
     <w:p>
@@ -9801,6 +9927,7 @@
         <w:t xml:space="preserve"> </w:t>
       </w:r>
       <w:proofErr w:type="spellStart"/>
+      <w:proofErr w:type="gramStart"/>
       <w:r>
         <w:rPr>
           <w:rFonts w:ascii="Arial" w:hAnsi="Arial" w:cs="Arial"/>
@@ -9824,15 +9951,24 @@
           <w:color w:val="008000"/>
           <w:kern w:val="0"/>
         </w:rPr>
-        <w:t xml:space="preserve">-- </w:t>
-      </w:r>
-      <w:proofErr w:type="spellStart"/>
+        <w:t>--</w:t>
+      </w:r>
+      <w:proofErr w:type="gramEnd"/>
       <w:r>
         <w:rPr>
           <w:rFonts w:ascii="Arial" w:hAnsi="Arial" w:cs="Arial"/>
           <w:color w:val="008000"/>
           <w:kern w:val="0"/>
         </w:rPr>
+        <w:t xml:space="preserve"> </w:t>
+      </w:r>
+      <w:proofErr w:type="spellStart"/>
+      <w:r>
+        <w:rPr>
+          <w:rFonts w:ascii="Arial" w:hAnsi="Arial" w:cs="Arial"/>
+          <w:color w:val="008000"/>
+          <w:kern w:val="0"/>
+        </w:rPr>
         <w:t>rocky</w:t>
       </w:r>
       <w:proofErr w:type="spellEnd"/>
@@ -9903,7 +10039,16 @@
           <w:color w:val="000000"/>
           <w:kern w:val="0"/>
         </w:rPr>
-        <w:t xml:space="preserve"> Plataformas  </w:t>
+        <w:t xml:space="preserve"> </w:t>
+      </w:r>
+      <w:proofErr w:type="gramStart"/>
+      <w:r>
+        <w:rPr>
+          <w:rFonts w:ascii="Arial" w:hAnsi="Arial" w:cs="Arial"/>
+          <w:color w:val="000000"/>
+          <w:kern w:val="0"/>
+        </w:rPr>
+        <w:t xml:space="preserve">Plataformas  </w:t>
       </w:r>
       <w:r>
         <w:rPr>
@@ -9911,7 +10056,16 @@
           <w:color w:val="008000"/>
           <w:kern w:val="0"/>
         </w:rPr>
-        <w:t xml:space="preserve">-- </w:t>
+        <w:t>--</w:t>
+      </w:r>
+      <w:proofErr w:type="gramEnd"/>
+      <w:r>
+        <w:rPr>
+          <w:rFonts w:ascii="Arial" w:hAnsi="Arial" w:cs="Arial"/>
+          <w:color w:val="008000"/>
+          <w:kern w:val="0"/>
+        </w:rPr>
+        <w:t xml:space="preserve"> </w:t>
       </w:r>
       <w:proofErr w:type="spellStart"/>
       <w:r>
@@ -10853,7 +11007,16 @@
           <w:color w:val="FF0000"/>
           <w:kern w:val="0"/>
         </w:rPr>
-        <w:t>%'</w:t>
+        <w:t>%</w:t>
+      </w:r>
+      <w:proofErr w:type="gramStart"/>
+      <w:r>
+        <w:rPr>
+          <w:rFonts w:ascii="Arial" w:hAnsi="Arial" w:cs="Arial"/>
+          <w:color w:val="FF0000"/>
+          <w:kern w:val="0"/>
+        </w:rPr>
+        <w:t>'</w:t>
       </w:r>
       <w:r>
         <w:rPr>
@@ -10869,15 +11032,24 @@
           <w:color w:val="008000"/>
           <w:kern w:val="0"/>
         </w:rPr>
-        <w:t>-- tengo el ID=2 y titulo "</w:t>
-      </w:r>
-      <w:proofErr w:type="spellStart"/>
+        <w:t>--</w:t>
+      </w:r>
+      <w:proofErr w:type="gramEnd"/>
       <w:r>
         <w:rPr>
           <w:rFonts w:ascii="Arial" w:hAnsi="Arial" w:cs="Arial"/>
           <w:color w:val="008000"/>
           <w:kern w:val="0"/>
         </w:rPr>
+        <w:t xml:space="preserve"> tengo el ID=2 y titulo "</w:t>
+      </w:r>
+      <w:proofErr w:type="spellStart"/>
+      <w:r>
+        <w:rPr>
+          <w:rFonts w:ascii="Arial" w:hAnsi="Arial" w:cs="Arial"/>
+          <w:color w:val="008000"/>
+          <w:kern w:val="0"/>
+        </w:rPr>
         <w:t>iron</w:t>
       </w:r>
       <w:proofErr w:type="spellEnd"/>
@@ -11689,6 +11861,7 @@
         <w:t xml:space="preserve"> </w:t>
       </w:r>
       <w:proofErr w:type="spellStart"/>
+      <w:proofErr w:type="gramStart"/>
       <w:r>
         <w:rPr>
           <w:rFonts w:ascii="Arial" w:hAnsi="Arial" w:cs="Arial"/>
@@ -11714,6 +11887,7 @@
         <w:t>IdPelicula</w:t>
       </w:r>
       <w:proofErr w:type="spellEnd"/>
+      <w:proofErr w:type="gramEnd"/>
       <w:r>
         <w:rPr>
           <w:rFonts w:ascii="Arial" w:hAnsi="Arial" w:cs="Arial"/>
@@ -11985,6 +12159,7 @@
         <w:t xml:space="preserve"> </w:t>
       </w:r>
       <w:proofErr w:type="spellStart"/>
+      <w:proofErr w:type="gramStart"/>
       <w:r>
         <w:rPr>
           <w:rFonts w:ascii="Arial" w:hAnsi="Arial" w:cs="Arial"/>
@@ -12010,6 +12185,7 @@
         <w:t>Id</w:t>
       </w:r>
       <w:proofErr w:type="spellEnd"/>
+      <w:proofErr w:type="gramEnd"/>
       <w:r>
         <w:rPr>
           <w:rFonts w:ascii="Arial" w:hAnsi="Arial" w:cs="Arial"/>
@@ -12090,6 +12266,7 @@
         <w:t xml:space="preserve"> </w:t>
       </w:r>
       <w:proofErr w:type="spellStart"/>
+      <w:proofErr w:type="gramStart"/>
       <w:r>
         <w:rPr>
           <w:rFonts w:ascii="Arial" w:hAnsi="Arial" w:cs="Arial"/>
@@ -12115,6 +12292,7 @@
         <w:t>IdPelicula</w:t>
       </w:r>
       <w:proofErr w:type="spellEnd"/>
+      <w:proofErr w:type="gramEnd"/>
       <w:r>
         <w:rPr>
           <w:rFonts w:ascii="Arial" w:hAnsi="Arial" w:cs="Arial"/>
@@ -13137,7 +13315,16 @@
           <w:color w:val="FF0000"/>
           <w:kern w:val="0"/>
         </w:rPr>
-        <w:t>'PG-13%'</w:t>
+        <w:t>'PG-13%</w:t>
+      </w:r>
+      <w:proofErr w:type="gramStart"/>
+      <w:r>
+        <w:rPr>
+          <w:rFonts w:ascii="Arial" w:hAnsi="Arial" w:cs="Arial"/>
+          <w:color w:val="FF0000"/>
+          <w:kern w:val="0"/>
+        </w:rPr>
+        <w:t>'</w:t>
       </w:r>
       <w:r>
         <w:rPr>
@@ -13153,7 +13340,16 @@
           <w:color w:val="008000"/>
           <w:kern w:val="0"/>
         </w:rPr>
-        <w:t>-- id de PG-13 = 3</w:t>
+        <w:t>--</w:t>
+      </w:r>
+      <w:proofErr w:type="gramEnd"/>
+      <w:r>
+        <w:rPr>
+          <w:rFonts w:ascii="Arial" w:hAnsi="Arial" w:cs="Arial"/>
+          <w:color w:val="008000"/>
+          <w:kern w:val="0"/>
+        </w:rPr>
+        <w:t xml:space="preserve"> id de PG-13 = 3</w:t>
       </w:r>
     </w:p>
     <w:p>
@@ -13500,7 +13696,16 @@
           <w:color w:val="000000"/>
           <w:kern w:val="0"/>
         </w:rPr>
-        <w:t xml:space="preserve"> 3  </w:t>
+        <w:t xml:space="preserve"> </w:t>
+      </w:r>
+      <w:proofErr w:type="gramStart"/>
+      <w:r>
+        <w:rPr>
+          <w:rFonts w:ascii="Arial" w:hAnsi="Arial" w:cs="Arial"/>
+          <w:color w:val="000000"/>
+          <w:kern w:val="0"/>
+        </w:rPr>
+        <w:t xml:space="preserve">3  </w:t>
       </w:r>
       <w:r>
         <w:rPr>
@@ -13508,7 +13713,16 @@
           <w:color w:val="008000"/>
           <w:kern w:val="0"/>
         </w:rPr>
-        <w:t>-- -&gt; ID = 12</w:t>
+        <w:t>--</w:t>
+      </w:r>
+      <w:proofErr w:type="gramEnd"/>
+      <w:r>
+        <w:rPr>
+          <w:rFonts w:ascii="Arial" w:hAnsi="Arial" w:cs="Arial"/>
+          <w:color w:val="008000"/>
+          <w:kern w:val="0"/>
+        </w:rPr>
+        <w:t xml:space="preserve"> -&gt; ID = 12</w:t>
       </w:r>
     </w:p>
     <w:p>
@@ -13579,6 +13793,7 @@
         <w:t xml:space="preserve"> </w:t>
       </w:r>
       <w:proofErr w:type="spellStart"/>
+      <w:proofErr w:type="gramStart"/>
       <w:r>
         <w:rPr>
           <w:rFonts w:ascii="Arial" w:hAnsi="Arial" w:cs="Arial"/>
@@ -13604,6 +13819,7 @@
         <w:t>Titulo</w:t>
       </w:r>
       <w:proofErr w:type="spellEnd"/>
+      <w:proofErr w:type="gramEnd"/>
       <w:r>
         <w:rPr>
           <w:rFonts w:ascii="Arial" w:hAnsi="Arial" w:cs="Arial"/>
@@ -13825,6 +14041,7 @@
         <w:t xml:space="preserve"> </w:t>
       </w:r>
       <w:proofErr w:type="spellStart"/>
+      <w:proofErr w:type="gramStart"/>
       <w:r>
         <w:rPr>
           <w:rFonts w:ascii="Arial" w:hAnsi="Arial" w:cs="Arial"/>
@@ -13850,6 +14067,7 @@
         <w:t>Id</w:t>
       </w:r>
       <w:proofErr w:type="spellEnd"/>
+      <w:proofErr w:type="gramEnd"/>
       <w:r>
         <w:rPr>
           <w:rFonts w:ascii="Arial" w:hAnsi="Arial" w:cs="Arial"/>
@@ -13946,6 +14164,7 @@
         <w:t xml:space="preserve"> </w:t>
       </w:r>
       <w:proofErr w:type="spellStart"/>
+      <w:proofErr w:type="gramStart"/>
       <w:r>
         <w:rPr>
           <w:rFonts w:ascii="Arial" w:hAnsi="Arial" w:cs="Arial"/>
@@ -13971,6 +14190,7 @@
         <w:t>Id</w:t>
       </w:r>
       <w:proofErr w:type="spellEnd"/>
+      <w:proofErr w:type="gramEnd"/>
       <w:r>
         <w:rPr>
           <w:rFonts w:ascii="Arial" w:hAnsi="Arial" w:cs="Arial"/>
@@ -14051,6 +14271,7 @@
         <w:t xml:space="preserve"> </w:t>
       </w:r>
       <w:proofErr w:type="spellStart"/>
+      <w:proofErr w:type="gramStart"/>
       <w:r>
         <w:rPr>
           <w:rFonts w:ascii="Arial" w:hAnsi="Arial" w:cs="Arial"/>
@@ -14076,6 +14297,7 @@
         <w:t>IdPelicula</w:t>
       </w:r>
       <w:proofErr w:type="spellEnd"/>
+      <w:proofErr w:type="gramEnd"/>
       <w:r>
         <w:rPr>
           <w:rFonts w:ascii="Arial" w:hAnsi="Arial" w:cs="Arial"/>
@@ -14504,6 +14726,7 @@
         <w:t xml:space="preserve"> </w:t>
       </w:r>
       <w:proofErr w:type="spellStart"/>
+      <w:proofErr w:type="gramStart"/>
       <w:r>
         <w:rPr>
           <w:rFonts w:ascii="Arial" w:hAnsi="Arial" w:cs="Arial"/>
@@ -14529,6 +14752,7 @@
         <w:t>Titulo</w:t>
       </w:r>
       <w:proofErr w:type="spellEnd"/>
+      <w:proofErr w:type="gramEnd"/>
       <w:r>
         <w:rPr>
           <w:rFonts w:ascii="Arial" w:hAnsi="Arial" w:cs="Arial"/>
@@ -14750,6 +14974,7 @@
         <w:t xml:space="preserve"> </w:t>
       </w:r>
       <w:proofErr w:type="spellStart"/>
+      <w:proofErr w:type="gramStart"/>
       <w:r>
         <w:rPr>
           <w:rFonts w:ascii="Arial" w:hAnsi="Arial" w:cs="Arial"/>
@@ -14775,6 +15000,7 @@
         <w:t>Id</w:t>
       </w:r>
       <w:proofErr w:type="spellEnd"/>
+      <w:proofErr w:type="gramEnd"/>
       <w:r>
         <w:rPr>
           <w:rFonts w:ascii="Arial" w:hAnsi="Arial" w:cs="Arial"/>
@@ -14871,6 +15097,7 @@
         <w:t xml:space="preserve"> </w:t>
       </w:r>
       <w:proofErr w:type="spellStart"/>
+      <w:proofErr w:type="gramStart"/>
       <w:r>
         <w:rPr>
           <w:rFonts w:ascii="Arial" w:hAnsi="Arial" w:cs="Arial"/>
@@ -14896,6 +15123,7 @@
         <w:t>Id</w:t>
       </w:r>
       <w:proofErr w:type="spellEnd"/>
+      <w:proofErr w:type="gramEnd"/>
       <w:r>
         <w:rPr>
           <w:rFonts w:ascii="Arial" w:hAnsi="Arial" w:cs="Arial"/>
@@ -14976,6 +15204,7 @@
         <w:t xml:space="preserve"> </w:t>
       </w:r>
       <w:proofErr w:type="spellStart"/>
+      <w:proofErr w:type="gramStart"/>
       <w:r>
         <w:rPr>
           <w:rFonts w:ascii="Arial" w:hAnsi="Arial" w:cs="Arial"/>
@@ -15001,6 +15230,7 @@
         <w:t>IdPelicula</w:t>
       </w:r>
       <w:proofErr w:type="spellEnd"/>
+      <w:proofErr w:type="gramEnd"/>
       <w:r>
         <w:rPr>
           <w:rFonts w:ascii="Arial" w:hAnsi="Arial" w:cs="Arial"/>
@@ -15627,6 +15857,7 @@
       <w:r>
         <w:rPr>
           <w:rFonts w:ascii="Arial" w:hAnsi="Arial" w:cs="Arial"/>
+          <w:noProof/>
           <w:color w:val="000000"/>
           <w:kern w:val="0"/>
         </w:rPr>
@@ -15669,29 +15900,20 @@
     </w:p>
     <w:p>
       <w:pPr>
-        <w:autoSpaceDE w:val="0"/>
-        <w:autoSpaceDN w:val="0"/>
-        <w:adjustRightInd w:val="0"/>
-        <w:spacing w:after="0" w:line="240" w:lineRule="auto"/>
-        <w:rPr>
-          <w:rFonts w:ascii="Arial" w:hAnsi="Arial" w:cs="Arial"/>
-          <w:color w:val="000000"/>
-          <w:kern w:val="0"/>
-        </w:rPr>
-      </w:pPr>
-    </w:p>
-    <w:p>
-      <w:pPr>
-        <w:autoSpaceDE w:val="0"/>
-        <w:autoSpaceDN w:val="0"/>
-        <w:adjustRightInd w:val="0"/>
-        <w:spacing w:after="0" w:line="240" w:lineRule="auto"/>
-        <w:rPr>
-          <w:rFonts w:ascii="Arial" w:hAnsi="Arial" w:cs="Arial"/>
-          <w:color w:val="000000"/>
-          <w:kern w:val="0"/>
-        </w:rPr>
-      </w:pPr>
+        <w:rPr>
+          <w:rFonts w:ascii="Arial" w:hAnsi="Arial" w:cs="Arial"/>
+          <w:color w:val="000000"/>
+          <w:kern w:val="0"/>
+        </w:rPr>
+      </w:pPr>
+      <w:r>
+        <w:rPr>
+          <w:rFonts w:ascii="Arial" w:hAnsi="Arial" w:cs="Arial"/>
+          <w:color w:val="000000"/>
+          <w:kern w:val="0"/>
+        </w:rPr>
+        <w:br w:type="page"/>
+      </w:r>
     </w:p>
     <w:p>
       <w:pPr>
@@ -15711,7 +15933,387 @@
           <w:color w:val="008000"/>
           <w:kern w:val="0"/>
         </w:rPr>
+        <w:lastRenderedPageBreak/>
         <w:t>-- 20) Realizar una limpieza de las Puntuaciones de las Películas. Eliminar todas las Puntuaciones desde el 2020 hasta el 2023 (inclusive). ¿Se podrá realizar la Consulta?</w:t>
+      </w:r>
+    </w:p>
+    <w:p>
+      <w:pPr>
+        <w:autoSpaceDE w:val="0"/>
+        <w:autoSpaceDN w:val="0"/>
+        <w:adjustRightInd w:val="0"/>
+        <w:spacing w:after="0" w:line="240" w:lineRule="auto"/>
+        <w:rPr>
+          <w:rFonts w:ascii="Arial" w:hAnsi="Arial" w:cs="Arial"/>
+          <w:color w:val="000000"/>
+          <w:kern w:val="0"/>
+        </w:rPr>
+      </w:pPr>
+    </w:p>
+    <w:p>
+      <w:pPr>
+        <w:autoSpaceDE w:val="0"/>
+        <w:autoSpaceDN w:val="0"/>
+        <w:adjustRightInd w:val="0"/>
+        <w:spacing w:after="0" w:line="240" w:lineRule="auto"/>
+        <w:rPr>
+          <w:rFonts w:ascii="Arial" w:hAnsi="Arial" w:cs="Arial"/>
+          <w:color w:val="000000"/>
+          <w:kern w:val="0"/>
+        </w:rPr>
+      </w:pPr>
+      <w:r>
+        <w:rPr>
+          <w:rFonts w:ascii="Arial" w:hAnsi="Arial" w:cs="Arial"/>
+          <w:color w:val="0000FF"/>
+          <w:kern w:val="0"/>
+        </w:rPr>
+        <w:t>SELECT</w:t>
+      </w:r>
+      <w:r>
+        <w:rPr>
+          <w:rFonts w:ascii="Arial" w:hAnsi="Arial" w:cs="Arial"/>
+          <w:color w:val="000000"/>
+          <w:kern w:val="0"/>
+        </w:rPr>
+        <w:t xml:space="preserve"> </w:t>
+      </w:r>
+      <w:r>
+        <w:rPr>
+          <w:rFonts w:ascii="Arial" w:hAnsi="Arial" w:cs="Arial"/>
+          <w:color w:val="808080"/>
+          <w:kern w:val="0"/>
+        </w:rPr>
+        <w:t>*</w:t>
+      </w:r>
+      <w:r>
+        <w:rPr>
+          <w:rFonts w:ascii="Arial" w:hAnsi="Arial" w:cs="Arial"/>
+          <w:color w:val="000000"/>
+          <w:kern w:val="0"/>
+        </w:rPr>
+        <w:t xml:space="preserve"> </w:t>
+      </w:r>
+      <w:r>
+        <w:rPr>
+          <w:rFonts w:ascii="Arial" w:hAnsi="Arial" w:cs="Arial"/>
+          <w:color w:val="0000FF"/>
+          <w:kern w:val="0"/>
+        </w:rPr>
+        <w:t>FROM</w:t>
+      </w:r>
+      <w:r>
+        <w:rPr>
+          <w:rFonts w:ascii="Arial" w:hAnsi="Arial" w:cs="Arial"/>
+          <w:color w:val="000000"/>
+          <w:kern w:val="0"/>
+        </w:rPr>
+        <w:t xml:space="preserve"> [</w:t>
+      </w:r>
+      <w:proofErr w:type="spellStart"/>
+      <w:r>
+        <w:rPr>
+          <w:rFonts w:ascii="Arial" w:hAnsi="Arial" w:cs="Arial"/>
+          <w:color w:val="000000"/>
+          <w:kern w:val="0"/>
+        </w:rPr>
+        <w:t>Peliculas.Puntuacion</w:t>
+      </w:r>
+      <w:proofErr w:type="spellEnd"/>
+      <w:r>
+        <w:rPr>
+          <w:rFonts w:ascii="Arial" w:hAnsi="Arial" w:cs="Arial"/>
+          <w:color w:val="000000"/>
+          <w:kern w:val="0"/>
+        </w:rPr>
+        <w:t>]</w:t>
+      </w:r>
+    </w:p>
+    <w:p>
+      <w:pPr>
+        <w:autoSpaceDE w:val="0"/>
+        <w:autoSpaceDN w:val="0"/>
+        <w:adjustRightInd w:val="0"/>
+        <w:spacing w:after="0" w:line="240" w:lineRule="auto"/>
+        <w:rPr>
+          <w:rFonts w:ascii="Arial" w:hAnsi="Arial" w:cs="Arial"/>
+          <w:color w:val="000000"/>
+          <w:kern w:val="0"/>
+        </w:rPr>
+      </w:pPr>
+    </w:p>
+    <w:p>
+      <w:pPr>
+        <w:autoSpaceDE w:val="0"/>
+        <w:autoSpaceDN w:val="0"/>
+        <w:adjustRightInd w:val="0"/>
+        <w:spacing w:after="0" w:line="240" w:lineRule="auto"/>
+        <w:rPr>
+          <w:rFonts w:ascii="Arial" w:hAnsi="Arial" w:cs="Arial"/>
+          <w:color w:val="000000"/>
+          <w:kern w:val="0"/>
+        </w:rPr>
+      </w:pPr>
+      <w:r>
+        <w:rPr>
+          <w:rFonts w:ascii="Arial" w:hAnsi="Arial" w:cs="Arial"/>
+          <w:color w:val="0000FF"/>
+          <w:kern w:val="0"/>
+        </w:rPr>
+        <w:t>DELETE</w:t>
+      </w:r>
+      <w:r>
+        <w:rPr>
+          <w:rFonts w:ascii="Arial" w:hAnsi="Arial" w:cs="Arial"/>
+          <w:color w:val="000000"/>
+          <w:kern w:val="0"/>
+        </w:rPr>
+        <w:t xml:space="preserve"> </w:t>
+      </w:r>
+      <w:r>
+        <w:rPr>
+          <w:rFonts w:ascii="Arial" w:hAnsi="Arial" w:cs="Arial"/>
+          <w:color w:val="0000FF"/>
+          <w:kern w:val="0"/>
+        </w:rPr>
+        <w:t>FROM</w:t>
+      </w:r>
+      <w:r>
+        <w:rPr>
+          <w:rFonts w:ascii="Arial" w:hAnsi="Arial" w:cs="Arial"/>
+          <w:color w:val="000000"/>
+          <w:kern w:val="0"/>
+        </w:rPr>
+        <w:t xml:space="preserve"> [</w:t>
+      </w:r>
+      <w:proofErr w:type="spellStart"/>
+      <w:r>
+        <w:rPr>
+          <w:rFonts w:ascii="Arial" w:hAnsi="Arial" w:cs="Arial"/>
+          <w:color w:val="000000"/>
+          <w:kern w:val="0"/>
+        </w:rPr>
+        <w:t>Peliculas.Puntuacion</w:t>
+      </w:r>
+      <w:proofErr w:type="spellEnd"/>
+      <w:r>
+        <w:rPr>
+          <w:rFonts w:ascii="Arial" w:hAnsi="Arial" w:cs="Arial"/>
+          <w:color w:val="000000"/>
+          <w:kern w:val="0"/>
+        </w:rPr>
+        <w:t xml:space="preserve">] </w:t>
+      </w:r>
+      <w:r>
+        <w:rPr>
+          <w:rFonts w:ascii="Arial" w:hAnsi="Arial" w:cs="Arial"/>
+          <w:color w:val="0000FF"/>
+          <w:kern w:val="0"/>
+        </w:rPr>
+        <w:t>WHERE</w:t>
+      </w:r>
+      <w:r>
+        <w:rPr>
+          <w:rFonts w:ascii="Arial" w:hAnsi="Arial" w:cs="Arial"/>
+          <w:color w:val="000000"/>
+          <w:kern w:val="0"/>
+        </w:rPr>
+        <w:t xml:space="preserve"> </w:t>
+      </w:r>
+      <w:proofErr w:type="spellStart"/>
+      <w:r>
+        <w:rPr>
+          <w:rFonts w:ascii="Arial" w:hAnsi="Arial" w:cs="Arial"/>
+          <w:color w:val="000000"/>
+          <w:kern w:val="0"/>
+        </w:rPr>
+        <w:t>FechaPuntuacion</w:t>
+      </w:r>
+      <w:proofErr w:type="spellEnd"/>
+      <w:r>
+        <w:rPr>
+          <w:rFonts w:ascii="Arial" w:hAnsi="Arial" w:cs="Arial"/>
+          <w:color w:val="000000"/>
+          <w:kern w:val="0"/>
+        </w:rPr>
+        <w:t xml:space="preserve"> </w:t>
+      </w:r>
+      <w:r>
+        <w:rPr>
+          <w:rFonts w:ascii="Arial" w:hAnsi="Arial" w:cs="Arial"/>
+          <w:color w:val="808080"/>
+          <w:kern w:val="0"/>
+        </w:rPr>
+        <w:t>&gt;=</w:t>
+      </w:r>
+      <w:r>
+        <w:rPr>
+          <w:rFonts w:ascii="Arial" w:hAnsi="Arial" w:cs="Arial"/>
+          <w:color w:val="000000"/>
+          <w:kern w:val="0"/>
+        </w:rPr>
+        <w:t xml:space="preserve"> </w:t>
+      </w:r>
+      <w:r>
+        <w:rPr>
+          <w:rFonts w:ascii="Arial" w:hAnsi="Arial" w:cs="Arial"/>
+          <w:color w:val="FF0000"/>
+          <w:kern w:val="0"/>
+        </w:rPr>
+        <w:t>'20200101'</w:t>
+      </w:r>
+      <w:r>
+        <w:rPr>
+          <w:rFonts w:ascii="Arial" w:hAnsi="Arial" w:cs="Arial"/>
+          <w:color w:val="000000"/>
+          <w:kern w:val="0"/>
+        </w:rPr>
+        <w:t xml:space="preserve"> </w:t>
+      </w:r>
+      <w:r>
+        <w:rPr>
+          <w:rFonts w:ascii="Arial" w:hAnsi="Arial" w:cs="Arial"/>
+          <w:color w:val="808080"/>
+          <w:kern w:val="0"/>
+        </w:rPr>
+        <w:t>AND</w:t>
+      </w:r>
+      <w:r>
+        <w:rPr>
+          <w:rFonts w:ascii="Arial" w:hAnsi="Arial" w:cs="Arial"/>
+          <w:color w:val="000000"/>
+          <w:kern w:val="0"/>
+        </w:rPr>
+        <w:t xml:space="preserve"> </w:t>
+      </w:r>
+      <w:proofErr w:type="spellStart"/>
+      <w:r>
+        <w:rPr>
+          <w:rFonts w:ascii="Arial" w:hAnsi="Arial" w:cs="Arial"/>
+          <w:color w:val="000000"/>
+          <w:kern w:val="0"/>
+        </w:rPr>
+        <w:t>FechaPuntuacion</w:t>
+      </w:r>
+      <w:proofErr w:type="spellEnd"/>
+      <w:r>
+        <w:rPr>
+          <w:rFonts w:ascii="Arial" w:hAnsi="Arial" w:cs="Arial"/>
+          <w:color w:val="000000"/>
+          <w:kern w:val="0"/>
+        </w:rPr>
+        <w:t xml:space="preserve"> </w:t>
+      </w:r>
+      <w:proofErr w:type="gramStart"/>
+      <w:r>
+        <w:rPr>
+          <w:rFonts w:ascii="Arial" w:hAnsi="Arial" w:cs="Arial"/>
+          <w:color w:val="808080"/>
+          <w:kern w:val="0"/>
+        </w:rPr>
+        <w:t>&lt;</w:t>
+      </w:r>
+      <w:r>
+        <w:rPr>
+          <w:rFonts w:ascii="Arial" w:hAnsi="Arial" w:cs="Arial"/>
+          <w:color w:val="000000"/>
+          <w:kern w:val="0"/>
+        </w:rPr>
+        <w:t xml:space="preserve">  </w:t>
+      </w:r>
+      <w:r>
+        <w:rPr>
+          <w:rFonts w:ascii="Arial" w:hAnsi="Arial" w:cs="Arial"/>
+          <w:color w:val="FF0000"/>
+          <w:kern w:val="0"/>
+        </w:rPr>
+        <w:t>'</w:t>
+      </w:r>
+      <w:proofErr w:type="gramEnd"/>
+      <w:r>
+        <w:rPr>
+          <w:rFonts w:ascii="Arial" w:hAnsi="Arial" w:cs="Arial"/>
+          <w:color w:val="FF0000"/>
+          <w:kern w:val="0"/>
+        </w:rPr>
+        <w:t>20240101'</w:t>
+      </w:r>
+      <w:r>
+        <w:rPr>
+          <w:rFonts w:ascii="Arial" w:hAnsi="Arial" w:cs="Arial"/>
+          <w:color w:val="808080"/>
+          <w:kern w:val="0"/>
+        </w:rPr>
+        <w:t>;</w:t>
+      </w:r>
+    </w:p>
+    <w:p>
+      <w:pPr>
+        <w:autoSpaceDE w:val="0"/>
+        <w:autoSpaceDN w:val="0"/>
+        <w:adjustRightInd w:val="0"/>
+        <w:spacing w:after="0" w:line="240" w:lineRule="auto"/>
+        <w:rPr>
+          <w:rFonts w:ascii="Arial" w:hAnsi="Arial" w:cs="Arial"/>
+          <w:color w:val="000000"/>
+          <w:kern w:val="0"/>
+        </w:rPr>
+      </w:pPr>
+    </w:p>
+    <w:p>
+      <w:pPr>
+        <w:autoSpaceDE w:val="0"/>
+        <w:autoSpaceDN w:val="0"/>
+        <w:adjustRightInd w:val="0"/>
+        <w:spacing w:after="0" w:line="240" w:lineRule="auto"/>
+        <w:jc w:val="center"/>
+        <w:rPr>
+          <w:rFonts w:ascii="Arial" w:hAnsi="Arial" w:cs="Arial"/>
+          <w:color w:val="000000"/>
+          <w:kern w:val="0"/>
+        </w:rPr>
+      </w:pPr>
+      <w:r>
+        <w:rPr>
+          <w:rFonts w:ascii="Arial" w:hAnsi="Arial" w:cs="Arial"/>
+          <w:color w:val="000000"/>
+          <w:kern w:val="0"/>
+        </w:rPr>
+        <w:drawing>
+          <wp:inline distT="0" distB="0" distL="0" distR="0" wp14:anchorId="5C27A802" wp14:editId="40E13BDB">
+            <wp:extent cx="4789158" cy="947854"/>
+            <wp:effectExtent l="0" t="0" r="0" b="5080"/>
+            <wp:docPr id="20" name="Imagen 20"/>
+            <wp:cNvGraphicFramePr>
+              <a:graphicFrameLocks xmlns:a="http://schemas.openxmlformats.org/drawingml/2006/main" noChangeAspect="1"/>
+            </wp:cNvGraphicFramePr>
+            <a:graphic xmlns:a="http://schemas.openxmlformats.org/drawingml/2006/main">
+              <a:graphicData uri="http://schemas.openxmlformats.org/drawingml/2006/picture">
+                <pic:pic xmlns:pic="http://schemas.openxmlformats.org/drawingml/2006/picture">
+                  <pic:nvPicPr>
+                    <pic:cNvPr id="1" name=""/>
+                    <pic:cNvPicPr/>
+                  </pic:nvPicPr>
+                  <pic:blipFill>
+                    <a:blip r:embed="rId23"/>
+                    <a:stretch>
+                      <a:fillRect/>
+                    </a:stretch>
+                  </pic:blipFill>
+                  <pic:spPr>
+                    <a:xfrm>
+                      <a:off x="0" y="0"/>
+                      <a:ext cx="4800835" cy="950165"/>
+                    </a:xfrm>
+                    <a:prstGeom prst="rect">
+                      <a:avLst/>
+                    </a:prstGeom>
+                  </pic:spPr>
+                </pic:pic>
+              </a:graphicData>
+            </a:graphic>
+          </wp:inline>
+        </w:drawing>
       </w:r>
     </w:p>
     <w:p>

</xml_diff>